<commit_message>
polygons without water, a little more simplified, labels for 'Bundesländer'
</commit_message>
<xml_diff>
--- a/out/verzeichnis_statistik.docx
+++ b/out/verzeichnis_statistik.docx
@@ -1,6 +1,6 @@
 
 <file path=word/document.xml><?xml version="1.0" encoding="utf-8"?>
-<w:document xmlns:w="http://schemas.openxmlformats.org/wordprocessingml/2006/main" xmlns:r="http://schemas.openxmlformats.org/officeDocument/2006/relationships" xmlns:w14="http://schemas.microsoft.com/office/word/2010/wordml" xmlns:wp="http://schemas.openxmlformats.org/drawingml/2006/wordprocessingDrawing" xmlns:a="http://schemas.openxmlformats.org/drawingml/2006/main" xmlns:m="http://schemas.openxmlformats.org/officeDocument/2006/math" xmlns:w15="http://schemas.microsoft.com/office/word/2012/wordml" xmlns:mc="http://schemas.openxmlformats.org/markup-compatibility/2006" xmlns:ns9="http://schemas.openxmlformats.org/schemaLibrary/2006/main" xmlns:wne="http://schemas.microsoft.com/office/word/2006/wordml" xmlns:c="http://schemas.openxmlformats.org/drawingml/2006/chart" xmlns:ns12="http://schemas.openxmlformats.org/drawingml/2006/chartDrawing" xmlns:dgm="http://schemas.openxmlformats.org/drawingml/2006/diagram" xmlns:pic="http://schemas.openxmlformats.org/drawingml/2006/picture" xmlns:xdr="http://schemas.openxmlformats.org/drawingml/2006/spreadsheetDrawing" xmlns:dsp="http://schemas.microsoft.com/office/drawing/2008/diagram" xmlns:ns17="urn:schemas-microsoft-com:office:excel" xmlns:o="urn:schemas-microsoft-com:office:office" xmlns:v="urn:schemas-microsoft-com:vml" xmlns:w10="urn:schemas-microsoft-com:office:word" xmlns:ns21="urn:schemas-microsoft-com:office:powerpoint" xmlns:ns23="http://schemas.microsoft.com/office/2006/coverPageProps" xmlns:odx="http://opendope.org/xpaths" xmlns:odc="http://opendope.org/conditions" xmlns:odq="http://opendope.org/questions" xmlns:oda="http://opendope.org/answers" xmlns:odi="http://opendope.org/components" xmlns:odgm="http://opendope.org/SmartArt/DataHierarchy" xmlns:ns30="http://schemas.openxmlformats.org/officeDocument/2006/bibliography" xmlns:ns31="http://schemas.openxmlformats.org/drawingml/2006/compatibility" xmlns:ns32="http://schemas.openxmlformats.org/drawingml/2006/lockedCanvas" mc:Ignorable="w14 w15">
+<w:document xmlns:w="http://schemas.openxmlformats.org/wordprocessingml/2006/main" xmlns:r="http://schemas.openxmlformats.org/officeDocument/2006/relationships" xmlns:m="http://schemas.openxmlformats.org/officeDocument/2006/math" xmlns:w14="http://schemas.microsoft.com/office/word/2010/wordml" xmlns:wp="http://schemas.openxmlformats.org/drawingml/2006/wordprocessingDrawing" xmlns:a="http://schemas.openxmlformats.org/drawingml/2006/main" xmlns:w15="http://schemas.microsoft.com/office/word/2012/wordml" xmlns:mc="http://schemas.openxmlformats.org/markup-compatibility/2006" xmlns:ns9="http://schemas.openxmlformats.org/schemaLibrary/2006/main" xmlns:wne="http://schemas.microsoft.com/office/word/2006/wordml" xmlns:c="http://schemas.openxmlformats.org/drawingml/2006/chart" xmlns:ns12="http://schemas.openxmlformats.org/drawingml/2006/chartDrawing" xmlns:dgm="http://schemas.openxmlformats.org/drawingml/2006/diagram" xmlns:pic="http://schemas.openxmlformats.org/drawingml/2006/picture" xmlns:xdr="http://schemas.openxmlformats.org/drawingml/2006/spreadsheetDrawing" xmlns:dsp="http://schemas.microsoft.com/office/drawing/2008/diagram" xmlns:ns17="urn:schemas-microsoft-com:office:excel" xmlns:o="urn:schemas-microsoft-com:office:office" xmlns:v="urn:schemas-microsoft-com:vml" xmlns:w10="urn:schemas-microsoft-com:office:word" xmlns:ns21="urn:schemas-microsoft-com:office:powerpoint" xmlns:ns23="http://schemas.microsoft.com/office/2006/coverPageProps" xmlns:odx="http://opendope.org/xpaths" xmlns:odc="http://opendope.org/conditions" xmlns:odq="http://opendope.org/questions" xmlns:oda="http://opendope.org/answers" xmlns:odi="http://opendope.org/components" xmlns:odgm="http://opendope.org/SmartArt/DataHierarchy" xmlns:ns30="http://schemas.openxmlformats.org/officeDocument/2006/bibliography" xmlns:ns31="http://schemas.openxmlformats.org/drawingml/2006/compatibility" xmlns:ns32="http://schemas.openxmlformats.org/drawingml/2006/lockedCanvas" mc:Ignorable="w14 w15">
   <w:body>
     <w:p>
       <w:pPr>
@@ -2120,7 +2120,7 @@
 </file>
 
 <file path=word/numbering.xml><?xml version="1.0" encoding="utf-8"?>
-<w:numbering xmlns:w="http://schemas.openxmlformats.org/wordprocessingml/2006/main" xmlns:r="http://schemas.openxmlformats.org/officeDocument/2006/relationships" xmlns:w14="http://schemas.microsoft.com/office/word/2010/wordml" xmlns:wp="http://schemas.openxmlformats.org/drawingml/2006/wordprocessingDrawing" xmlns:a="http://schemas.openxmlformats.org/drawingml/2006/main" xmlns:m="http://schemas.openxmlformats.org/officeDocument/2006/math" xmlns:w15="http://schemas.microsoft.com/office/word/2012/wordml" xmlns:mc="http://schemas.openxmlformats.org/markup-compatibility/2006" xmlns:ns9="http://schemas.openxmlformats.org/schemaLibrary/2006/main" xmlns:wne="http://schemas.microsoft.com/office/word/2006/wordml" xmlns:c="http://schemas.openxmlformats.org/drawingml/2006/chart" xmlns:ns12="http://schemas.openxmlformats.org/drawingml/2006/chartDrawing" xmlns:dgm="http://schemas.openxmlformats.org/drawingml/2006/diagram" xmlns:pic="http://schemas.openxmlformats.org/drawingml/2006/picture" xmlns:xdr="http://schemas.openxmlformats.org/drawingml/2006/spreadsheetDrawing" xmlns:dsp="http://schemas.microsoft.com/office/drawing/2008/diagram" xmlns:ns17="urn:schemas-microsoft-com:office:excel" xmlns:o="urn:schemas-microsoft-com:office:office" xmlns:v="urn:schemas-microsoft-com:vml" xmlns:w10="urn:schemas-microsoft-com:office:word" xmlns:ns21="urn:schemas-microsoft-com:office:powerpoint" xmlns:ns23="http://schemas.microsoft.com/office/2006/coverPageProps" xmlns:odx="http://opendope.org/xpaths" xmlns:odc="http://opendope.org/conditions" xmlns:odq="http://opendope.org/questions" xmlns:oda="http://opendope.org/answers" xmlns:odi="http://opendope.org/components" xmlns:odgm="http://opendope.org/SmartArt/DataHierarchy" xmlns:ns30="http://schemas.openxmlformats.org/officeDocument/2006/bibliography" xmlns:ns31="http://schemas.openxmlformats.org/drawingml/2006/compatibility" xmlns:ns32="http://schemas.openxmlformats.org/drawingml/2006/lockedCanvas">
+<w:numbering xmlns:w="http://schemas.openxmlformats.org/wordprocessingml/2006/main" xmlns:r="http://schemas.openxmlformats.org/officeDocument/2006/relationships" xmlns:m="http://schemas.openxmlformats.org/officeDocument/2006/math" xmlns:w14="http://schemas.microsoft.com/office/word/2010/wordml" xmlns:wp="http://schemas.openxmlformats.org/drawingml/2006/wordprocessingDrawing" xmlns:a="http://schemas.openxmlformats.org/drawingml/2006/main" xmlns:w15="http://schemas.microsoft.com/office/word/2012/wordml" xmlns:mc="http://schemas.openxmlformats.org/markup-compatibility/2006" xmlns:ns9="http://schemas.openxmlformats.org/schemaLibrary/2006/main" xmlns:wne="http://schemas.microsoft.com/office/word/2006/wordml" xmlns:c="http://schemas.openxmlformats.org/drawingml/2006/chart" xmlns:ns12="http://schemas.openxmlformats.org/drawingml/2006/chartDrawing" xmlns:dgm="http://schemas.openxmlformats.org/drawingml/2006/diagram" xmlns:pic="http://schemas.openxmlformats.org/drawingml/2006/picture" xmlns:xdr="http://schemas.openxmlformats.org/drawingml/2006/spreadsheetDrawing" xmlns:dsp="http://schemas.microsoft.com/office/drawing/2008/diagram" xmlns:ns17="urn:schemas-microsoft-com:office:excel" xmlns:o="urn:schemas-microsoft-com:office:office" xmlns:v="urn:schemas-microsoft-com:vml" xmlns:w10="urn:schemas-microsoft-com:office:word" xmlns:ns21="urn:schemas-microsoft-com:office:powerpoint" xmlns:ns23="http://schemas.microsoft.com/office/2006/coverPageProps" xmlns:odx="http://opendope.org/xpaths" xmlns:odc="http://opendope.org/conditions" xmlns:odq="http://opendope.org/questions" xmlns:oda="http://opendope.org/answers" xmlns:odi="http://opendope.org/components" xmlns:odgm="http://opendope.org/SmartArt/DataHierarchy" xmlns:ns30="http://schemas.openxmlformats.org/officeDocument/2006/bibliography" xmlns:ns31="http://schemas.openxmlformats.org/drawingml/2006/compatibility" xmlns:ns32="http://schemas.openxmlformats.org/drawingml/2006/lockedCanvas">
   <w:abstractNum w:abstractNumId="0">
     <w:nsid w:val="1482775B"/>
     <w:multiLevelType w:val="multilevel"/>
@@ -2770,7 +2770,7 @@
 </file>
 
 <file path=word/styles.xml><?xml version="1.0" encoding="utf-8"?>
-<w:styles xmlns:w="http://schemas.openxmlformats.org/wordprocessingml/2006/main" xmlns:r="http://schemas.openxmlformats.org/officeDocument/2006/relationships" xmlns:w14="http://schemas.microsoft.com/office/word/2010/wordml" xmlns:wp="http://schemas.openxmlformats.org/drawingml/2006/wordprocessingDrawing" xmlns:a="http://schemas.openxmlformats.org/drawingml/2006/main" xmlns:m="http://schemas.openxmlformats.org/officeDocument/2006/math" xmlns:w15="http://schemas.microsoft.com/office/word/2012/wordml" xmlns:mc="http://schemas.openxmlformats.org/markup-compatibility/2006" xmlns:ns9="http://schemas.openxmlformats.org/schemaLibrary/2006/main" xmlns:wne="http://schemas.microsoft.com/office/word/2006/wordml" xmlns:c="http://schemas.openxmlformats.org/drawingml/2006/chart" xmlns:ns12="http://schemas.openxmlformats.org/drawingml/2006/chartDrawing" xmlns:dgm="http://schemas.openxmlformats.org/drawingml/2006/diagram" xmlns:pic="http://schemas.openxmlformats.org/drawingml/2006/picture" xmlns:xdr="http://schemas.openxmlformats.org/drawingml/2006/spreadsheetDrawing" xmlns:dsp="http://schemas.microsoft.com/office/drawing/2008/diagram" xmlns:ns17="urn:schemas-microsoft-com:office:excel" xmlns:o="urn:schemas-microsoft-com:office:office" xmlns:v="urn:schemas-microsoft-com:vml" xmlns:w10="urn:schemas-microsoft-com:office:word" xmlns:ns21="urn:schemas-microsoft-com:office:powerpoint" xmlns:ns23="http://schemas.microsoft.com/office/2006/coverPageProps" xmlns:odx="http://opendope.org/xpaths" xmlns:odc="http://opendope.org/conditions" xmlns:odq="http://opendope.org/questions" xmlns:oda="http://opendope.org/answers" xmlns:odi="http://opendope.org/components" xmlns:odgm="http://opendope.org/SmartArt/DataHierarchy" xmlns:ns30="http://schemas.openxmlformats.org/officeDocument/2006/bibliography" xmlns:ns31="http://schemas.openxmlformats.org/drawingml/2006/compatibility" xmlns:ns32="http://schemas.openxmlformats.org/drawingml/2006/lockedCanvas">
+<w:styles xmlns:w="http://schemas.openxmlformats.org/wordprocessingml/2006/main" xmlns:r="http://schemas.openxmlformats.org/officeDocument/2006/relationships" xmlns:m="http://schemas.openxmlformats.org/officeDocument/2006/math" xmlns:w14="http://schemas.microsoft.com/office/word/2010/wordml" xmlns:wp="http://schemas.openxmlformats.org/drawingml/2006/wordprocessingDrawing" xmlns:a="http://schemas.openxmlformats.org/drawingml/2006/main" xmlns:w15="http://schemas.microsoft.com/office/word/2012/wordml" xmlns:mc="http://schemas.openxmlformats.org/markup-compatibility/2006" xmlns:ns9="http://schemas.openxmlformats.org/schemaLibrary/2006/main" xmlns:wne="http://schemas.microsoft.com/office/word/2006/wordml" xmlns:c="http://schemas.openxmlformats.org/drawingml/2006/chart" xmlns:ns12="http://schemas.openxmlformats.org/drawingml/2006/chartDrawing" xmlns:dgm="http://schemas.openxmlformats.org/drawingml/2006/diagram" xmlns:pic="http://schemas.openxmlformats.org/drawingml/2006/picture" xmlns:xdr="http://schemas.openxmlformats.org/drawingml/2006/spreadsheetDrawing" xmlns:dsp="http://schemas.microsoft.com/office/drawing/2008/diagram" xmlns:ns17="urn:schemas-microsoft-com:office:excel" xmlns:o="urn:schemas-microsoft-com:office:office" xmlns:v="urn:schemas-microsoft-com:vml" xmlns:w10="urn:schemas-microsoft-com:office:word" xmlns:ns21="urn:schemas-microsoft-com:office:powerpoint" xmlns:ns23="http://schemas.microsoft.com/office/2006/coverPageProps" xmlns:odx="http://opendope.org/xpaths" xmlns:odc="http://opendope.org/conditions" xmlns:odq="http://opendope.org/questions" xmlns:oda="http://opendope.org/answers" xmlns:odi="http://opendope.org/components" xmlns:odgm="http://opendope.org/SmartArt/DataHierarchy" xmlns:ns30="http://schemas.openxmlformats.org/officeDocument/2006/bibliography" xmlns:ns31="http://schemas.openxmlformats.org/drawingml/2006/compatibility" xmlns:ns32="http://schemas.openxmlformats.org/drawingml/2006/lockedCanvas">
   <w:docDefaults>
     <w:rPrDefault>
       <w:rPr>

</xml_diff>

<commit_message>
More geoportals; layout- and code improvements
</commit_message>
<xml_diff>
--- a/out/verzeichnis_statistik.docx
+++ b/out/verzeichnis_statistik.docx
@@ -1,6 +1,6 @@
 
 <file path=word/document.xml><?xml version="1.0" encoding="utf-8"?>
-<w:document xmlns:w="http://schemas.openxmlformats.org/wordprocessingml/2006/main" xmlns:r="http://schemas.openxmlformats.org/officeDocument/2006/relationships" xmlns:m="http://schemas.openxmlformats.org/officeDocument/2006/math" xmlns:w14="http://schemas.microsoft.com/office/word/2010/wordml" xmlns:wp="http://schemas.openxmlformats.org/drawingml/2006/wordprocessingDrawing" xmlns:a="http://schemas.openxmlformats.org/drawingml/2006/main" xmlns:w15="http://schemas.microsoft.com/office/word/2012/wordml" xmlns:mc="http://schemas.openxmlformats.org/markup-compatibility/2006" xmlns:ns9="http://schemas.openxmlformats.org/schemaLibrary/2006/main" xmlns:wne="http://schemas.microsoft.com/office/word/2006/wordml" xmlns:c="http://schemas.openxmlformats.org/drawingml/2006/chart" xmlns:ns12="http://schemas.openxmlformats.org/drawingml/2006/chartDrawing" xmlns:dgm="http://schemas.openxmlformats.org/drawingml/2006/diagram" xmlns:pic="http://schemas.openxmlformats.org/drawingml/2006/picture" xmlns:xdr="http://schemas.openxmlformats.org/drawingml/2006/spreadsheetDrawing" xmlns:dsp="http://schemas.microsoft.com/office/drawing/2008/diagram" xmlns:ns17="urn:schemas-microsoft-com:office:excel" xmlns:o="urn:schemas-microsoft-com:office:office" xmlns:v="urn:schemas-microsoft-com:vml" xmlns:w10="urn:schemas-microsoft-com:office:word" xmlns:ns21="urn:schemas-microsoft-com:office:powerpoint" xmlns:ns23="http://schemas.microsoft.com/office/2006/coverPageProps" xmlns:odx="http://opendope.org/xpaths" xmlns:odc="http://opendope.org/conditions" xmlns:odq="http://opendope.org/questions" xmlns:oda="http://opendope.org/answers" xmlns:odi="http://opendope.org/components" xmlns:odgm="http://opendope.org/SmartArt/DataHierarchy" xmlns:ns30="http://schemas.openxmlformats.org/officeDocument/2006/bibliography" xmlns:ns31="http://schemas.openxmlformats.org/drawingml/2006/compatibility" xmlns:ns32="http://schemas.openxmlformats.org/drawingml/2006/lockedCanvas" mc:Ignorable="w14 w15">
+<w:document xmlns:w="http://schemas.openxmlformats.org/wordprocessingml/2006/main" xmlns:w15="http://schemas.microsoft.com/office/word/2012/wordml" xmlns:r="http://schemas.openxmlformats.org/officeDocument/2006/relationships" xmlns:m="http://schemas.openxmlformats.org/officeDocument/2006/math" xmlns:w14="http://schemas.microsoft.com/office/word/2010/wordml" xmlns:wp="http://schemas.openxmlformats.org/drawingml/2006/wordprocessingDrawing" xmlns:a="http://schemas.openxmlformats.org/drawingml/2006/main" xmlns:mc="http://schemas.openxmlformats.org/markup-compatibility/2006" xmlns:ns9="http://schemas.openxmlformats.org/schemaLibrary/2006/main" xmlns:wne="http://schemas.microsoft.com/office/word/2006/wordml" xmlns:c="http://schemas.openxmlformats.org/drawingml/2006/chart" xmlns:ns12="http://schemas.openxmlformats.org/drawingml/2006/chartDrawing" xmlns:dgm="http://schemas.openxmlformats.org/drawingml/2006/diagram" xmlns:pic="http://schemas.openxmlformats.org/drawingml/2006/picture" xmlns:xdr="http://schemas.openxmlformats.org/drawingml/2006/spreadsheetDrawing" xmlns:dsp="http://schemas.microsoft.com/office/drawing/2008/diagram" xmlns:ns17="urn:schemas-microsoft-com:office:excel" xmlns:o="urn:schemas-microsoft-com:office:office" xmlns:v="urn:schemas-microsoft-com:vml" xmlns:w10="urn:schemas-microsoft-com:office:word" xmlns:ns21="urn:schemas-microsoft-com:office:powerpoint" xmlns:ns23="http://schemas.microsoft.com/office/2006/coverPageProps" xmlns:odx="http://opendope.org/xpaths" xmlns:odc="http://opendope.org/conditions" xmlns:odq="http://opendope.org/questions" xmlns:oda="http://opendope.org/answers" xmlns:odi="http://opendope.org/components" xmlns:odgm="http://opendope.org/SmartArt/DataHierarchy" xmlns:ns30="http://schemas.openxmlformats.org/officeDocument/2006/bibliography" xmlns:ns31="http://schemas.openxmlformats.org/drawingml/2006/compatibility" xmlns:ns32="http://schemas.openxmlformats.org/drawingml/2006/lockedCanvas" mc:Ignorable="w14 w15">
   <w:body>
     <w:p>
       <w:pPr>
@@ -311,7 +311,7 @@
                 <w:color w:val="000000"/>
                 <w:sz w:val="22"/>
               </w:rPr>
-              <w:t xml:space="preserve">(90)</w:t>
+              <w:t xml:space="preserve">(91)</w:t>
             </w:r>
           </w:p>
         </w:tc>
@@ -355,7 +355,7 @@
                 <w:color w:val="000000"/>
                 <w:sz w:val="22"/>
               </w:rPr>
-              <w:t xml:space="preserve"> (64)</w:t>
+              <w:t xml:space="preserve"> (65)</w:t>
             </w:r>
           </w:p>
         </w:tc>
@@ -427,7 +427,7 @@
                 <w:color w:val="000000"/>
                 <w:sz w:val="22"/>
               </w:rPr>
-              <w:t xml:space="preserve">      10</w:t>
+              <w:t xml:space="preserve">      11</w:t>
             </w:r>
           </w:p>
         </w:tc>
@@ -1166,7 +1166,7 @@
                 <w:color w:val="000000"/>
                 <w:sz w:val="22"/>
               </w:rPr>
-              <w:t xml:space="preserve">(74)</w:t>
+              <w:t xml:space="preserve">(77)</w:t>
             </w:r>
           </w:p>
         </w:tc>
@@ -1210,7 +1210,7 @@
                 <w:color w:val="000000"/>
                 <w:sz w:val="22"/>
               </w:rPr>
-              <w:t xml:space="preserve"> (59)</w:t>
+              <w:t xml:space="preserve"> (62)</w:t>
             </w:r>
           </w:p>
         </w:tc>
@@ -1318,7 +1318,7 @@
                 <w:color w:val="000000"/>
                 <w:sz w:val="22"/>
               </w:rPr>
-              <w:t xml:space="preserve">      33</w:t>
+              <w:t xml:space="preserve">      32</w:t>
             </w:r>
           </w:p>
         </w:tc>
@@ -1354,7 +1354,7 @@
                 <w:color w:val="000000"/>
                 <w:sz w:val="22"/>
               </w:rPr>
-              <w:t xml:space="preserve">      24</w:t>
+              <w:t xml:space="preserve">      28</w:t>
             </w:r>
           </w:p>
         </w:tc>
@@ -1998,7 +1998,7 @@
                 <w:color w:val="000000"/>
                 <w:sz w:val="22"/>
               </w:rPr>
-              <w:t xml:space="preserve">Datenportale insgesamt: 164</w:t>
+              <w:t xml:space="preserve">Datenportale insgesamt: 168</w:t>
             </w:r>
           </w:p>
         </w:tc>
@@ -2120,7 +2120,7 @@
 </file>
 
 <file path=word/numbering.xml><?xml version="1.0" encoding="utf-8"?>
-<w:numbering xmlns:w="http://schemas.openxmlformats.org/wordprocessingml/2006/main" xmlns:r="http://schemas.openxmlformats.org/officeDocument/2006/relationships" xmlns:m="http://schemas.openxmlformats.org/officeDocument/2006/math" xmlns:w14="http://schemas.microsoft.com/office/word/2010/wordml" xmlns:wp="http://schemas.openxmlformats.org/drawingml/2006/wordprocessingDrawing" xmlns:a="http://schemas.openxmlformats.org/drawingml/2006/main" xmlns:w15="http://schemas.microsoft.com/office/word/2012/wordml" xmlns:mc="http://schemas.openxmlformats.org/markup-compatibility/2006" xmlns:ns9="http://schemas.openxmlformats.org/schemaLibrary/2006/main" xmlns:wne="http://schemas.microsoft.com/office/word/2006/wordml" xmlns:c="http://schemas.openxmlformats.org/drawingml/2006/chart" xmlns:ns12="http://schemas.openxmlformats.org/drawingml/2006/chartDrawing" xmlns:dgm="http://schemas.openxmlformats.org/drawingml/2006/diagram" xmlns:pic="http://schemas.openxmlformats.org/drawingml/2006/picture" xmlns:xdr="http://schemas.openxmlformats.org/drawingml/2006/spreadsheetDrawing" xmlns:dsp="http://schemas.microsoft.com/office/drawing/2008/diagram" xmlns:ns17="urn:schemas-microsoft-com:office:excel" xmlns:o="urn:schemas-microsoft-com:office:office" xmlns:v="urn:schemas-microsoft-com:vml" xmlns:w10="urn:schemas-microsoft-com:office:word" xmlns:ns21="urn:schemas-microsoft-com:office:powerpoint" xmlns:ns23="http://schemas.microsoft.com/office/2006/coverPageProps" xmlns:odx="http://opendope.org/xpaths" xmlns:odc="http://opendope.org/conditions" xmlns:odq="http://opendope.org/questions" xmlns:oda="http://opendope.org/answers" xmlns:odi="http://opendope.org/components" xmlns:odgm="http://opendope.org/SmartArt/DataHierarchy" xmlns:ns30="http://schemas.openxmlformats.org/officeDocument/2006/bibliography" xmlns:ns31="http://schemas.openxmlformats.org/drawingml/2006/compatibility" xmlns:ns32="http://schemas.openxmlformats.org/drawingml/2006/lockedCanvas">
+<w:numbering xmlns:w="http://schemas.openxmlformats.org/wordprocessingml/2006/main" xmlns:w15="http://schemas.microsoft.com/office/word/2012/wordml" xmlns:r="http://schemas.openxmlformats.org/officeDocument/2006/relationships" xmlns:m="http://schemas.openxmlformats.org/officeDocument/2006/math" xmlns:w14="http://schemas.microsoft.com/office/word/2010/wordml" xmlns:wp="http://schemas.openxmlformats.org/drawingml/2006/wordprocessingDrawing" xmlns:a="http://schemas.openxmlformats.org/drawingml/2006/main" xmlns:mc="http://schemas.openxmlformats.org/markup-compatibility/2006" xmlns:ns9="http://schemas.openxmlformats.org/schemaLibrary/2006/main" xmlns:wne="http://schemas.microsoft.com/office/word/2006/wordml" xmlns:c="http://schemas.openxmlformats.org/drawingml/2006/chart" xmlns:ns12="http://schemas.openxmlformats.org/drawingml/2006/chartDrawing" xmlns:dgm="http://schemas.openxmlformats.org/drawingml/2006/diagram" xmlns:pic="http://schemas.openxmlformats.org/drawingml/2006/picture" xmlns:xdr="http://schemas.openxmlformats.org/drawingml/2006/spreadsheetDrawing" xmlns:dsp="http://schemas.microsoft.com/office/drawing/2008/diagram" xmlns:ns17="urn:schemas-microsoft-com:office:excel" xmlns:o="urn:schemas-microsoft-com:office:office" xmlns:v="urn:schemas-microsoft-com:vml" xmlns:w10="urn:schemas-microsoft-com:office:word" xmlns:ns21="urn:schemas-microsoft-com:office:powerpoint" xmlns:ns23="http://schemas.microsoft.com/office/2006/coverPageProps" xmlns:odx="http://opendope.org/xpaths" xmlns:odc="http://opendope.org/conditions" xmlns:odq="http://opendope.org/questions" xmlns:oda="http://opendope.org/answers" xmlns:odi="http://opendope.org/components" xmlns:odgm="http://opendope.org/SmartArt/DataHierarchy" xmlns:ns30="http://schemas.openxmlformats.org/officeDocument/2006/bibliography" xmlns:ns31="http://schemas.openxmlformats.org/drawingml/2006/compatibility" xmlns:ns32="http://schemas.openxmlformats.org/drawingml/2006/lockedCanvas">
   <w:abstractNum w:abstractNumId="0">
     <w:nsid w:val="1482775B"/>
     <w:multiLevelType w:val="multilevel"/>
@@ -2770,7 +2770,7 @@
 </file>
 
 <file path=word/styles.xml><?xml version="1.0" encoding="utf-8"?>
-<w:styles xmlns:w="http://schemas.openxmlformats.org/wordprocessingml/2006/main" xmlns:r="http://schemas.openxmlformats.org/officeDocument/2006/relationships" xmlns:m="http://schemas.openxmlformats.org/officeDocument/2006/math" xmlns:w14="http://schemas.microsoft.com/office/word/2010/wordml" xmlns:wp="http://schemas.openxmlformats.org/drawingml/2006/wordprocessingDrawing" xmlns:a="http://schemas.openxmlformats.org/drawingml/2006/main" xmlns:w15="http://schemas.microsoft.com/office/word/2012/wordml" xmlns:mc="http://schemas.openxmlformats.org/markup-compatibility/2006" xmlns:ns9="http://schemas.openxmlformats.org/schemaLibrary/2006/main" xmlns:wne="http://schemas.microsoft.com/office/word/2006/wordml" xmlns:c="http://schemas.openxmlformats.org/drawingml/2006/chart" xmlns:ns12="http://schemas.openxmlformats.org/drawingml/2006/chartDrawing" xmlns:dgm="http://schemas.openxmlformats.org/drawingml/2006/diagram" xmlns:pic="http://schemas.openxmlformats.org/drawingml/2006/picture" xmlns:xdr="http://schemas.openxmlformats.org/drawingml/2006/spreadsheetDrawing" xmlns:dsp="http://schemas.microsoft.com/office/drawing/2008/diagram" xmlns:ns17="urn:schemas-microsoft-com:office:excel" xmlns:o="urn:schemas-microsoft-com:office:office" xmlns:v="urn:schemas-microsoft-com:vml" xmlns:w10="urn:schemas-microsoft-com:office:word" xmlns:ns21="urn:schemas-microsoft-com:office:powerpoint" xmlns:ns23="http://schemas.microsoft.com/office/2006/coverPageProps" xmlns:odx="http://opendope.org/xpaths" xmlns:odc="http://opendope.org/conditions" xmlns:odq="http://opendope.org/questions" xmlns:oda="http://opendope.org/answers" xmlns:odi="http://opendope.org/components" xmlns:odgm="http://opendope.org/SmartArt/DataHierarchy" xmlns:ns30="http://schemas.openxmlformats.org/officeDocument/2006/bibliography" xmlns:ns31="http://schemas.openxmlformats.org/drawingml/2006/compatibility" xmlns:ns32="http://schemas.openxmlformats.org/drawingml/2006/lockedCanvas">
+<w:styles xmlns:w="http://schemas.openxmlformats.org/wordprocessingml/2006/main" xmlns:w15="http://schemas.microsoft.com/office/word/2012/wordml" xmlns:r="http://schemas.openxmlformats.org/officeDocument/2006/relationships" xmlns:m="http://schemas.openxmlformats.org/officeDocument/2006/math" xmlns:w14="http://schemas.microsoft.com/office/word/2010/wordml" xmlns:wp="http://schemas.openxmlformats.org/drawingml/2006/wordprocessingDrawing" xmlns:a="http://schemas.openxmlformats.org/drawingml/2006/main" xmlns:mc="http://schemas.openxmlformats.org/markup-compatibility/2006" xmlns:ns9="http://schemas.openxmlformats.org/schemaLibrary/2006/main" xmlns:wne="http://schemas.microsoft.com/office/word/2006/wordml" xmlns:c="http://schemas.openxmlformats.org/drawingml/2006/chart" xmlns:ns12="http://schemas.openxmlformats.org/drawingml/2006/chartDrawing" xmlns:dgm="http://schemas.openxmlformats.org/drawingml/2006/diagram" xmlns:pic="http://schemas.openxmlformats.org/drawingml/2006/picture" xmlns:xdr="http://schemas.openxmlformats.org/drawingml/2006/spreadsheetDrawing" xmlns:dsp="http://schemas.microsoft.com/office/drawing/2008/diagram" xmlns:ns17="urn:schemas-microsoft-com:office:excel" xmlns:o="urn:schemas-microsoft-com:office:office" xmlns:v="urn:schemas-microsoft-com:vml" xmlns:w10="urn:schemas-microsoft-com:office:word" xmlns:ns21="urn:schemas-microsoft-com:office:powerpoint" xmlns:ns23="http://schemas.microsoft.com/office/2006/coverPageProps" xmlns:odx="http://opendope.org/xpaths" xmlns:odc="http://opendope.org/conditions" xmlns:odq="http://opendope.org/questions" xmlns:oda="http://opendope.org/answers" xmlns:odi="http://opendope.org/components" xmlns:odgm="http://opendope.org/SmartArt/DataHierarchy" xmlns:ns30="http://schemas.openxmlformats.org/officeDocument/2006/bibliography" xmlns:ns31="http://schemas.openxmlformats.org/drawingml/2006/compatibility" xmlns:ns32="http://schemas.openxmlformats.org/drawingml/2006/lockedCanvas">
   <w:docDefaults>
     <w:rPrDefault>
       <w:rPr>

</xml_diff>

<commit_message>
enhanced legend and responsiveness
</commit_message>
<xml_diff>
--- a/out/verzeichnis_statistik.docx
+++ b/out/verzeichnis_statistik.docx
@@ -1,6 +1,6 @@
 
 <file path=word/document.xml><?xml version="1.0" encoding="utf-8"?>
-<w:document xmlns:w="http://schemas.openxmlformats.org/wordprocessingml/2006/main" xmlns:m="http://schemas.openxmlformats.org/officeDocument/2006/math" xmlns:r="http://schemas.openxmlformats.org/officeDocument/2006/relationships" xmlns:w14="http://schemas.microsoft.com/office/word/2010/wordml" xmlns:wp="http://schemas.openxmlformats.org/drawingml/2006/wordprocessingDrawing" xmlns:a="http://schemas.openxmlformats.org/drawingml/2006/main" xmlns:w15="http://schemas.microsoft.com/office/word/2012/wordml" xmlns:mc="http://schemas.openxmlformats.org/markup-compatibility/2006" xmlns:ns9="http://schemas.openxmlformats.org/schemaLibrary/2006/main" xmlns:wne="http://schemas.microsoft.com/office/word/2006/wordml" xmlns:c="http://schemas.openxmlformats.org/drawingml/2006/chart" xmlns:ns12="http://schemas.openxmlformats.org/drawingml/2006/chartDrawing" xmlns:dgm="http://schemas.openxmlformats.org/drawingml/2006/diagram" xmlns:pic="http://schemas.openxmlformats.org/drawingml/2006/picture" xmlns:xdr="http://schemas.openxmlformats.org/drawingml/2006/spreadsheetDrawing" xmlns:dsp="http://schemas.microsoft.com/office/drawing/2008/diagram" xmlns:v="urn:schemas-microsoft-com:vml" xmlns:o="urn:schemas-microsoft-com:office:office" xmlns:ns19="urn:schemas-microsoft-com:office:excel" xmlns:w10="urn:schemas-microsoft-com:office:word" xmlns:ns21="urn:schemas-microsoft-com:office:powerpoint" xmlns:ns23="http://schemas.microsoft.com/office/2006/coverPageProps" xmlns:odx="http://opendope.org/xpaths" xmlns:odc="http://opendope.org/conditions" xmlns:odq="http://opendope.org/questions" xmlns:oda="http://opendope.org/answers" xmlns:odi="http://opendope.org/components" xmlns:odgm="http://opendope.org/SmartArt/DataHierarchy" xmlns:ns30="http://schemas.openxmlformats.org/officeDocument/2006/bibliography" xmlns:ns31="http://schemas.openxmlformats.org/drawingml/2006/compatibility" xmlns:ns32="http://schemas.openxmlformats.org/drawingml/2006/lockedCanvas" mc:Ignorable="w14 w15">
+<w:document xmlns:w="http://schemas.openxmlformats.org/wordprocessingml/2006/main" xmlns:r="http://schemas.openxmlformats.org/officeDocument/2006/relationships" xmlns:w15="http://schemas.microsoft.com/office/word/2012/wordml" xmlns:m="http://schemas.openxmlformats.org/officeDocument/2006/math" xmlns:w14="http://schemas.microsoft.com/office/word/2010/wordml" xmlns:wp="http://schemas.openxmlformats.org/drawingml/2006/wordprocessingDrawing" xmlns:a="http://schemas.openxmlformats.org/drawingml/2006/main" xmlns:mc="http://schemas.openxmlformats.org/markup-compatibility/2006" xmlns:ns9="http://schemas.openxmlformats.org/schemaLibrary/2006/main" xmlns:wne="http://schemas.microsoft.com/office/word/2006/wordml" xmlns:c="http://schemas.openxmlformats.org/drawingml/2006/chart" xmlns:ns12="http://schemas.openxmlformats.org/drawingml/2006/chartDrawing" xmlns:dgm="http://schemas.openxmlformats.org/drawingml/2006/diagram" xmlns:pic="http://schemas.openxmlformats.org/drawingml/2006/picture" xmlns:xdr="http://schemas.openxmlformats.org/drawingml/2006/spreadsheetDrawing" xmlns:dsp="http://schemas.microsoft.com/office/drawing/2008/diagram" xmlns:ns17="urn:schemas-microsoft-com:office:excel" xmlns:o="urn:schemas-microsoft-com:office:office" xmlns:v="urn:schemas-microsoft-com:vml" xmlns:w10="urn:schemas-microsoft-com:office:word" xmlns:ns21="urn:schemas-microsoft-com:office:powerpoint" xmlns:ns23="http://schemas.microsoft.com/office/2006/coverPageProps" xmlns:odx="http://opendope.org/xpaths" xmlns:odc="http://opendope.org/conditions" xmlns:odq="http://opendope.org/questions" xmlns:oda="http://opendope.org/answers" xmlns:odi="http://opendope.org/components" xmlns:odgm="http://opendope.org/SmartArt/DataHierarchy" xmlns:ns30="http://schemas.openxmlformats.org/officeDocument/2006/bibliography" xmlns:ns31="http://schemas.openxmlformats.org/drawingml/2006/compatibility" xmlns:ns32="http://schemas.openxmlformats.org/drawingml/2006/lockedCanvas" mc:Ignorable="w14 w15">
   <w:body>
     <w:p>
       <w:pPr>
@@ -2120,7 +2120,7 @@
 </file>
 
 <file path=word/numbering.xml><?xml version="1.0" encoding="utf-8"?>
-<w:numbering xmlns:w="http://schemas.openxmlformats.org/wordprocessingml/2006/main" xmlns:m="http://schemas.openxmlformats.org/officeDocument/2006/math" xmlns:r="http://schemas.openxmlformats.org/officeDocument/2006/relationships" xmlns:w14="http://schemas.microsoft.com/office/word/2010/wordml" xmlns:wp="http://schemas.openxmlformats.org/drawingml/2006/wordprocessingDrawing" xmlns:a="http://schemas.openxmlformats.org/drawingml/2006/main" xmlns:w15="http://schemas.microsoft.com/office/word/2012/wordml" xmlns:mc="http://schemas.openxmlformats.org/markup-compatibility/2006" xmlns:ns9="http://schemas.openxmlformats.org/schemaLibrary/2006/main" xmlns:wne="http://schemas.microsoft.com/office/word/2006/wordml" xmlns:c="http://schemas.openxmlformats.org/drawingml/2006/chart" xmlns:ns12="http://schemas.openxmlformats.org/drawingml/2006/chartDrawing" xmlns:dgm="http://schemas.openxmlformats.org/drawingml/2006/diagram" xmlns:pic="http://schemas.openxmlformats.org/drawingml/2006/picture" xmlns:xdr="http://schemas.openxmlformats.org/drawingml/2006/spreadsheetDrawing" xmlns:dsp="http://schemas.microsoft.com/office/drawing/2008/diagram" xmlns:v="urn:schemas-microsoft-com:vml" xmlns:o="urn:schemas-microsoft-com:office:office" xmlns:ns19="urn:schemas-microsoft-com:office:excel" xmlns:w10="urn:schemas-microsoft-com:office:word" xmlns:ns21="urn:schemas-microsoft-com:office:powerpoint" xmlns:ns23="http://schemas.microsoft.com/office/2006/coverPageProps" xmlns:odx="http://opendope.org/xpaths" xmlns:odc="http://opendope.org/conditions" xmlns:odq="http://opendope.org/questions" xmlns:oda="http://opendope.org/answers" xmlns:odi="http://opendope.org/components" xmlns:odgm="http://opendope.org/SmartArt/DataHierarchy" xmlns:ns30="http://schemas.openxmlformats.org/officeDocument/2006/bibliography" xmlns:ns31="http://schemas.openxmlformats.org/drawingml/2006/compatibility" xmlns:ns32="http://schemas.openxmlformats.org/drawingml/2006/lockedCanvas">
+<w:numbering xmlns:w="http://schemas.openxmlformats.org/wordprocessingml/2006/main" xmlns:r="http://schemas.openxmlformats.org/officeDocument/2006/relationships" xmlns:w15="http://schemas.microsoft.com/office/word/2012/wordml" xmlns:m="http://schemas.openxmlformats.org/officeDocument/2006/math" xmlns:w14="http://schemas.microsoft.com/office/word/2010/wordml" xmlns:wp="http://schemas.openxmlformats.org/drawingml/2006/wordprocessingDrawing" xmlns:a="http://schemas.openxmlformats.org/drawingml/2006/main" xmlns:mc="http://schemas.openxmlformats.org/markup-compatibility/2006" xmlns:ns9="http://schemas.openxmlformats.org/schemaLibrary/2006/main" xmlns:wne="http://schemas.microsoft.com/office/word/2006/wordml" xmlns:c="http://schemas.openxmlformats.org/drawingml/2006/chart" xmlns:ns12="http://schemas.openxmlformats.org/drawingml/2006/chartDrawing" xmlns:dgm="http://schemas.openxmlformats.org/drawingml/2006/diagram" xmlns:pic="http://schemas.openxmlformats.org/drawingml/2006/picture" xmlns:xdr="http://schemas.openxmlformats.org/drawingml/2006/spreadsheetDrawing" xmlns:dsp="http://schemas.microsoft.com/office/drawing/2008/diagram" xmlns:ns17="urn:schemas-microsoft-com:office:excel" xmlns:o="urn:schemas-microsoft-com:office:office" xmlns:v="urn:schemas-microsoft-com:vml" xmlns:w10="urn:schemas-microsoft-com:office:word" xmlns:ns21="urn:schemas-microsoft-com:office:powerpoint" xmlns:ns23="http://schemas.microsoft.com/office/2006/coverPageProps" xmlns:odx="http://opendope.org/xpaths" xmlns:odc="http://opendope.org/conditions" xmlns:odq="http://opendope.org/questions" xmlns:oda="http://opendope.org/answers" xmlns:odi="http://opendope.org/components" xmlns:odgm="http://opendope.org/SmartArt/DataHierarchy" xmlns:ns30="http://schemas.openxmlformats.org/officeDocument/2006/bibliography" xmlns:ns31="http://schemas.openxmlformats.org/drawingml/2006/compatibility" xmlns:ns32="http://schemas.openxmlformats.org/drawingml/2006/lockedCanvas">
   <w:abstractNum w:abstractNumId="0">
     <w:nsid w:val="1482775B"/>
     <w:multiLevelType w:val="multilevel"/>
@@ -2770,7 +2770,7 @@
 </file>
 
 <file path=word/styles.xml><?xml version="1.0" encoding="utf-8"?>
-<w:styles xmlns:w="http://schemas.openxmlformats.org/wordprocessingml/2006/main" xmlns:m="http://schemas.openxmlformats.org/officeDocument/2006/math" xmlns:r="http://schemas.openxmlformats.org/officeDocument/2006/relationships" xmlns:w14="http://schemas.microsoft.com/office/word/2010/wordml" xmlns:wp="http://schemas.openxmlformats.org/drawingml/2006/wordprocessingDrawing" xmlns:a="http://schemas.openxmlformats.org/drawingml/2006/main" xmlns:w15="http://schemas.microsoft.com/office/word/2012/wordml" xmlns:mc="http://schemas.openxmlformats.org/markup-compatibility/2006" xmlns:ns9="http://schemas.openxmlformats.org/schemaLibrary/2006/main" xmlns:wne="http://schemas.microsoft.com/office/word/2006/wordml" xmlns:c="http://schemas.openxmlformats.org/drawingml/2006/chart" xmlns:ns12="http://schemas.openxmlformats.org/drawingml/2006/chartDrawing" xmlns:dgm="http://schemas.openxmlformats.org/drawingml/2006/diagram" xmlns:pic="http://schemas.openxmlformats.org/drawingml/2006/picture" xmlns:xdr="http://schemas.openxmlformats.org/drawingml/2006/spreadsheetDrawing" xmlns:dsp="http://schemas.microsoft.com/office/drawing/2008/diagram" xmlns:v="urn:schemas-microsoft-com:vml" xmlns:o="urn:schemas-microsoft-com:office:office" xmlns:ns19="urn:schemas-microsoft-com:office:excel" xmlns:w10="urn:schemas-microsoft-com:office:word" xmlns:ns21="urn:schemas-microsoft-com:office:powerpoint" xmlns:ns23="http://schemas.microsoft.com/office/2006/coverPageProps" xmlns:odx="http://opendope.org/xpaths" xmlns:odc="http://opendope.org/conditions" xmlns:odq="http://opendope.org/questions" xmlns:oda="http://opendope.org/answers" xmlns:odi="http://opendope.org/components" xmlns:odgm="http://opendope.org/SmartArt/DataHierarchy" xmlns:ns30="http://schemas.openxmlformats.org/officeDocument/2006/bibliography" xmlns:ns31="http://schemas.openxmlformats.org/drawingml/2006/compatibility" xmlns:ns32="http://schemas.openxmlformats.org/drawingml/2006/lockedCanvas">
+<w:styles xmlns:w="http://schemas.openxmlformats.org/wordprocessingml/2006/main" xmlns:r="http://schemas.openxmlformats.org/officeDocument/2006/relationships" xmlns:w15="http://schemas.microsoft.com/office/word/2012/wordml" xmlns:m="http://schemas.openxmlformats.org/officeDocument/2006/math" xmlns:w14="http://schemas.microsoft.com/office/word/2010/wordml" xmlns:wp="http://schemas.openxmlformats.org/drawingml/2006/wordprocessingDrawing" xmlns:a="http://schemas.openxmlformats.org/drawingml/2006/main" xmlns:mc="http://schemas.openxmlformats.org/markup-compatibility/2006" xmlns:ns9="http://schemas.openxmlformats.org/schemaLibrary/2006/main" xmlns:wne="http://schemas.microsoft.com/office/word/2006/wordml" xmlns:c="http://schemas.openxmlformats.org/drawingml/2006/chart" xmlns:ns12="http://schemas.openxmlformats.org/drawingml/2006/chartDrawing" xmlns:dgm="http://schemas.openxmlformats.org/drawingml/2006/diagram" xmlns:pic="http://schemas.openxmlformats.org/drawingml/2006/picture" xmlns:xdr="http://schemas.openxmlformats.org/drawingml/2006/spreadsheetDrawing" xmlns:dsp="http://schemas.microsoft.com/office/drawing/2008/diagram" xmlns:ns17="urn:schemas-microsoft-com:office:excel" xmlns:o="urn:schemas-microsoft-com:office:office" xmlns:v="urn:schemas-microsoft-com:vml" xmlns:w10="urn:schemas-microsoft-com:office:word" xmlns:ns21="urn:schemas-microsoft-com:office:powerpoint" xmlns:ns23="http://schemas.microsoft.com/office/2006/coverPageProps" xmlns:odx="http://opendope.org/xpaths" xmlns:odc="http://opendope.org/conditions" xmlns:odq="http://opendope.org/questions" xmlns:oda="http://opendope.org/answers" xmlns:odi="http://opendope.org/components" xmlns:odgm="http://opendope.org/SmartArt/DataHierarchy" xmlns:ns30="http://schemas.openxmlformats.org/officeDocument/2006/bibliography" xmlns:ns31="http://schemas.openxmlformats.org/drawingml/2006/compatibility" xmlns:ns32="http://schemas.openxmlformats.org/drawingml/2006/lockedCanvas">
   <w:docDefaults>
     <w:rPrDefault>
       <w:rPr>

</xml_diff>

<commit_message>
code restructured to add more categories via JSON config (data/table_meta.json)
</commit_message>
<xml_diff>
--- a/out/verzeichnis_statistik.docx
+++ b/out/verzeichnis_statistik.docx
@@ -47,7 +47,7 @@
                 <w:color w:val="000000"/>
                 <w:sz w:val="22"/>
               </w:rPr>
-              <w:t xml:space="preserve">Bezug</w:t>
+              <w:t xml:space="preserve">Reichweite</w:t>
             </w:r>
           </w:p>
         </w:tc>
@@ -1150,7 +1150,7 @@
                 <w:color w:val="000000"/>
                 <w:sz w:val="22"/>
               </w:rPr>
-              <w:t xml:space="preserve">GDI / Geoportal</w:t>
+              <w:t xml:space="preserve">GDI/ Geoportal</w:t>
             </w:r>
           </w:p>
           <w:p>
@@ -1931,6 +1931,3426 @@
                 <w:sz w:val="22"/>
               </w:rPr>
               <w:t xml:space="preserve">       2</w:t>
+            </w:r>
+          </w:p>
+        </w:tc>
+        <w:tc>
+          <w:tcPr>
+            <w:tcBorders>
+              <w:top w:val="single" w:color="#000000" w:sz="4"/>
+              <w:left w:val="single" w:color="#000000" w:sz="4"/>
+              <w:bottom w:val="single" w:color="#000000" w:sz="4"/>
+              <w:right w:val="single" w:color="#000000" w:sz="4"/>
+            </w:tcBorders>
+            <w:shd w:fill="E3EBF3"/>
+            <w:vAlign w:val="center"/>
+          </w:tcPr>
+          <w:p>
+            <w:pPr>
+              <w:pBdr/>
+              <w:spacing w:before="20" w:after="20"/>
+              <w:ind w:left="80" w:right="80"/>
+              <w:jc w:val="center"/>
+            </w:pPr>
+            <w:r>
+              <w:rPr>
+                <w:rFonts w:ascii="Times New Roman" w:hAnsi="Times New Roman" w:cs="Times New Roman"/>
+                <w:color w:val="000000"/>
+                <w:sz w:val="22"/>
+              </w:rPr>
+              <w:t xml:space="preserve"/>
+            </w:r>
+            <w:r>
+              <w:rPr>
+                <w:rFonts w:ascii="Times New Roman" w:hAnsi="Times New Roman" w:cs="Times New Roman"/>
+                <w:color w:val="000000"/>
+                <w:sz w:val="22"/>
+              </w:rPr>
+              <w:t xml:space="preserve">       0</w:t>
+            </w:r>
+          </w:p>
+        </w:tc>
+      </w:tr>
+      <w:tr>
+        <w:tc>
+          <w:tcPr>
+            <w:vMerge w:val="restart"/>
+            <w:tcBorders>
+              <w:top w:val="single" w:color="#000000" w:sz="4"/>
+              <w:left w:val="single" w:color="#000000" w:sz="4"/>
+              <w:bottom w:val="single" w:color="#000000" w:sz="4"/>
+              <w:right w:val="single" w:color="#000000" w:sz="4"/>
+            </w:tcBorders>
+            <w:shd w:fill="FFFFFF"/>
+            <w:vAlign w:val="center"/>
+          </w:tcPr>
+          <w:p>
+            <w:pPr>
+              <w:pBdr/>
+              <w:spacing w:before="20" w:after="20"/>
+              <w:ind w:left="80" w:right="80"/>
+              <w:jc w:val="right"/>
+            </w:pPr>
+            <w:r>
+              <w:rPr>
+                <w:rFonts w:ascii="Times New Roman" w:hAnsi="Times New Roman" w:cs="Times New Roman"/>
+                <w:color w:val="000000"/>
+                <w:sz w:val="22"/>
+              </w:rPr>
+              <w:t xml:space="preserve"/>
+            </w:r>
+            <w:r>
+              <w:rPr>
+                <w:rFonts w:ascii="Times New Roman" w:hAnsi="Times New Roman" w:cs="Times New Roman"/>
+                <w:color w:val="000000"/>
+                <w:sz w:val="22"/>
+              </w:rPr>
+              <w:t xml:space="preserve">Statistikamt</w:t>
+            </w:r>
+          </w:p>
+          <w:p>
+            <w:pPr>
+              <w:pBdr/>
+              <w:spacing w:before="20" w:after="20"/>
+              <w:ind w:left="80" w:right="80"/>
+              <w:jc w:val="right"/>
+            </w:pPr>
+            <w:r>
+              <w:rPr>
+                <w:rFonts w:ascii="Times New Roman" w:hAnsi="Times New Roman" w:cs="Times New Roman"/>
+                <w:color w:val="000000"/>
+                <w:sz w:val="22"/>
+              </w:rPr>
+              <w:t xml:space="preserve">(0)</w:t>
+            </w:r>
+          </w:p>
+        </w:tc>
+        <w:tc>
+          <w:tcPr>
+            <w:tcBorders>
+              <w:top w:val="single" w:color="#000000" w:sz="4"/>
+              <w:left w:val="single" w:color="#000000" w:sz="4"/>
+              <w:bottom w:val="single" w:color="#000000" w:sz="4"/>
+              <w:right w:val="single" w:color="#000000" w:sz="4"/>
+            </w:tcBorders>
+            <w:shd w:fill="FFFFFF"/>
+            <w:vAlign w:val="center"/>
+          </w:tcPr>
+          <w:p>
+            <w:pPr>
+              <w:pBdr/>
+              <w:spacing w:before="20" w:after="20"/>
+              <w:ind w:left="80" w:right="80"/>
+              <w:jc w:val="right"/>
+            </w:pPr>
+            <w:r>
+              <w:rPr>
+                <w:rFonts w:ascii="Times New Roman" w:hAnsi="Times New Roman" w:cs="Times New Roman"/>
+                <w:color w:val="000000"/>
+                <w:sz w:val="22"/>
+              </w:rPr>
+              <w:t xml:space="preserve"/>
+            </w:r>
+            <w:r>
+              <w:rPr>
+                <w:rFonts w:ascii="Times New Roman" w:hAnsi="Times New Roman" w:cs="Times New Roman"/>
+                <w:color w:val="000000"/>
+                <w:sz w:val="22"/>
+              </w:rPr>
+              <w:t xml:space="preserve">Deutschland</w:t>
+            </w:r>
+            <w:r>
+              <w:rPr>
+                <w:rFonts w:ascii="Times New Roman" w:hAnsi="Times New Roman" w:cs="Times New Roman"/>
+                <w:color w:val="000000"/>
+                <w:sz w:val="22"/>
+              </w:rPr>
+              <w:t xml:space="preserve"> (0)</w:t>
+            </w:r>
+          </w:p>
+        </w:tc>
+        <w:tc>
+          <w:tcPr>
+            <w:tcBorders>
+              <w:top w:val="single" w:color="#000000" w:sz="4"/>
+              <w:left w:val="single" w:color="#000000" w:sz="4"/>
+              <w:bottom w:val="single" w:color="#000000" w:sz="4"/>
+              <w:right w:val="single" w:color="#000000" w:sz="4"/>
+            </w:tcBorders>
+            <w:shd w:fill="FFFFFF"/>
+            <w:vAlign w:val="center"/>
+          </w:tcPr>
+          <w:p>
+            <w:pPr>
+              <w:pBdr/>
+              <w:spacing w:before="20" w:after="20"/>
+              <w:ind w:left="80" w:right="80"/>
+              <w:jc w:val="center"/>
+            </w:pPr>
+            <w:r>
+              <w:rPr>
+                <w:rFonts w:ascii="Times New Roman" w:hAnsi="Times New Roman" w:cs="Times New Roman"/>
+                <w:color w:val="000000"/>
+                <w:sz w:val="22"/>
+              </w:rPr>
+              <w:t xml:space="preserve"/>
+            </w:r>
+            <w:r>
+              <w:rPr>
+                <w:rFonts w:ascii="Times New Roman" w:hAnsi="Times New Roman" w:cs="Times New Roman"/>
+                <w:color w:val="000000"/>
+                <w:sz w:val="22"/>
+              </w:rPr>
+              <w:t xml:space="preserve">            0</w:t>
+            </w:r>
+          </w:p>
+        </w:tc>
+        <w:tc>
+          <w:tcPr>
+            <w:tcBorders>
+              <w:top w:val="single" w:color="#000000" w:sz="4"/>
+              <w:left w:val="single" w:color="#000000" w:sz="4"/>
+              <w:bottom w:val="single" w:color="#000000" w:sz="4"/>
+              <w:right w:val="single" w:color="#000000" w:sz="4"/>
+            </w:tcBorders>
+            <w:shd w:fill="FFFFFF"/>
+            <w:vAlign w:val="center"/>
+          </w:tcPr>
+          <w:p>
+            <w:pPr>
+              <w:pBdr/>
+              <w:spacing w:before="20" w:after="20"/>
+              <w:ind w:left="80" w:right="80"/>
+              <w:jc w:val="center"/>
+            </w:pPr>
+            <w:r>
+              <w:rPr>
+                <w:rFonts w:ascii="Times New Roman" w:hAnsi="Times New Roman" w:cs="Times New Roman"/>
+                <w:color w:val="000000"/>
+                <w:sz w:val="22"/>
+              </w:rPr>
+              <w:t xml:space="preserve"/>
+            </w:r>
+            <w:r>
+              <w:rPr>
+                <w:rFonts w:ascii="Times New Roman" w:hAnsi="Times New Roman" w:cs="Times New Roman"/>
+                <w:color w:val="000000"/>
+                <w:sz w:val="22"/>
+              </w:rPr>
+              <w:t xml:space="preserve">       0</w:t>
+            </w:r>
+          </w:p>
+        </w:tc>
+        <w:tc>
+          <w:tcPr>
+            <w:tcBorders>
+              <w:top w:val="single" w:color="#000000" w:sz="4"/>
+              <w:left w:val="single" w:color="#000000" w:sz="4"/>
+              <w:bottom w:val="single" w:color="#000000" w:sz="4"/>
+              <w:right w:val="single" w:color="#000000" w:sz="4"/>
+            </w:tcBorders>
+            <w:shd w:fill="FFFFFF"/>
+            <w:vAlign w:val="center"/>
+          </w:tcPr>
+          <w:p>
+            <w:pPr>
+              <w:pBdr/>
+              <w:spacing w:before="20" w:after="20"/>
+              <w:ind w:left="80" w:right="80"/>
+              <w:jc w:val="center"/>
+            </w:pPr>
+            <w:r>
+              <w:rPr>
+                <w:rFonts w:ascii="Times New Roman" w:hAnsi="Times New Roman" w:cs="Times New Roman"/>
+                <w:color w:val="000000"/>
+                <w:sz w:val="22"/>
+              </w:rPr>
+              <w:t xml:space="preserve"/>
+            </w:r>
+            <w:r>
+              <w:rPr>
+                <w:rFonts w:ascii="Times New Roman" w:hAnsi="Times New Roman" w:cs="Times New Roman"/>
+                <w:color w:val="000000"/>
+                <w:sz w:val="22"/>
+              </w:rPr>
+              <w:t xml:space="preserve">       0</w:t>
+            </w:r>
+          </w:p>
+        </w:tc>
+        <w:tc>
+          <w:tcPr>
+            <w:tcBorders>
+              <w:top w:val="single" w:color="#000000" w:sz="4"/>
+              <w:left w:val="single" w:color="#000000" w:sz="4"/>
+              <w:bottom w:val="single" w:color="#000000" w:sz="4"/>
+              <w:right w:val="single" w:color="#000000" w:sz="4"/>
+            </w:tcBorders>
+            <w:shd w:fill="FFFFFF"/>
+            <w:vAlign w:val="center"/>
+          </w:tcPr>
+          <w:p>
+            <w:pPr>
+              <w:pBdr/>
+              <w:spacing w:before="20" w:after="20"/>
+              <w:ind w:left="80" w:right="80"/>
+              <w:jc w:val="center"/>
+            </w:pPr>
+            <w:r>
+              <w:rPr>
+                <w:rFonts w:ascii="Times New Roman" w:hAnsi="Times New Roman" w:cs="Times New Roman"/>
+                <w:color w:val="000000"/>
+                <w:sz w:val="22"/>
+              </w:rPr>
+              <w:t xml:space="preserve"/>
+            </w:r>
+            <w:r>
+              <w:rPr>
+                <w:rFonts w:ascii="Times New Roman" w:hAnsi="Times New Roman" w:cs="Times New Roman"/>
+                <w:color w:val="000000"/>
+                <w:sz w:val="22"/>
+              </w:rPr>
+              <w:t xml:space="preserve">       0</w:t>
+            </w:r>
+          </w:p>
+        </w:tc>
+      </w:tr>
+      <w:tr>
+        <w:tc>
+          <w:tcPr>
+            <w:vMerge w:val="continue"/>
+            <w:tcBorders>
+              <w:top w:val="single" w:color="#000000" w:sz="4"/>
+              <w:left w:val="single" w:color="#000000" w:sz="4"/>
+              <w:bottom w:val="single" w:color="#000000" w:sz="4"/>
+              <w:right w:val="single" w:color="#000000" w:sz="4"/>
+            </w:tcBorders>
+            <w:shd w:fill="E3EBF3"/>
+            <w:vAlign w:val="center"/>
+          </w:tcPr>
+          <w:p/>
+        </w:tc>
+        <w:tc>
+          <w:tcPr>
+            <w:tcBorders>
+              <w:top w:val="single" w:color="#000000" w:sz="4"/>
+              <w:left w:val="single" w:color="#000000" w:sz="4"/>
+              <w:bottom w:val="single" w:color="#000000" w:sz="4"/>
+              <w:right w:val="single" w:color="#000000" w:sz="4"/>
+            </w:tcBorders>
+            <w:shd w:fill="E3EBF3"/>
+            <w:vAlign w:val="center"/>
+          </w:tcPr>
+          <w:p>
+            <w:pPr>
+              <w:pBdr/>
+              <w:spacing w:before="20" w:after="20"/>
+              <w:ind w:left="80" w:right="80"/>
+              <w:jc w:val="right"/>
+            </w:pPr>
+            <w:r>
+              <w:rPr>
+                <w:rFonts w:ascii="Times New Roman" w:hAnsi="Times New Roman" w:cs="Times New Roman"/>
+                <w:color w:val="000000"/>
+                <w:sz w:val="22"/>
+              </w:rPr>
+              <w:t xml:space="preserve"/>
+            </w:r>
+            <w:r>
+              <w:rPr>
+                <w:rFonts w:ascii="Times New Roman" w:hAnsi="Times New Roman" w:cs="Times New Roman"/>
+                <w:color w:val="000000"/>
+                <w:sz w:val="22"/>
+              </w:rPr>
+              <w:t xml:space="preserve">Österreich</w:t>
+            </w:r>
+            <w:r>
+              <w:rPr>
+                <w:rFonts w:ascii="Times New Roman" w:hAnsi="Times New Roman" w:cs="Times New Roman"/>
+                <w:color w:val="000000"/>
+                <w:sz w:val="22"/>
+              </w:rPr>
+              <w:t xml:space="preserve"> (0)</w:t>
+            </w:r>
+          </w:p>
+        </w:tc>
+        <w:tc>
+          <w:tcPr>
+            <w:tcBorders>
+              <w:top w:val="single" w:color="#000000" w:sz="4"/>
+              <w:left w:val="single" w:color="#000000" w:sz="4"/>
+              <w:bottom w:val="single" w:color="#000000" w:sz="4"/>
+              <w:right w:val="single" w:color="#000000" w:sz="4"/>
+            </w:tcBorders>
+            <w:shd w:fill="E3EBF3"/>
+            <w:vAlign w:val="center"/>
+          </w:tcPr>
+          <w:p>
+            <w:pPr>
+              <w:pBdr/>
+              <w:spacing w:before="20" w:after="20"/>
+              <w:ind w:left="80" w:right="80"/>
+              <w:jc w:val="center"/>
+            </w:pPr>
+            <w:r>
+              <w:rPr>
+                <w:rFonts w:ascii="Times New Roman" w:hAnsi="Times New Roman" w:cs="Times New Roman"/>
+                <w:color w:val="000000"/>
+                <w:sz w:val="22"/>
+              </w:rPr>
+              <w:t xml:space="preserve"/>
+            </w:r>
+            <w:r>
+              <w:rPr>
+                <w:rFonts w:ascii="Times New Roman" w:hAnsi="Times New Roman" w:cs="Times New Roman"/>
+                <w:color w:val="000000"/>
+                <w:sz w:val="22"/>
+              </w:rPr>
+              <w:t xml:space="preserve">            0</w:t>
+            </w:r>
+          </w:p>
+        </w:tc>
+        <w:tc>
+          <w:tcPr>
+            <w:tcBorders>
+              <w:top w:val="single" w:color="#000000" w:sz="4"/>
+              <w:left w:val="single" w:color="#000000" w:sz="4"/>
+              <w:bottom w:val="single" w:color="#000000" w:sz="4"/>
+              <w:right w:val="single" w:color="#000000" w:sz="4"/>
+            </w:tcBorders>
+            <w:shd w:fill="E3EBF3"/>
+            <w:vAlign w:val="center"/>
+          </w:tcPr>
+          <w:p>
+            <w:pPr>
+              <w:pBdr/>
+              <w:spacing w:before="20" w:after="20"/>
+              <w:ind w:left="80" w:right="80"/>
+              <w:jc w:val="center"/>
+            </w:pPr>
+            <w:r>
+              <w:rPr>
+                <w:rFonts w:ascii="Times New Roman" w:hAnsi="Times New Roman" w:cs="Times New Roman"/>
+                <w:color w:val="000000"/>
+                <w:sz w:val="22"/>
+              </w:rPr>
+              <w:t xml:space="preserve"/>
+            </w:r>
+            <w:r>
+              <w:rPr>
+                <w:rFonts w:ascii="Times New Roman" w:hAnsi="Times New Roman" w:cs="Times New Roman"/>
+                <w:color w:val="000000"/>
+                <w:sz w:val="22"/>
+              </w:rPr>
+              <w:t xml:space="preserve">       0</w:t>
+            </w:r>
+          </w:p>
+        </w:tc>
+        <w:tc>
+          <w:tcPr>
+            <w:tcBorders>
+              <w:top w:val="single" w:color="#000000" w:sz="4"/>
+              <w:left w:val="single" w:color="#000000" w:sz="4"/>
+              <w:bottom w:val="single" w:color="#000000" w:sz="4"/>
+              <w:right w:val="single" w:color="#000000" w:sz="4"/>
+            </w:tcBorders>
+            <w:shd w:fill="E3EBF3"/>
+            <w:vAlign w:val="center"/>
+          </w:tcPr>
+          <w:p>
+            <w:pPr>
+              <w:pBdr/>
+              <w:spacing w:before="20" w:after="20"/>
+              <w:ind w:left="80" w:right="80"/>
+              <w:jc w:val="center"/>
+            </w:pPr>
+            <w:r>
+              <w:rPr>
+                <w:rFonts w:ascii="Times New Roman" w:hAnsi="Times New Roman" w:cs="Times New Roman"/>
+                <w:color w:val="000000"/>
+                <w:sz w:val="22"/>
+              </w:rPr>
+              <w:t xml:space="preserve"/>
+            </w:r>
+            <w:r>
+              <w:rPr>
+                <w:rFonts w:ascii="Times New Roman" w:hAnsi="Times New Roman" w:cs="Times New Roman"/>
+                <w:color w:val="000000"/>
+                <w:sz w:val="22"/>
+              </w:rPr>
+              <w:t xml:space="preserve">       0</w:t>
+            </w:r>
+          </w:p>
+        </w:tc>
+        <w:tc>
+          <w:tcPr>
+            <w:tcBorders>
+              <w:top w:val="single" w:color="#000000" w:sz="4"/>
+              <w:left w:val="single" w:color="#000000" w:sz="4"/>
+              <w:bottom w:val="single" w:color="#000000" w:sz="4"/>
+              <w:right w:val="single" w:color="#000000" w:sz="4"/>
+            </w:tcBorders>
+            <w:shd w:fill="E3EBF3"/>
+            <w:vAlign w:val="center"/>
+          </w:tcPr>
+          <w:p>
+            <w:pPr>
+              <w:pBdr/>
+              <w:spacing w:before="20" w:after="20"/>
+              <w:ind w:left="80" w:right="80"/>
+              <w:jc w:val="center"/>
+            </w:pPr>
+            <w:r>
+              <w:rPr>
+                <w:rFonts w:ascii="Times New Roman" w:hAnsi="Times New Roman" w:cs="Times New Roman"/>
+                <w:color w:val="000000"/>
+                <w:sz w:val="22"/>
+              </w:rPr>
+              <w:t xml:space="preserve"/>
+            </w:r>
+            <w:r>
+              <w:rPr>
+                <w:rFonts w:ascii="Times New Roman" w:hAnsi="Times New Roman" w:cs="Times New Roman"/>
+                <w:color w:val="000000"/>
+                <w:sz w:val="22"/>
+              </w:rPr>
+              <w:t xml:space="preserve">       0</w:t>
+            </w:r>
+          </w:p>
+        </w:tc>
+      </w:tr>
+      <w:tr>
+        <w:tc>
+          <w:tcPr>
+            <w:vMerge w:val="continue"/>
+            <w:tcBorders>
+              <w:top w:val="single" w:color="#000000" w:sz="4"/>
+              <w:left w:val="single" w:color="#000000" w:sz="4"/>
+              <w:bottom w:val="single" w:color="#000000" w:sz="4"/>
+              <w:right w:val="single" w:color="#000000" w:sz="4"/>
+            </w:tcBorders>
+            <w:shd w:fill="FFFFFF"/>
+            <w:vAlign w:val="center"/>
+          </w:tcPr>
+          <w:p/>
+        </w:tc>
+        <w:tc>
+          <w:tcPr>
+            <w:tcBorders>
+              <w:top w:val="single" w:color="#000000" w:sz="4"/>
+              <w:left w:val="single" w:color="#000000" w:sz="4"/>
+              <w:bottom w:val="single" w:color="#000000" w:sz="4"/>
+              <w:right w:val="single" w:color="#000000" w:sz="4"/>
+            </w:tcBorders>
+            <w:shd w:fill="FFFFFF"/>
+            <w:vAlign w:val="center"/>
+          </w:tcPr>
+          <w:p>
+            <w:pPr>
+              <w:pBdr/>
+              <w:spacing w:before="20" w:after="20"/>
+              <w:ind w:left="80" w:right="80"/>
+              <w:jc w:val="right"/>
+            </w:pPr>
+            <w:r>
+              <w:rPr>
+                <w:rFonts w:ascii="Times New Roman" w:hAnsi="Times New Roman" w:cs="Times New Roman"/>
+                <w:color w:val="000000"/>
+                <w:sz w:val="22"/>
+              </w:rPr>
+              <w:t xml:space="preserve"/>
+            </w:r>
+            <w:r>
+              <w:rPr>
+                <w:rFonts w:ascii="Times New Roman" w:hAnsi="Times New Roman" w:cs="Times New Roman"/>
+                <w:color w:val="000000"/>
+                <w:sz w:val="22"/>
+              </w:rPr>
+              <w:t xml:space="preserve">Schweiz</w:t>
+            </w:r>
+            <w:r>
+              <w:rPr>
+                <w:rFonts w:ascii="Times New Roman" w:hAnsi="Times New Roman" w:cs="Times New Roman"/>
+                <w:color w:val="000000"/>
+                <w:sz w:val="22"/>
+              </w:rPr>
+              <w:t xml:space="preserve"> (0)</w:t>
+            </w:r>
+          </w:p>
+        </w:tc>
+        <w:tc>
+          <w:tcPr>
+            <w:tcBorders>
+              <w:top w:val="single" w:color="#000000" w:sz="4"/>
+              <w:left w:val="single" w:color="#000000" w:sz="4"/>
+              <w:bottom w:val="single" w:color="#000000" w:sz="4"/>
+              <w:right w:val="single" w:color="#000000" w:sz="4"/>
+            </w:tcBorders>
+            <w:shd w:fill="FFFFFF"/>
+            <w:vAlign w:val="center"/>
+          </w:tcPr>
+          <w:p>
+            <w:pPr>
+              <w:pBdr/>
+              <w:spacing w:before="20" w:after="20"/>
+              <w:ind w:left="80" w:right="80"/>
+              <w:jc w:val="center"/>
+            </w:pPr>
+            <w:r>
+              <w:rPr>
+                <w:rFonts w:ascii="Times New Roman" w:hAnsi="Times New Roman" w:cs="Times New Roman"/>
+                <w:color w:val="000000"/>
+                <w:sz w:val="22"/>
+              </w:rPr>
+              <w:t xml:space="preserve"/>
+            </w:r>
+            <w:r>
+              <w:rPr>
+                <w:rFonts w:ascii="Times New Roman" w:hAnsi="Times New Roman" w:cs="Times New Roman"/>
+                <w:color w:val="000000"/>
+                <w:sz w:val="22"/>
+              </w:rPr>
+              <w:t xml:space="preserve">            0</w:t>
+            </w:r>
+          </w:p>
+        </w:tc>
+        <w:tc>
+          <w:tcPr>
+            <w:tcBorders>
+              <w:top w:val="single" w:color="#000000" w:sz="4"/>
+              <w:left w:val="single" w:color="#000000" w:sz="4"/>
+              <w:bottom w:val="single" w:color="#000000" w:sz="4"/>
+              <w:right w:val="single" w:color="#000000" w:sz="4"/>
+            </w:tcBorders>
+            <w:shd w:fill="FFFFFF"/>
+            <w:vAlign w:val="center"/>
+          </w:tcPr>
+          <w:p>
+            <w:pPr>
+              <w:pBdr/>
+              <w:spacing w:before="20" w:after="20"/>
+              <w:ind w:left="80" w:right="80"/>
+              <w:jc w:val="center"/>
+            </w:pPr>
+            <w:r>
+              <w:rPr>
+                <w:rFonts w:ascii="Times New Roman" w:hAnsi="Times New Roman" w:cs="Times New Roman"/>
+                <w:color w:val="000000"/>
+                <w:sz w:val="22"/>
+              </w:rPr>
+              <w:t xml:space="preserve"/>
+            </w:r>
+            <w:r>
+              <w:rPr>
+                <w:rFonts w:ascii="Times New Roman" w:hAnsi="Times New Roman" w:cs="Times New Roman"/>
+                <w:color w:val="000000"/>
+                <w:sz w:val="22"/>
+              </w:rPr>
+              <w:t xml:space="preserve">       0</w:t>
+            </w:r>
+          </w:p>
+        </w:tc>
+        <w:tc>
+          <w:tcPr>
+            <w:tcBorders>
+              <w:top w:val="single" w:color="#000000" w:sz="4"/>
+              <w:left w:val="single" w:color="#000000" w:sz="4"/>
+              <w:bottom w:val="single" w:color="#000000" w:sz="4"/>
+              <w:right w:val="single" w:color="#000000" w:sz="4"/>
+            </w:tcBorders>
+            <w:shd w:fill="FFFFFF"/>
+            <w:vAlign w:val="center"/>
+          </w:tcPr>
+          <w:p>
+            <w:pPr>
+              <w:pBdr/>
+              <w:spacing w:before="20" w:after="20"/>
+              <w:ind w:left="80" w:right="80"/>
+              <w:jc w:val="center"/>
+            </w:pPr>
+            <w:r>
+              <w:rPr>
+                <w:rFonts w:ascii="Times New Roman" w:hAnsi="Times New Roman" w:cs="Times New Roman"/>
+                <w:color w:val="000000"/>
+                <w:sz w:val="22"/>
+              </w:rPr>
+              <w:t xml:space="preserve"/>
+            </w:r>
+            <w:r>
+              <w:rPr>
+                <w:rFonts w:ascii="Times New Roman" w:hAnsi="Times New Roman" w:cs="Times New Roman"/>
+                <w:color w:val="000000"/>
+                <w:sz w:val="22"/>
+              </w:rPr>
+              <w:t xml:space="preserve">       0</w:t>
+            </w:r>
+          </w:p>
+        </w:tc>
+        <w:tc>
+          <w:tcPr>
+            <w:tcBorders>
+              <w:top w:val="single" w:color="#000000" w:sz="4"/>
+              <w:left w:val="single" w:color="#000000" w:sz="4"/>
+              <w:bottom w:val="single" w:color="#000000" w:sz="4"/>
+              <w:right w:val="single" w:color="#000000" w:sz="4"/>
+            </w:tcBorders>
+            <w:shd w:fill="FFFFFF"/>
+            <w:vAlign w:val="center"/>
+          </w:tcPr>
+          <w:p>
+            <w:pPr>
+              <w:pBdr/>
+              <w:spacing w:before="20" w:after="20"/>
+              <w:ind w:left="80" w:right="80"/>
+              <w:jc w:val="center"/>
+            </w:pPr>
+            <w:r>
+              <w:rPr>
+                <w:rFonts w:ascii="Times New Roman" w:hAnsi="Times New Roman" w:cs="Times New Roman"/>
+                <w:color w:val="000000"/>
+                <w:sz w:val="22"/>
+              </w:rPr>
+              <w:t xml:space="preserve"/>
+            </w:r>
+            <w:r>
+              <w:rPr>
+                <w:rFonts w:ascii="Times New Roman" w:hAnsi="Times New Roman" w:cs="Times New Roman"/>
+                <w:color w:val="000000"/>
+                <w:sz w:val="22"/>
+              </w:rPr>
+              <w:t xml:space="preserve">       0</w:t>
+            </w:r>
+          </w:p>
+        </w:tc>
+      </w:tr>
+      <w:tr>
+        <w:tc>
+          <w:tcPr>
+            <w:vMerge w:val="continue"/>
+            <w:tcBorders>
+              <w:top w:val="single" w:color="#000000" w:sz="4"/>
+              <w:left w:val="single" w:color="#000000" w:sz="4"/>
+              <w:bottom w:val="single" w:color="#000000" w:sz="4"/>
+              <w:right w:val="single" w:color="#000000" w:sz="4"/>
+            </w:tcBorders>
+            <w:shd w:fill="E3EBF3"/>
+            <w:vAlign w:val="center"/>
+          </w:tcPr>
+          <w:p/>
+        </w:tc>
+        <w:tc>
+          <w:tcPr>
+            <w:tcBorders>
+              <w:top w:val="single" w:color="#000000" w:sz="4"/>
+              <w:left w:val="single" w:color="#000000" w:sz="4"/>
+              <w:bottom w:val="single" w:color="#000000" w:sz="4"/>
+              <w:right w:val="single" w:color="#000000" w:sz="4"/>
+            </w:tcBorders>
+            <w:shd w:fill="E3EBF3"/>
+            <w:vAlign w:val="center"/>
+          </w:tcPr>
+          <w:p>
+            <w:pPr>
+              <w:pBdr/>
+              <w:spacing w:before="20" w:after="20"/>
+              <w:ind w:left="80" w:right="80"/>
+              <w:jc w:val="right"/>
+            </w:pPr>
+            <w:r>
+              <w:rPr>
+                <w:rFonts w:ascii="Times New Roman" w:hAnsi="Times New Roman" w:cs="Times New Roman"/>
+                <w:color w:val="000000"/>
+                <w:sz w:val="22"/>
+              </w:rPr>
+              <w:t xml:space="preserve"/>
+            </w:r>
+            <w:r>
+              <w:rPr>
+                <w:rFonts w:ascii="Times New Roman" w:hAnsi="Times New Roman" w:cs="Times New Roman"/>
+                <w:color w:val="000000"/>
+                <w:sz w:val="22"/>
+              </w:rPr>
+              <w:t xml:space="preserve">länderübergreifend</w:t>
+            </w:r>
+            <w:r>
+              <w:rPr>
+                <w:rFonts w:ascii="Times New Roman" w:hAnsi="Times New Roman" w:cs="Times New Roman"/>
+                <w:color w:val="000000"/>
+                <w:sz w:val="22"/>
+              </w:rPr>
+              <w:t xml:space="preserve"> (0)</w:t>
+            </w:r>
+          </w:p>
+        </w:tc>
+        <w:tc>
+          <w:tcPr>
+            <w:tcBorders>
+              <w:top w:val="single" w:color="#000000" w:sz="4"/>
+              <w:left w:val="single" w:color="#000000" w:sz="4"/>
+              <w:bottom w:val="single" w:color="#000000" w:sz="4"/>
+              <w:right w:val="single" w:color="#000000" w:sz="4"/>
+            </w:tcBorders>
+            <w:shd w:fill="E3EBF3"/>
+            <w:vAlign w:val="center"/>
+          </w:tcPr>
+          <w:p>
+            <w:pPr>
+              <w:pBdr/>
+              <w:spacing w:before="20" w:after="20"/>
+              <w:ind w:left="80" w:right="80"/>
+              <w:jc w:val="center"/>
+            </w:pPr>
+            <w:r>
+              <w:rPr>
+                <w:rFonts w:ascii="Times New Roman" w:hAnsi="Times New Roman" w:cs="Times New Roman"/>
+                <w:color w:val="000000"/>
+                <w:sz w:val="22"/>
+              </w:rPr>
+              <w:t xml:space="preserve"/>
+            </w:r>
+            <w:r>
+              <w:rPr>
+                <w:rFonts w:ascii="Times New Roman" w:hAnsi="Times New Roman" w:cs="Times New Roman"/>
+                <w:color w:val="000000"/>
+                <w:sz w:val="22"/>
+              </w:rPr>
+              <w:t xml:space="preserve">            0</w:t>
+            </w:r>
+          </w:p>
+        </w:tc>
+        <w:tc>
+          <w:tcPr>
+            <w:tcBorders>
+              <w:top w:val="single" w:color="#000000" w:sz="4"/>
+              <w:left w:val="single" w:color="#000000" w:sz="4"/>
+              <w:bottom w:val="single" w:color="#000000" w:sz="4"/>
+              <w:right w:val="single" w:color="#000000" w:sz="4"/>
+            </w:tcBorders>
+            <w:shd w:fill="E3EBF3"/>
+            <w:vAlign w:val="center"/>
+          </w:tcPr>
+          <w:p>
+            <w:pPr>
+              <w:pBdr/>
+              <w:spacing w:before="20" w:after="20"/>
+              <w:ind w:left="80" w:right="80"/>
+              <w:jc w:val="center"/>
+            </w:pPr>
+            <w:r>
+              <w:rPr>
+                <w:rFonts w:ascii="Times New Roman" w:hAnsi="Times New Roman" w:cs="Times New Roman"/>
+                <w:color w:val="000000"/>
+                <w:sz w:val="22"/>
+              </w:rPr>
+              <w:t xml:space="preserve"/>
+            </w:r>
+            <w:r>
+              <w:rPr>
+                <w:rFonts w:ascii="Times New Roman" w:hAnsi="Times New Roman" w:cs="Times New Roman"/>
+                <w:color w:val="000000"/>
+                <w:sz w:val="22"/>
+              </w:rPr>
+              <w:t xml:space="preserve">       0</w:t>
+            </w:r>
+          </w:p>
+        </w:tc>
+        <w:tc>
+          <w:tcPr>
+            <w:tcBorders>
+              <w:top w:val="single" w:color="#000000" w:sz="4"/>
+              <w:left w:val="single" w:color="#000000" w:sz="4"/>
+              <w:bottom w:val="single" w:color="#000000" w:sz="4"/>
+              <w:right w:val="single" w:color="#000000" w:sz="4"/>
+            </w:tcBorders>
+            <w:shd w:fill="E3EBF3"/>
+            <w:vAlign w:val="center"/>
+          </w:tcPr>
+          <w:p>
+            <w:pPr>
+              <w:pBdr/>
+              <w:spacing w:before="20" w:after="20"/>
+              <w:ind w:left="80" w:right="80"/>
+              <w:jc w:val="center"/>
+            </w:pPr>
+            <w:r>
+              <w:rPr>
+                <w:rFonts w:ascii="Times New Roman" w:hAnsi="Times New Roman" w:cs="Times New Roman"/>
+                <w:color w:val="000000"/>
+                <w:sz w:val="22"/>
+              </w:rPr>
+              <w:t xml:space="preserve"/>
+            </w:r>
+            <w:r>
+              <w:rPr>
+                <w:rFonts w:ascii="Times New Roman" w:hAnsi="Times New Roman" w:cs="Times New Roman"/>
+                <w:color w:val="000000"/>
+                <w:sz w:val="22"/>
+              </w:rPr>
+              <w:t xml:space="preserve">       0</w:t>
+            </w:r>
+          </w:p>
+        </w:tc>
+        <w:tc>
+          <w:tcPr>
+            <w:tcBorders>
+              <w:top w:val="single" w:color="#000000" w:sz="4"/>
+              <w:left w:val="single" w:color="#000000" w:sz="4"/>
+              <w:bottom w:val="single" w:color="#000000" w:sz="4"/>
+              <w:right w:val="single" w:color="#000000" w:sz="4"/>
+            </w:tcBorders>
+            <w:shd w:fill="E3EBF3"/>
+            <w:vAlign w:val="center"/>
+          </w:tcPr>
+          <w:p>
+            <w:pPr>
+              <w:pBdr/>
+              <w:spacing w:before="20" w:after="20"/>
+              <w:ind w:left="80" w:right="80"/>
+              <w:jc w:val="center"/>
+            </w:pPr>
+            <w:r>
+              <w:rPr>
+                <w:rFonts w:ascii="Times New Roman" w:hAnsi="Times New Roman" w:cs="Times New Roman"/>
+                <w:color w:val="000000"/>
+                <w:sz w:val="22"/>
+              </w:rPr>
+              <w:t xml:space="preserve"/>
+            </w:r>
+            <w:r>
+              <w:rPr>
+                <w:rFonts w:ascii="Times New Roman" w:hAnsi="Times New Roman" w:cs="Times New Roman"/>
+                <w:color w:val="000000"/>
+                <w:sz w:val="22"/>
+              </w:rPr>
+              <w:t xml:space="preserve">       0</w:t>
+            </w:r>
+          </w:p>
+        </w:tc>
+      </w:tr>
+      <w:tr>
+        <w:tc>
+          <w:tcPr>
+            <w:vMerge w:val="restart"/>
+            <w:tcBorders>
+              <w:top w:val="single" w:color="#000000" w:sz="4"/>
+              <w:left w:val="single" w:color="#000000" w:sz="4"/>
+              <w:bottom w:val="single" w:color="#000000" w:sz="4"/>
+              <w:right w:val="single" w:color="#000000" w:sz="4"/>
+            </w:tcBorders>
+            <w:shd w:fill="FFFFFF"/>
+            <w:vAlign w:val="center"/>
+          </w:tcPr>
+          <w:p>
+            <w:pPr>
+              <w:pBdr/>
+              <w:spacing w:before="20" w:after="20"/>
+              <w:ind w:left="80" w:right="80"/>
+              <w:jc w:val="right"/>
+            </w:pPr>
+            <w:r>
+              <w:rPr>
+                <w:rFonts w:ascii="Times New Roman" w:hAnsi="Times New Roman" w:cs="Times New Roman"/>
+                <w:color w:val="000000"/>
+                <w:sz w:val="22"/>
+              </w:rPr>
+              <w:t xml:space="preserve"/>
+            </w:r>
+            <w:r>
+              <w:rPr>
+                <w:rFonts w:ascii="Times New Roman" w:hAnsi="Times New Roman" w:cs="Times New Roman"/>
+                <w:color w:val="000000"/>
+                <w:sz w:val="22"/>
+              </w:rPr>
+              <w:t xml:space="preserve">Umweltamt</w:t>
+            </w:r>
+          </w:p>
+          <w:p>
+            <w:pPr>
+              <w:pBdr/>
+              <w:spacing w:before="20" w:after="20"/>
+              <w:ind w:left="80" w:right="80"/>
+              <w:jc w:val="right"/>
+            </w:pPr>
+            <w:r>
+              <w:rPr>
+                <w:rFonts w:ascii="Times New Roman" w:hAnsi="Times New Roman" w:cs="Times New Roman"/>
+                <w:color w:val="000000"/>
+                <w:sz w:val="22"/>
+              </w:rPr>
+              <w:t xml:space="preserve">(0)</w:t>
+            </w:r>
+          </w:p>
+        </w:tc>
+        <w:tc>
+          <w:tcPr>
+            <w:tcBorders>
+              <w:top w:val="single" w:color="#000000" w:sz="4"/>
+              <w:left w:val="single" w:color="#000000" w:sz="4"/>
+              <w:bottom w:val="single" w:color="#000000" w:sz="4"/>
+              <w:right w:val="single" w:color="#000000" w:sz="4"/>
+            </w:tcBorders>
+            <w:shd w:fill="FFFFFF"/>
+            <w:vAlign w:val="center"/>
+          </w:tcPr>
+          <w:p>
+            <w:pPr>
+              <w:pBdr/>
+              <w:spacing w:before="20" w:after="20"/>
+              <w:ind w:left="80" w:right="80"/>
+              <w:jc w:val="right"/>
+            </w:pPr>
+            <w:r>
+              <w:rPr>
+                <w:rFonts w:ascii="Times New Roman" w:hAnsi="Times New Roman" w:cs="Times New Roman"/>
+                <w:color w:val="000000"/>
+                <w:sz w:val="22"/>
+              </w:rPr>
+              <w:t xml:space="preserve"/>
+            </w:r>
+            <w:r>
+              <w:rPr>
+                <w:rFonts w:ascii="Times New Roman" w:hAnsi="Times New Roman" w:cs="Times New Roman"/>
+                <w:color w:val="000000"/>
+                <w:sz w:val="22"/>
+              </w:rPr>
+              <w:t xml:space="preserve">Deutschland</w:t>
+            </w:r>
+            <w:r>
+              <w:rPr>
+                <w:rFonts w:ascii="Times New Roman" w:hAnsi="Times New Roman" w:cs="Times New Roman"/>
+                <w:color w:val="000000"/>
+                <w:sz w:val="22"/>
+              </w:rPr>
+              <w:t xml:space="preserve"> (0)</w:t>
+            </w:r>
+          </w:p>
+        </w:tc>
+        <w:tc>
+          <w:tcPr>
+            <w:tcBorders>
+              <w:top w:val="single" w:color="#000000" w:sz="4"/>
+              <w:left w:val="single" w:color="#000000" w:sz="4"/>
+              <w:bottom w:val="single" w:color="#000000" w:sz="4"/>
+              <w:right w:val="single" w:color="#000000" w:sz="4"/>
+            </w:tcBorders>
+            <w:shd w:fill="FFFFFF"/>
+            <w:vAlign w:val="center"/>
+          </w:tcPr>
+          <w:p>
+            <w:pPr>
+              <w:pBdr/>
+              <w:spacing w:before="20" w:after="20"/>
+              <w:ind w:left="80" w:right="80"/>
+              <w:jc w:val="center"/>
+            </w:pPr>
+            <w:r>
+              <w:rPr>
+                <w:rFonts w:ascii="Times New Roman" w:hAnsi="Times New Roman" w:cs="Times New Roman"/>
+                <w:color w:val="000000"/>
+                <w:sz w:val="22"/>
+              </w:rPr>
+              <w:t xml:space="preserve"/>
+            </w:r>
+            <w:r>
+              <w:rPr>
+                <w:rFonts w:ascii="Times New Roman" w:hAnsi="Times New Roman" w:cs="Times New Roman"/>
+                <w:color w:val="000000"/>
+                <w:sz w:val="22"/>
+              </w:rPr>
+              <w:t xml:space="preserve">            0</w:t>
+            </w:r>
+          </w:p>
+        </w:tc>
+        <w:tc>
+          <w:tcPr>
+            <w:tcBorders>
+              <w:top w:val="single" w:color="#000000" w:sz="4"/>
+              <w:left w:val="single" w:color="#000000" w:sz="4"/>
+              <w:bottom w:val="single" w:color="#000000" w:sz="4"/>
+              <w:right w:val="single" w:color="#000000" w:sz="4"/>
+            </w:tcBorders>
+            <w:shd w:fill="FFFFFF"/>
+            <w:vAlign w:val="center"/>
+          </w:tcPr>
+          <w:p>
+            <w:pPr>
+              <w:pBdr/>
+              <w:spacing w:before="20" w:after="20"/>
+              <w:ind w:left="80" w:right="80"/>
+              <w:jc w:val="center"/>
+            </w:pPr>
+            <w:r>
+              <w:rPr>
+                <w:rFonts w:ascii="Times New Roman" w:hAnsi="Times New Roman" w:cs="Times New Roman"/>
+                <w:color w:val="000000"/>
+                <w:sz w:val="22"/>
+              </w:rPr>
+              <w:t xml:space="preserve"/>
+            </w:r>
+            <w:r>
+              <w:rPr>
+                <w:rFonts w:ascii="Times New Roman" w:hAnsi="Times New Roman" w:cs="Times New Roman"/>
+                <w:color w:val="000000"/>
+                <w:sz w:val="22"/>
+              </w:rPr>
+              <w:t xml:space="preserve">       0</w:t>
+            </w:r>
+          </w:p>
+        </w:tc>
+        <w:tc>
+          <w:tcPr>
+            <w:tcBorders>
+              <w:top w:val="single" w:color="#000000" w:sz="4"/>
+              <w:left w:val="single" w:color="#000000" w:sz="4"/>
+              <w:bottom w:val="single" w:color="#000000" w:sz="4"/>
+              <w:right w:val="single" w:color="#000000" w:sz="4"/>
+            </w:tcBorders>
+            <w:shd w:fill="FFFFFF"/>
+            <w:vAlign w:val="center"/>
+          </w:tcPr>
+          <w:p>
+            <w:pPr>
+              <w:pBdr/>
+              <w:spacing w:before="20" w:after="20"/>
+              <w:ind w:left="80" w:right="80"/>
+              <w:jc w:val="center"/>
+            </w:pPr>
+            <w:r>
+              <w:rPr>
+                <w:rFonts w:ascii="Times New Roman" w:hAnsi="Times New Roman" w:cs="Times New Roman"/>
+                <w:color w:val="000000"/>
+                <w:sz w:val="22"/>
+              </w:rPr>
+              <w:t xml:space="preserve"/>
+            </w:r>
+            <w:r>
+              <w:rPr>
+                <w:rFonts w:ascii="Times New Roman" w:hAnsi="Times New Roman" w:cs="Times New Roman"/>
+                <w:color w:val="000000"/>
+                <w:sz w:val="22"/>
+              </w:rPr>
+              <w:t xml:space="preserve">       0</w:t>
+            </w:r>
+          </w:p>
+        </w:tc>
+        <w:tc>
+          <w:tcPr>
+            <w:tcBorders>
+              <w:top w:val="single" w:color="#000000" w:sz="4"/>
+              <w:left w:val="single" w:color="#000000" w:sz="4"/>
+              <w:bottom w:val="single" w:color="#000000" w:sz="4"/>
+              <w:right w:val="single" w:color="#000000" w:sz="4"/>
+            </w:tcBorders>
+            <w:shd w:fill="FFFFFF"/>
+            <w:vAlign w:val="center"/>
+          </w:tcPr>
+          <w:p>
+            <w:pPr>
+              <w:pBdr/>
+              <w:spacing w:before="20" w:after="20"/>
+              <w:ind w:left="80" w:right="80"/>
+              <w:jc w:val="center"/>
+            </w:pPr>
+            <w:r>
+              <w:rPr>
+                <w:rFonts w:ascii="Times New Roman" w:hAnsi="Times New Roman" w:cs="Times New Roman"/>
+                <w:color w:val="000000"/>
+                <w:sz w:val="22"/>
+              </w:rPr>
+              <w:t xml:space="preserve"/>
+            </w:r>
+            <w:r>
+              <w:rPr>
+                <w:rFonts w:ascii="Times New Roman" w:hAnsi="Times New Roman" w:cs="Times New Roman"/>
+                <w:color w:val="000000"/>
+                <w:sz w:val="22"/>
+              </w:rPr>
+              <w:t xml:space="preserve">       0</w:t>
+            </w:r>
+          </w:p>
+        </w:tc>
+      </w:tr>
+      <w:tr>
+        <w:tc>
+          <w:tcPr>
+            <w:vMerge w:val="continue"/>
+            <w:tcBorders>
+              <w:top w:val="single" w:color="#000000" w:sz="4"/>
+              <w:left w:val="single" w:color="#000000" w:sz="4"/>
+              <w:bottom w:val="single" w:color="#000000" w:sz="4"/>
+              <w:right w:val="single" w:color="#000000" w:sz="4"/>
+            </w:tcBorders>
+            <w:shd w:fill="E3EBF3"/>
+            <w:vAlign w:val="center"/>
+          </w:tcPr>
+          <w:p/>
+        </w:tc>
+        <w:tc>
+          <w:tcPr>
+            <w:tcBorders>
+              <w:top w:val="single" w:color="#000000" w:sz="4"/>
+              <w:left w:val="single" w:color="#000000" w:sz="4"/>
+              <w:bottom w:val="single" w:color="#000000" w:sz="4"/>
+              <w:right w:val="single" w:color="#000000" w:sz="4"/>
+            </w:tcBorders>
+            <w:shd w:fill="E3EBF3"/>
+            <w:vAlign w:val="center"/>
+          </w:tcPr>
+          <w:p>
+            <w:pPr>
+              <w:pBdr/>
+              <w:spacing w:before="20" w:after="20"/>
+              <w:ind w:left="80" w:right="80"/>
+              <w:jc w:val="right"/>
+            </w:pPr>
+            <w:r>
+              <w:rPr>
+                <w:rFonts w:ascii="Times New Roman" w:hAnsi="Times New Roman" w:cs="Times New Roman"/>
+                <w:color w:val="000000"/>
+                <w:sz w:val="22"/>
+              </w:rPr>
+              <w:t xml:space="preserve"/>
+            </w:r>
+            <w:r>
+              <w:rPr>
+                <w:rFonts w:ascii="Times New Roman" w:hAnsi="Times New Roman" w:cs="Times New Roman"/>
+                <w:color w:val="000000"/>
+                <w:sz w:val="22"/>
+              </w:rPr>
+              <w:t xml:space="preserve">Österreich</w:t>
+            </w:r>
+            <w:r>
+              <w:rPr>
+                <w:rFonts w:ascii="Times New Roman" w:hAnsi="Times New Roman" w:cs="Times New Roman"/>
+                <w:color w:val="000000"/>
+                <w:sz w:val="22"/>
+              </w:rPr>
+              <w:t xml:space="preserve"> (0)</w:t>
+            </w:r>
+          </w:p>
+        </w:tc>
+        <w:tc>
+          <w:tcPr>
+            <w:tcBorders>
+              <w:top w:val="single" w:color="#000000" w:sz="4"/>
+              <w:left w:val="single" w:color="#000000" w:sz="4"/>
+              <w:bottom w:val="single" w:color="#000000" w:sz="4"/>
+              <w:right w:val="single" w:color="#000000" w:sz="4"/>
+            </w:tcBorders>
+            <w:shd w:fill="E3EBF3"/>
+            <w:vAlign w:val="center"/>
+          </w:tcPr>
+          <w:p>
+            <w:pPr>
+              <w:pBdr/>
+              <w:spacing w:before="20" w:after="20"/>
+              <w:ind w:left="80" w:right="80"/>
+              <w:jc w:val="center"/>
+            </w:pPr>
+            <w:r>
+              <w:rPr>
+                <w:rFonts w:ascii="Times New Roman" w:hAnsi="Times New Roman" w:cs="Times New Roman"/>
+                <w:color w:val="000000"/>
+                <w:sz w:val="22"/>
+              </w:rPr>
+              <w:t xml:space="preserve"/>
+            </w:r>
+            <w:r>
+              <w:rPr>
+                <w:rFonts w:ascii="Times New Roman" w:hAnsi="Times New Roman" w:cs="Times New Roman"/>
+                <w:color w:val="000000"/>
+                <w:sz w:val="22"/>
+              </w:rPr>
+              <w:t xml:space="preserve">            0</w:t>
+            </w:r>
+          </w:p>
+        </w:tc>
+        <w:tc>
+          <w:tcPr>
+            <w:tcBorders>
+              <w:top w:val="single" w:color="#000000" w:sz="4"/>
+              <w:left w:val="single" w:color="#000000" w:sz="4"/>
+              <w:bottom w:val="single" w:color="#000000" w:sz="4"/>
+              <w:right w:val="single" w:color="#000000" w:sz="4"/>
+            </w:tcBorders>
+            <w:shd w:fill="E3EBF3"/>
+            <w:vAlign w:val="center"/>
+          </w:tcPr>
+          <w:p>
+            <w:pPr>
+              <w:pBdr/>
+              <w:spacing w:before="20" w:after="20"/>
+              <w:ind w:left="80" w:right="80"/>
+              <w:jc w:val="center"/>
+            </w:pPr>
+            <w:r>
+              <w:rPr>
+                <w:rFonts w:ascii="Times New Roman" w:hAnsi="Times New Roman" w:cs="Times New Roman"/>
+                <w:color w:val="000000"/>
+                <w:sz w:val="22"/>
+              </w:rPr>
+              <w:t xml:space="preserve"/>
+            </w:r>
+            <w:r>
+              <w:rPr>
+                <w:rFonts w:ascii="Times New Roman" w:hAnsi="Times New Roman" w:cs="Times New Roman"/>
+                <w:color w:val="000000"/>
+                <w:sz w:val="22"/>
+              </w:rPr>
+              <w:t xml:space="preserve">       0</w:t>
+            </w:r>
+          </w:p>
+        </w:tc>
+        <w:tc>
+          <w:tcPr>
+            <w:tcBorders>
+              <w:top w:val="single" w:color="#000000" w:sz="4"/>
+              <w:left w:val="single" w:color="#000000" w:sz="4"/>
+              <w:bottom w:val="single" w:color="#000000" w:sz="4"/>
+              <w:right w:val="single" w:color="#000000" w:sz="4"/>
+            </w:tcBorders>
+            <w:shd w:fill="E3EBF3"/>
+            <w:vAlign w:val="center"/>
+          </w:tcPr>
+          <w:p>
+            <w:pPr>
+              <w:pBdr/>
+              <w:spacing w:before="20" w:after="20"/>
+              <w:ind w:left="80" w:right="80"/>
+              <w:jc w:val="center"/>
+            </w:pPr>
+            <w:r>
+              <w:rPr>
+                <w:rFonts w:ascii="Times New Roman" w:hAnsi="Times New Roman" w:cs="Times New Roman"/>
+                <w:color w:val="000000"/>
+                <w:sz w:val="22"/>
+              </w:rPr>
+              <w:t xml:space="preserve"/>
+            </w:r>
+            <w:r>
+              <w:rPr>
+                <w:rFonts w:ascii="Times New Roman" w:hAnsi="Times New Roman" w:cs="Times New Roman"/>
+                <w:color w:val="000000"/>
+                <w:sz w:val="22"/>
+              </w:rPr>
+              <w:t xml:space="preserve">       0</w:t>
+            </w:r>
+          </w:p>
+        </w:tc>
+        <w:tc>
+          <w:tcPr>
+            <w:tcBorders>
+              <w:top w:val="single" w:color="#000000" w:sz="4"/>
+              <w:left w:val="single" w:color="#000000" w:sz="4"/>
+              <w:bottom w:val="single" w:color="#000000" w:sz="4"/>
+              <w:right w:val="single" w:color="#000000" w:sz="4"/>
+            </w:tcBorders>
+            <w:shd w:fill="E3EBF3"/>
+            <w:vAlign w:val="center"/>
+          </w:tcPr>
+          <w:p>
+            <w:pPr>
+              <w:pBdr/>
+              <w:spacing w:before="20" w:after="20"/>
+              <w:ind w:left="80" w:right="80"/>
+              <w:jc w:val="center"/>
+            </w:pPr>
+            <w:r>
+              <w:rPr>
+                <w:rFonts w:ascii="Times New Roman" w:hAnsi="Times New Roman" w:cs="Times New Roman"/>
+                <w:color w:val="000000"/>
+                <w:sz w:val="22"/>
+              </w:rPr>
+              <w:t xml:space="preserve"/>
+            </w:r>
+            <w:r>
+              <w:rPr>
+                <w:rFonts w:ascii="Times New Roman" w:hAnsi="Times New Roman" w:cs="Times New Roman"/>
+                <w:color w:val="000000"/>
+                <w:sz w:val="22"/>
+              </w:rPr>
+              <w:t xml:space="preserve">       0</w:t>
+            </w:r>
+          </w:p>
+        </w:tc>
+      </w:tr>
+      <w:tr>
+        <w:tc>
+          <w:tcPr>
+            <w:vMerge w:val="continue"/>
+            <w:tcBorders>
+              <w:top w:val="single" w:color="#000000" w:sz="4"/>
+              <w:left w:val="single" w:color="#000000" w:sz="4"/>
+              <w:bottom w:val="single" w:color="#000000" w:sz="4"/>
+              <w:right w:val="single" w:color="#000000" w:sz="4"/>
+            </w:tcBorders>
+            <w:shd w:fill="FFFFFF"/>
+            <w:vAlign w:val="center"/>
+          </w:tcPr>
+          <w:p/>
+        </w:tc>
+        <w:tc>
+          <w:tcPr>
+            <w:tcBorders>
+              <w:top w:val="single" w:color="#000000" w:sz="4"/>
+              <w:left w:val="single" w:color="#000000" w:sz="4"/>
+              <w:bottom w:val="single" w:color="#000000" w:sz="4"/>
+              <w:right w:val="single" w:color="#000000" w:sz="4"/>
+            </w:tcBorders>
+            <w:shd w:fill="FFFFFF"/>
+            <w:vAlign w:val="center"/>
+          </w:tcPr>
+          <w:p>
+            <w:pPr>
+              <w:pBdr/>
+              <w:spacing w:before="20" w:after="20"/>
+              <w:ind w:left="80" w:right="80"/>
+              <w:jc w:val="right"/>
+            </w:pPr>
+            <w:r>
+              <w:rPr>
+                <w:rFonts w:ascii="Times New Roman" w:hAnsi="Times New Roman" w:cs="Times New Roman"/>
+                <w:color w:val="000000"/>
+                <w:sz w:val="22"/>
+              </w:rPr>
+              <w:t xml:space="preserve"/>
+            </w:r>
+            <w:r>
+              <w:rPr>
+                <w:rFonts w:ascii="Times New Roman" w:hAnsi="Times New Roman" w:cs="Times New Roman"/>
+                <w:color w:val="000000"/>
+                <w:sz w:val="22"/>
+              </w:rPr>
+              <w:t xml:space="preserve">Schweiz</w:t>
+            </w:r>
+            <w:r>
+              <w:rPr>
+                <w:rFonts w:ascii="Times New Roman" w:hAnsi="Times New Roman" w:cs="Times New Roman"/>
+                <w:color w:val="000000"/>
+                <w:sz w:val="22"/>
+              </w:rPr>
+              <w:t xml:space="preserve"> (0)</w:t>
+            </w:r>
+          </w:p>
+        </w:tc>
+        <w:tc>
+          <w:tcPr>
+            <w:tcBorders>
+              <w:top w:val="single" w:color="#000000" w:sz="4"/>
+              <w:left w:val="single" w:color="#000000" w:sz="4"/>
+              <w:bottom w:val="single" w:color="#000000" w:sz="4"/>
+              <w:right w:val="single" w:color="#000000" w:sz="4"/>
+            </w:tcBorders>
+            <w:shd w:fill="FFFFFF"/>
+            <w:vAlign w:val="center"/>
+          </w:tcPr>
+          <w:p>
+            <w:pPr>
+              <w:pBdr/>
+              <w:spacing w:before="20" w:after="20"/>
+              <w:ind w:left="80" w:right="80"/>
+              <w:jc w:val="center"/>
+            </w:pPr>
+            <w:r>
+              <w:rPr>
+                <w:rFonts w:ascii="Times New Roman" w:hAnsi="Times New Roman" w:cs="Times New Roman"/>
+                <w:color w:val="000000"/>
+                <w:sz w:val="22"/>
+              </w:rPr>
+              <w:t xml:space="preserve"/>
+            </w:r>
+            <w:r>
+              <w:rPr>
+                <w:rFonts w:ascii="Times New Roman" w:hAnsi="Times New Roman" w:cs="Times New Roman"/>
+                <w:color w:val="000000"/>
+                <w:sz w:val="22"/>
+              </w:rPr>
+              <w:t xml:space="preserve">            0</w:t>
+            </w:r>
+          </w:p>
+        </w:tc>
+        <w:tc>
+          <w:tcPr>
+            <w:tcBorders>
+              <w:top w:val="single" w:color="#000000" w:sz="4"/>
+              <w:left w:val="single" w:color="#000000" w:sz="4"/>
+              <w:bottom w:val="single" w:color="#000000" w:sz="4"/>
+              <w:right w:val="single" w:color="#000000" w:sz="4"/>
+            </w:tcBorders>
+            <w:shd w:fill="FFFFFF"/>
+            <w:vAlign w:val="center"/>
+          </w:tcPr>
+          <w:p>
+            <w:pPr>
+              <w:pBdr/>
+              <w:spacing w:before="20" w:after="20"/>
+              <w:ind w:left="80" w:right="80"/>
+              <w:jc w:val="center"/>
+            </w:pPr>
+            <w:r>
+              <w:rPr>
+                <w:rFonts w:ascii="Times New Roman" w:hAnsi="Times New Roman" w:cs="Times New Roman"/>
+                <w:color w:val="000000"/>
+                <w:sz w:val="22"/>
+              </w:rPr>
+              <w:t xml:space="preserve"/>
+            </w:r>
+            <w:r>
+              <w:rPr>
+                <w:rFonts w:ascii="Times New Roman" w:hAnsi="Times New Roman" w:cs="Times New Roman"/>
+                <w:color w:val="000000"/>
+                <w:sz w:val="22"/>
+              </w:rPr>
+              <w:t xml:space="preserve">       0</w:t>
+            </w:r>
+          </w:p>
+        </w:tc>
+        <w:tc>
+          <w:tcPr>
+            <w:tcBorders>
+              <w:top w:val="single" w:color="#000000" w:sz="4"/>
+              <w:left w:val="single" w:color="#000000" w:sz="4"/>
+              <w:bottom w:val="single" w:color="#000000" w:sz="4"/>
+              <w:right w:val="single" w:color="#000000" w:sz="4"/>
+            </w:tcBorders>
+            <w:shd w:fill="FFFFFF"/>
+            <w:vAlign w:val="center"/>
+          </w:tcPr>
+          <w:p>
+            <w:pPr>
+              <w:pBdr/>
+              <w:spacing w:before="20" w:after="20"/>
+              <w:ind w:left="80" w:right="80"/>
+              <w:jc w:val="center"/>
+            </w:pPr>
+            <w:r>
+              <w:rPr>
+                <w:rFonts w:ascii="Times New Roman" w:hAnsi="Times New Roman" w:cs="Times New Roman"/>
+                <w:color w:val="000000"/>
+                <w:sz w:val="22"/>
+              </w:rPr>
+              <w:t xml:space="preserve"/>
+            </w:r>
+            <w:r>
+              <w:rPr>
+                <w:rFonts w:ascii="Times New Roman" w:hAnsi="Times New Roman" w:cs="Times New Roman"/>
+                <w:color w:val="000000"/>
+                <w:sz w:val="22"/>
+              </w:rPr>
+              <w:t xml:space="preserve">       0</w:t>
+            </w:r>
+          </w:p>
+        </w:tc>
+        <w:tc>
+          <w:tcPr>
+            <w:tcBorders>
+              <w:top w:val="single" w:color="#000000" w:sz="4"/>
+              <w:left w:val="single" w:color="#000000" w:sz="4"/>
+              <w:bottom w:val="single" w:color="#000000" w:sz="4"/>
+              <w:right w:val="single" w:color="#000000" w:sz="4"/>
+            </w:tcBorders>
+            <w:shd w:fill="FFFFFF"/>
+            <w:vAlign w:val="center"/>
+          </w:tcPr>
+          <w:p>
+            <w:pPr>
+              <w:pBdr/>
+              <w:spacing w:before="20" w:after="20"/>
+              <w:ind w:left="80" w:right="80"/>
+              <w:jc w:val="center"/>
+            </w:pPr>
+            <w:r>
+              <w:rPr>
+                <w:rFonts w:ascii="Times New Roman" w:hAnsi="Times New Roman" w:cs="Times New Roman"/>
+                <w:color w:val="000000"/>
+                <w:sz w:val="22"/>
+              </w:rPr>
+              <w:t xml:space="preserve"/>
+            </w:r>
+            <w:r>
+              <w:rPr>
+                <w:rFonts w:ascii="Times New Roman" w:hAnsi="Times New Roman" w:cs="Times New Roman"/>
+                <w:color w:val="000000"/>
+                <w:sz w:val="22"/>
+              </w:rPr>
+              <w:t xml:space="preserve">       0</w:t>
+            </w:r>
+          </w:p>
+        </w:tc>
+      </w:tr>
+      <w:tr>
+        <w:tc>
+          <w:tcPr>
+            <w:vMerge w:val="continue"/>
+            <w:tcBorders>
+              <w:top w:val="single" w:color="#000000" w:sz="4"/>
+              <w:left w:val="single" w:color="#000000" w:sz="4"/>
+              <w:bottom w:val="single" w:color="#000000" w:sz="4"/>
+              <w:right w:val="single" w:color="#000000" w:sz="4"/>
+            </w:tcBorders>
+            <w:shd w:fill="E3EBF3"/>
+            <w:vAlign w:val="center"/>
+          </w:tcPr>
+          <w:p/>
+        </w:tc>
+        <w:tc>
+          <w:tcPr>
+            <w:tcBorders>
+              <w:top w:val="single" w:color="#000000" w:sz="4"/>
+              <w:left w:val="single" w:color="#000000" w:sz="4"/>
+              <w:bottom w:val="single" w:color="#000000" w:sz="4"/>
+              <w:right w:val="single" w:color="#000000" w:sz="4"/>
+            </w:tcBorders>
+            <w:shd w:fill="E3EBF3"/>
+            <w:vAlign w:val="center"/>
+          </w:tcPr>
+          <w:p>
+            <w:pPr>
+              <w:pBdr/>
+              <w:spacing w:before="20" w:after="20"/>
+              <w:ind w:left="80" w:right="80"/>
+              <w:jc w:val="right"/>
+            </w:pPr>
+            <w:r>
+              <w:rPr>
+                <w:rFonts w:ascii="Times New Roman" w:hAnsi="Times New Roman" w:cs="Times New Roman"/>
+                <w:color w:val="000000"/>
+                <w:sz w:val="22"/>
+              </w:rPr>
+              <w:t xml:space="preserve"/>
+            </w:r>
+            <w:r>
+              <w:rPr>
+                <w:rFonts w:ascii="Times New Roman" w:hAnsi="Times New Roman" w:cs="Times New Roman"/>
+                <w:color w:val="000000"/>
+                <w:sz w:val="22"/>
+              </w:rPr>
+              <w:t xml:space="preserve">länderübergreifend</w:t>
+            </w:r>
+            <w:r>
+              <w:rPr>
+                <w:rFonts w:ascii="Times New Roman" w:hAnsi="Times New Roman" w:cs="Times New Roman"/>
+                <w:color w:val="000000"/>
+                <w:sz w:val="22"/>
+              </w:rPr>
+              <w:t xml:space="preserve"> (0)</w:t>
+            </w:r>
+          </w:p>
+        </w:tc>
+        <w:tc>
+          <w:tcPr>
+            <w:tcBorders>
+              <w:top w:val="single" w:color="#000000" w:sz="4"/>
+              <w:left w:val="single" w:color="#000000" w:sz="4"/>
+              <w:bottom w:val="single" w:color="#000000" w:sz="4"/>
+              <w:right w:val="single" w:color="#000000" w:sz="4"/>
+            </w:tcBorders>
+            <w:shd w:fill="E3EBF3"/>
+            <w:vAlign w:val="center"/>
+          </w:tcPr>
+          <w:p>
+            <w:pPr>
+              <w:pBdr/>
+              <w:spacing w:before="20" w:after="20"/>
+              <w:ind w:left="80" w:right="80"/>
+              <w:jc w:val="center"/>
+            </w:pPr>
+            <w:r>
+              <w:rPr>
+                <w:rFonts w:ascii="Times New Roman" w:hAnsi="Times New Roman" w:cs="Times New Roman"/>
+                <w:color w:val="000000"/>
+                <w:sz w:val="22"/>
+              </w:rPr>
+              <w:t xml:space="preserve"/>
+            </w:r>
+            <w:r>
+              <w:rPr>
+                <w:rFonts w:ascii="Times New Roman" w:hAnsi="Times New Roman" w:cs="Times New Roman"/>
+                <w:color w:val="000000"/>
+                <w:sz w:val="22"/>
+              </w:rPr>
+              <w:t xml:space="preserve">            0</w:t>
+            </w:r>
+          </w:p>
+        </w:tc>
+        <w:tc>
+          <w:tcPr>
+            <w:tcBorders>
+              <w:top w:val="single" w:color="#000000" w:sz="4"/>
+              <w:left w:val="single" w:color="#000000" w:sz="4"/>
+              <w:bottom w:val="single" w:color="#000000" w:sz="4"/>
+              <w:right w:val="single" w:color="#000000" w:sz="4"/>
+            </w:tcBorders>
+            <w:shd w:fill="E3EBF3"/>
+            <w:vAlign w:val="center"/>
+          </w:tcPr>
+          <w:p>
+            <w:pPr>
+              <w:pBdr/>
+              <w:spacing w:before="20" w:after="20"/>
+              <w:ind w:left="80" w:right="80"/>
+              <w:jc w:val="center"/>
+            </w:pPr>
+            <w:r>
+              <w:rPr>
+                <w:rFonts w:ascii="Times New Roman" w:hAnsi="Times New Roman" w:cs="Times New Roman"/>
+                <w:color w:val="000000"/>
+                <w:sz w:val="22"/>
+              </w:rPr>
+              <w:t xml:space="preserve"/>
+            </w:r>
+            <w:r>
+              <w:rPr>
+                <w:rFonts w:ascii="Times New Roman" w:hAnsi="Times New Roman" w:cs="Times New Roman"/>
+                <w:color w:val="000000"/>
+                <w:sz w:val="22"/>
+              </w:rPr>
+              <w:t xml:space="preserve">       0</w:t>
+            </w:r>
+          </w:p>
+        </w:tc>
+        <w:tc>
+          <w:tcPr>
+            <w:tcBorders>
+              <w:top w:val="single" w:color="#000000" w:sz="4"/>
+              <w:left w:val="single" w:color="#000000" w:sz="4"/>
+              <w:bottom w:val="single" w:color="#000000" w:sz="4"/>
+              <w:right w:val="single" w:color="#000000" w:sz="4"/>
+            </w:tcBorders>
+            <w:shd w:fill="E3EBF3"/>
+            <w:vAlign w:val="center"/>
+          </w:tcPr>
+          <w:p>
+            <w:pPr>
+              <w:pBdr/>
+              <w:spacing w:before="20" w:after="20"/>
+              <w:ind w:left="80" w:right="80"/>
+              <w:jc w:val="center"/>
+            </w:pPr>
+            <w:r>
+              <w:rPr>
+                <w:rFonts w:ascii="Times New Roman" w:hAnsi="Times New Roman" w:cs="Times New Roman"/>
+                <w:color w:val="000000"/>
+                <w:sz w:val="22"/>
+              </w:rPr>
+              <w:t xml:space="preserve"/>
+            </w:r>
+            <w:r>
+              <w:rPr>
+                <w:rFonts w:ascii="Times New Roman" w:hAnsi="Times New Roman" w:cs="Times New Roman"/>
+                <w:color w:val="000000"/>
+                <w:sz w:val="22"/>
+              </w:rPr>
+              <w:t xml:space="preserve">       0</w:t>
+            </w:r>
+          </w:p>
+        </w:tc>
+        <w:tc>
+          <w:tcPr>
+            <w:tcBorders>
+              <w:top w:val="single" w:color="#000000" w:sz="4"/>
+              <w:left w:val="single" w:color="#000000" w:sz="4"/>
+              <w:bottom w:val="single" w:color="#000000" w:sz="4"/>
+              <w:right w:val="single" w:color="#000000" w:sz="4"/>
+            </w:tcBorders>
+            <w:shd w:fill="E3EBF3"/>
+            <w:vAlign w:val="center"/>
+          </w:tcPr>
+          <w:p>
+            <w:pPr>
+              <w:pBdr/>
+              <w:spacing w:before="20" w:after="20"/>
+              <w:ind w:left="80" w:right="80"/>
+              <w:jc w:val="center"/>
+            </w:pPr>
+            <w:r>
+              <w:rPr>
+                <w:rFonts w:ascii="Times New Roman" w:hAnsi="Times New Roman" w:cs="Times New Roman"/>
+                <w:color w:val="000000"/>
+                <w:sz w:val="22"/>
+              </w:rPr>
+              <w:t xml:space="preserve"/>
+            </w:r>
+            <w:r>
+              <w:rPr>
+                <w:rFonts w:ascii="Times New Roman" w:hAnsi="Times New Roman" w:cs="Times New Roman"/>
+                <w:color w:val="000000"/>
+                <w:sz w:val="22"/>
+              </w:rPr>
+              <w:t xml:space="preserve">       0</w:t>
+            </w:r>
+          </w:p>
+        </w:tc>
+      </w:tr>
+      <w:tr>
+        <w:tc>
+          <w:tcPr>
+            <w:vMerge w:val="restart"/>
+            <w:tcBorders>
+              <w:top w:val="single" w:color="#000000" w:sz="4"/>
+              <w:left w:val="single" w:color="#000000" w:sz="4"/>
+              <w:bottom w:val="single" w:color="#000000" w:sz="4"/>
+              <w:right w:val="single" w:color="#000000" w:sz="4"/>
+            </w:tcBorders>
+            <w:shd w:fill="FFFFFF"/>
+            <w:vAlign w:val="center"/>
+          </w:tcPr>
+          <w:p>
+            <w:pPr>
+              <w:pBdr/>
+              <w:spacing w:before="20" w:after="20"/>
+              <w:ind w:left="80" w:right="80"/>
+              <w:jc w:val="right"/>
+            </w:pPr>
+            <w:r>
+              <w:rPr>
+                <w:rFonts w:ascii="Times New Roman" w:hAnsi="Times New Roman" w:cs="Times New Roman"/>
+                <w:color w:val="000000"/>
+                <w:sz w:val="22"/>
+              </w:rPr>
+              <w:t xml:space="preserve"/>
+            </w:r>
+            <w:r>
+              <w:rPr>
+                <w:rFonts w:ascii="Times New Roman" w:hAnsi="Times New Roman" w:cs="Times New Roman"/>
+                <w:color w:val="000000"/>
+                <w:sz w:val="22"/>
+              </w:rPr>
+              <w:t xml:space="preserve">Forschungsdatenportal</w:t>
+            </w:r>
+          </w:p>
+          <w:p>
+            <w:pPr>
+              <w:pBdr/>
+              <w:spacing w:before="20" w:after="20"/>
+              <w:ind w:left="80" w:right="80"/>
+              <w:jc w:val="right"/>
+            </w:pPr>
+            <w:r>
+              <w:rPr>
+                <w:rFonts w:ascii="Times New Roman" w:hAnsi="Times New Roman" w:cs="Times New Roman"/>
+                <w:color w:val="000000"/>
+                <w:sz w:val="22"/>
+              </w:rPr>
+              <w:t xml:space="preserve">(0)</w:t>
+            </w:r>
+          </w:p>
+        </w:tc>
+        <w:tc>
+          <w:tcPr>
+            <w:tcBorders>
+              <w:top w:val="single" w:color="#000000" w:sz="4"/>
+              <w:left w:val="single" w:color="#000000" w:sz="4"/>
+              <w:bottom w:val="single" w:color="#000000" w:sz="4"/>
+              <w:right w:val="single" w:color="#000000" w:sz="4"/>
+            </w:tcBorders>
+            <w:shd w:fill="FFFFFF"/>
+            <w:vAlign w:val="center"/>
+          </w:tcPr>
+          <w:p>
+            <w:pPr>
+              <w:pBdr/>
+              <w:spacing w:before="20" w:after="20"/>
+              <w:ind w:left="80" w:right="80"/>
+              <w:jc w:val="right"/>
+            </w:pPr>
+            <w:r>
+              <w:rPr>
+                <w:rFonts w:ascii="Times New Roman" w:hAnsi="Times New Roman" w:cs="Times New Roman"/>
+                <w:color w:val="000000"/>
+                <w:sz w:val="22"/>
+              </w:rPr>
+              <w:t xml:space="preserve"/>
+            </w:r>
+            <w:r>
+              <w:rPr>
+                <w:rFonts w:ascii="Times New Roman" w:hAnsi="Times New Roman" w:cs="Times New Roman"/>
+                <w:color w:val="000000"/>
+                <w:sz w:val="22"/>
+              </w:rPr>
+              <w:t xml:space="preserve">Deutschland</w:t>
+            </w:r>
+            <w:r>
+              <w:rPr>
+                <w:rFonts w:ascii="Times New Roman" w:hAnsi="Times New Roman" w:cs="Times New Roman"/>
+                <w:color w:val="000000"/>
+                <w:sz w:val="22"/>
+              </w:rPr>
+              <w:t xml:space="preserve"> (0)</w:t>
+            </w:r>
+          </w:p>
+        </w:tc>
+        <w:tc>
+          <w:tcPr>
+            <w:tcBorders>
+              <w:top w:val="single" w:color="#000000" w:sz="4"/>
+              <w:left w:val="single" w:color="#000000" w:sz="4"/>
+              <w:bottom w:val="single" w:color="#000000" w:sz="4"/>
+              <w:right w:val="single" w:color="#000000" w:sz="4"/>
+            </w:tcBorders>
+            <w:shd w:fill="FFFFFF"/>
+            <w:vAlign w:val="center"/>
+          </w:tcPr>
+          <w:p>
+            <w:pPr>
+              <w:pBdr/>
+              <w:spacing w:before="20" w:after="20"/>
+              <w:ind w:left="80" w:right="80"/>
+              <w:jc w:val="center"/>
+            </w:pPr>
+            <w:r>
+              <w:rPr>
+                <w:rFonts w:ascii="Times New Roman" w:hAnsi="Times New Roman" w:cs="Times New Roman"/>
+                <w:color w:val="000000"/>
+                <w:sz w:val="22"/>
+              </w:rPr>
+              <w:t xml:space="preserve"/>
+            </w:r>
+            <w:r>
+              <w:rPr>
+                <w:rFonts w:ascii="Times New Roman" w:hAnsi="Times New Roman" w:cs="Times New Roman"/>
+                <w:color w:val="000000"/>
+                <w:sz w:val="22"/>
+              </w:rPr>
+              <w:t xml:space="preserve">            0</w:t>
+            </w:r>
+          </w:p>
+        </w:tc>
+        <w:tc>
+          <w:tcPr>
+            <w:tcBorders>
+              <w:top w:val="single" w:color="#000000" w:sz="4"/>
+              <w:left w:val="single" w:color="#000000" w:sz="4"/>
+              <w:bottom w:val="single" w:color="#000000" w:sz="4"/>
+              <w:right w:val="single" w:color="#000000" w:sz="4"/>
+            </w:tcBorders>
+            <w:shd w:fill="FFFFFF"/>
+            <w:vAlign w:val="center"/>
+          </w:tcPr>
+          <w:p>
+            <w:pPr>
+              <w:pBdr/>
+              <w:spacing w:before="20" w:after="20"/>
+              <w:ind w:left="80" w:right="80"/>
+              <w:jc w:val="center"/>
+            </w:pPr>
+            <w:r>
+              <w:rPr>
+                <w:rFonts w:ascii="Times New Roman" w:hAnsi="Times New Roman" w:cs="Times New Roman"/>
+                <w:color w:val="000000"/>
+                <w:sz w:val="22"/>
+              </w:rPr>
+              <w:t xml:space="preserve"/>
+            </w:r>
+            <w:r>
+              <w:rPr>
+                <w:rFonts w:ascii="Times New Roman" w:hAnsi="Times New Roman" w:cs="Times New Roman"/>
+                <w:color w:val="000000"/>
+                <w:sz w:val="22"/>
+              </w:rPr>
+              <w:t xml:space="preserve">       0</w:t>
+            </w:r>
+          </w:p>
+        </w:tc>
+        <w:tc>
+          <w:tcPr>
+            <w:tcBorders>
+              <w:top w:val="single" w:color="#000000" w:sz="4"/>
+              <w:left w:val="single" w:color="#000000" w:sz="4"/>
+              <w:bottom w:val="single" w:color="#000000" w:sz="4"/>
+              <w:right w:val="single" w:color="#000000" w:sz="4"/>
+            </w:tcBorders>
+            <w:shd w:fill="FFFFFF"/>
+            <w:vAlign w:val="center"/>
+          </w:tcPr>
+          <w:p>
+            <w:pPr>
+              <w:pBdr/>
+              <w:spacing w:before="20" w:after="20"/>
+              <w:ind w:left="80" w:right="80"/>
+              <w:jc w:val="center"/>
+            </w:pPr>
+            <w:r>
+              <w:rPr>
+                <w:rFonts w:ascii="Times New Roman" w:hAnsi="Times New Roman" w:cs="Times New Roman"/>
+                <w:color w:val="000000"/>
+                <w:sz w:val="22"/>
+              </w:rPr>
+              <w:t xml:space="preserve"/>
+            </w:r>
+            <w:r>
+              <w:rPr>
+                <w:rFonts w:ascii="Times New Roman" w:hAnsi="Times New Roman" w:cs="Times New Roman"/>
+                <w:color w:val="000000"/>
+                <w:sz w:val="22"/>
+              </w:rPr>
+              <w:t xml:space="preserve">       0</w:t>
+            </w:r>
+          </w:p>
+        </w:tc>
+        <w:tc>
+          <w:tcPr>
+            <w:tcBorders>
+              <w:top w:val="single" w:color="#000000" w:sz="4"/>
+              <w:left w:val="single" w:color="#000000" w:sz="4"/>
+              <w:bottom w:val="single" w:color="#000000" w:sz="4"/>
+              <w:right w:val="single" w:color="#000000" w:sz="4"/>
+            </w:tcBorders>
+            <w:shd w:fill="FFFFFF"/>
+            <w:vAlign w:val="center"/>
+          </w:tcPr>
+          <w:p>
+            <w:pPr>
+              <w:pBdr/>
+              <w:spacing w:before="20" w:after="20"/>
+              <w:ind w:left="80" w:right="80"/>
+              <w:jc w:val="center"/>
+            </w:pPr>
+            <w:r>
+              <w:rPr>
+                <w:rFonts w:ascii="Times New Roman" w:hAnsi="Times New Roman" w:cs="Times New Roman"/>
+                <w:color w:val="000000"/>
+                <w:sz w:val="22"/>
+              </w:rPr>
+              <w:t xml:space="preserve"/>
+            </w:r>
+            <w:r>
+              <w:rPr>
+                <w:rFonts w:ascii="Times New Roman" w:hAnsi="Times New Roman" w:cs="Times New Roman"/>
+                <w:color w:val="000000"/>
+                <w:sz w:val="22"/>
+              </w:rPr>
+              <w:t xml:space="preserve">       0</w:t>
+            </w:r>
+          </w:p>
+        </w:tc>
+      </w:tr>
+      <w:tr>
+        <w:tc>
+          <w:tcPr>
+            <w:vMerge w:val="continue"/>
+            <w:tcBorders>
+              <w:top w:val="single" w:color="#000000" w:sz="4"/>
+              <w:left w:val="single" w:color="#000000" w:sz="4"/>
+              <w:bottom w:val="single" w:color="#000000" w:sz="4"/>
+              <w:right w:val="single" w:color="#000000" w:sz="4"/>
+            </w:tcBorders>
+            <w:shd w:fill="E3EBF3"/>
+            <w:vAlign w:val="center"/>
+          </w:tcPr>
+          <w:p/>
+        </w:tc>
+        <w:tc>
+          <w:tcPr>
+            <w:tcBorders>
+              <w:top w:val="single" w:color="#000000" w:sz="4"/>
+              <w:left w:val="single" w:color="#000000" w:sz="4"/>
+              <w:bottom w:val="single" w:color="#000000" w:sz="4"/>
+              <w:right w:val="single" w:color="#000000" w:sz="4"/>
+            </w:tcBorders>
+            <w:shd w:fill="E3EBF3"/>
+            <w:vAlign w:val="center"/>
+          </w:tcPr>
+          <w:p>
+            <w:pPr>
+              <w:pBdr/>
+              <w:spacing w:before="20" w:after="20"/>
+              <w:ind w:left="80" w:right="80"/>
+              <w:jc w:val="right"/>
+            </w:pPr>
+            <w:r>
+              <w:rPr>
+                <w:rFonts w:ascii="Times New Roman" w:hAnsi="Times New Roman" w:cs="Times New Roman"/>
+                <w:color w:val="000000"/>
+                <w:sz w:val="22"/>
+              </w:rPr>
+              <w:t xml:space="preserve"/>
+            </w:r>
+            <w:r>
+              <w:rPr>
+                <w:rFonts w:ascii="Times New Roman" w:hAnsi="Times New Roman" w:cs="Times New Roman"/>
+                <w:color w:val="000000"/>
+                <w:sz w:val="22"/>
+              </w:rPr>
+              <w:t xml:space="preserve">Österreich</w:t>
+            </w:r>
+            <w:r>
+              <w:rPr>
+                <w:rFonts w:ascii="Times New Roman" w:hAnsi="Times New Roman" w:cs="Times New Roman"/>
+                <w:color w:val="000000"/>
+                <w:sz w:val="22"/>
+              </w:rPr>
+              <w:t xml:space="preserve"> (0)</w:t>
+            </w:r>
+          </w:p>
+        </w:tc>
+        <w:tc>
+          <w:tcPr>
+            <w:tcBorders>
+              <w:top w:val="single" w:color="#000000" w:sz="4"/>
+              <w:left w:val="single" w:color="#000000" w:sz="4"/>
+              <w:bottom w:val="single" w:color="#000000" w:sz="4"/>
+              <w:right w:val="single" w:color="#000000" w:sz="4"/>
+            </w:tcBorders>
+            <w:shd w:fill="E3EBF3"/>
+            <w:vAlign w:val="center"/>
+          </w:tcPr>
+          <w:p>
+            <w:pPr>
+              <w:pBdr/>
+              <w:spacing w:before="20" w:after="20"/>
+              <w:ind w:left="80" w:right="80"/>
+              <w:jc w:val="center"/>
+            </w:pPr>
+            <w:r>
+              <w:rPr>
+                <w:rFonts w:ascii="Times New Roman" w:hAnsi="Times New Roman" w:cs="Times New Roman"/>
+                <w:color w:val="000000"/>
+                <w:sz w:val="22"/>
+              </w:rPr>
+              <w:t xml:space="preserve"/>
+            </w:r>
+            <w:r>
+              <w:rPr>
+                <w:rFonts w:ascii="Times New Roman" w:hAnsi="Times New Roman" w:cs="Times New Roman"/>
+                <w:color w:val="000000"/>
+                <w:sz w:val="22"/>
+              </w:rPr>
+              <w:t xml:space="preserve">            0</w:t>
+            </w:r>
+          </w:p>
+        </w:tc>
+        <w:tc>
+          <w:tcPr>
+            <w:tcBorders>
+              <w:top w:val="single" w:color="#000000" w:sz="4"/>
+              <w:left w:val="single" w:color="#000000" w:sz="4"/>
+              <w:bottom w:val="single" w:color="#000000" w:sz="4"/>
+              <w:right w:val="single" w:color="#000000" w:sz="4"/>
+            </w:tcBorders>
+            <w:shd w:fill="E3EBF3"/>
+            <w:vAlign w:val="center"/>
+          </w:tcPr>
+          <w:p>
+            <w:pPr>
+              <w:pBdr/>
+              <w:spacing w:before="20" w:after="20"/>
+              <w:ind w:left="80" w:right="80"/>
+              <w:jc w:val="center"/>
+            </w:pPr>
+            <w:r>
+              <w:rPr>
+                <w:rFonts w:ascii="Times New Roman" w:hAnsi="Times New Roman" w:cs="Times New Roman"/>
+                <w:color w:val="000000"/>
+                <w:sz w:val="22"/>
+              </w:rPr>
+              <w:t xml:space="preserve"/>
+            </w:r>
+            <w:r>
+              <w:rPr>
+                <w:rFonts w:ascii="Times New Roman" w:hAnsi="Times New Roman" w:cs="Times New Roman"/>
+                <w:color w:val="000000"/>
+                <w:sz w:val="22"/>
+              </w:rPr>
+              <w:t xml:space="preserve">       0</w:t>
+            </w:r>
+          </w:p>
+        </w:tc>
+        <w:tc>
+          <w:tcPr>
+            <w:tcBorders>
+              <w:top w:val="single" w:color="#000000" w:sz="4"/>
+              <w:left w:val="single" w:color="#000000" w:sz="4"/>
+              <w:bottom w:val="single" w:color="#000000" w:sz="4"/>
+              <w:right w:val="single" w:color="#000000" w:sz="4"/>
+            </w:tcBorders>
+            <w:shd w:fill="E3EBF3"/>
+            <w:vAlign w:val="center"/>
+          </w:tcPr>
+          <w:p>
+            <w:pPr>
+              <w:pBdr/>
+              <w:spacing w:before="20" w:after="20"/>
+              <w:ind w:left="80" w:right="80"/>
+              <w:jc w:val="center"/>
+            </w:pPr>
+            <w:r>
+              <w:rPr>
+                <w:rFonts w:ascii="Times New Roman" w:hAnsi="Times New Roman" w:cs="Times New Roman"/>
+                <w:color w:val="000000"/>
+                <w:sz w:val="22"/>
+              </w:rPr>
+              <w:t xml:space="preserve"/>
+            </w:r>
+            <w:r>
+              <w:rPr>
+                <w:rFonts w:ascii="Times New Roman" w:hAnsi="Times New Roman" w:cs="Times New Roman"/>
+                <w:color w:val="000000"/>
+                <w:sz w:val="22"/>
+              </w:rPr>
+              <w:t xml:space="preserve">       0</w:t>
+            </w:r>
+          </w:p>
+        </w:tc>
+        <w:tc>
+          <w:tcPr>
+            <w:tcBorders>
+              <w:top w:val="single" w:color="#000000" w:sz="4"/>
+              <w:left w:val="single" w:color="#000000" w:sz="4"/>
+              <w:bottom w:val="single" w:color="#000000" w:sz="4"/>
+              <w:right w:val="single" w:color="#000000" w:sz="4"/>
+            </w:tcBorders>
+            <w:shd w:fill="E3EBF3"/>
+            <w:vAlign w:val="center"/>
+          </w:tcPr>
+          <w:p>
+            <w:pPr>
+              <w:pBdr/>
+              <w:spacing w:before="20" w:after="20"/>
+              <w:ind w:left="80" w:right="80"/>
+              <w:jc w:val="center"/>
+            </w:pPr>
+            <w:r>
+              <w:rPr>
+                <w:rFonts w:ascii="Times New Roman" w:hAnsi="Times New Roman" w:cs="Times New Roman"/>
+                <w:color w:val="000000"/>
+                <w:sz w:val="22"/>
+              </w:rPr>
+              <w:t xml:space="preserve"/>
+            </w:r>
+            <w:r>
+              <w:rPr>
+                <w:rFonts w:ascii="Times New Roman" w:hAnsi="Times New Roman" w:cs="Times New Roman"/>
+                <w:color w:val="000000"/>
+                <w:sz w:val="22"/>
+              </w:rPr>
+              <w:t xml:space="preserve">       0</w:t>
+            </w:r>
+          </w:p>
+        </w:tc>
+      </w:tr>
+      <w:tr>
+        <w:tc>
+          <w:tcPr>
+            <w:vMerge w:val="continue"/>
+            <w:tcBorders>
+              <w:top w:val="single" w:color="#000000" w:sz="4"/>
+              <w:left w:val="single" w:color="#000000" w:sz="4"/>
+              <w:bottom w:val="single" w:color="#000000" w:sz="4"/>
+              <w:right w:val="single" w:color="#000000" w:sz="4"/>
+            </w:tcBorders>
+            <w:shd w:fill="FFFFFF"/>
+            <w:vAlign w:val="center"/>
+          </w:tcPr>
+          <w:p/>
+        </w:tc>
+        <w:tc>
+          <w:tcPr>
+            <w:tcBorders>
+              <w:top w:val="single" w:color="#000000" w:sz="4"/>
+              <w:left w:val="single" w:color="#000000" w:sz="4"/>
+              <w:bottom w:val="single" w:color="#000000" w:sz="4"/>
+              <w:right w:val="single" w:color="#000000" w:sz="4"/>
+            </w:tcBorders>
+            <w:shd w:fill="FFFFFF"/>
+            <w:vAlign w:val="center"/>
+          </w:tcPr>
+          <w:p>
+            <w:pPr>
+              <w:pBdr/>
+              <w:spacing w:before="20" w:after="20"/>
+              <w:ind w:left="80" w:right="80"/>
+              <w:jc w:val="right"/>
+            </w:pPr>
+            <w:r>
+              <w:rPr>
+                <w:rFonts w:ascii="Times New Roman" w:hAnsi="Times New Roman" w:cs="Times New Roman"/>
+                <w:color w:val="000000"/>
+                <w:sz w:val="22"/>
+              </w:rPr>
+              <w:t xml:space="preserve"/>
+            </w:r>
+            <w:r>
+              <w:rPr>
+                <w:rFonts w:ascii="Times New Roman" w:hAnsi="Times New Roman" w:cs="Times New Roman"/>
+                <w:color w:val="000000"/>
+                <w:sz w:val="22"/>
+              </w:rPr>
+              <w:t xml:space="preserve">Schweiz</w:t>
+            </w:r>
+            <w:r>
+              <w:rPr>
+                <w:rFonts w:ascii="Times New Roman" w:hAnsi="Times New Roman" w:cs="Times New Roman"/>
+                <w:color w:val="000000"/>
+                <w:sz w:val="22"/>
+              </w:rPr>
+              <w:t xml:space="preserve"> (0)</w:t>
+            </w:r>
+          </w:p>
+        </w:tc>
+        <w:tc>
+          <w:tcPr>
+            <w:tcBorders>
+              <w:top w:val="single" w:color="#000000" w:sz="4"/>
+              <w:left w:val="single" w:color="#000000" w:sz="4"/>
+              <w:bottom w:val="single" w:color="#000000" w:sz="4"/>
+              <w:right w:val="single" w:color="#000000" w:sz="4"/>
+            </w:tcBorders>
+            <w:shd w:fill="FFFFFF"/>
+            <w:vAlign w:val="center"/>
+          </w:tcPr>
+          <w:p>
+            <w:pPr>
+              <w:pBdr/>
+              <w:spacing w:before="20" w:after="20"/>
+              <w:ind w:left="80" w:right="80"/>
+              <w:jc w:val="center"/>
+            </w:pPr>
+            <w:r>
+              <w:rPr>
+                <w:rFonts w:ascii="Times New Roman" w:hAnsi="Times New Roman" w:cs="Times New Roman"/>
+                <w:color w:val="000000"/>
+                <w:sz w:val="22"/>
+              </w:rPr>
+              <w:t xml:space="preserve"/>
+            </w:r>
+            <w:r>
+              <w:rPr>
+                <w:rFonts w:ascii="Times New Roman" w:hAnsi="Times New Roman" w:cs="Times New Roman"/>
+                <w:color w:val="000000"/>
+                <w:sz w:val="22"/>
+              </w:rPr>
+              <w:t xml:space="preserve">            0</w:t>
+            </w:r>
+          </w:p>
+        </w:tc>
+        <w:tc>
+          <w:tcPr>
+            <w:tcBorders>
+              <w:top w:val="single" w:color="#000000" w:sz="4"/>
+              <w:left w:val="single" w:color="#000000" w:sz="4"/>
+              <w:bottom w:val="single" w:color="#000000" w:sz="4"/>
+              <w:right w:val="single" w:color="#000000" w:sz="4"/>
+            </w:tcBorders>
+            <w:shd w:fill="FFFFFF"/>
+            <w:vAlign w:val="center"/>
+          </w:tcPr>
+          <w:p>
+            <w:pPr>
+              <w:pBdr/>
+              <w:spacing w:before="20" w:after="20"/>
+              <w:ind w:left="80" w:right="80"/>
+              <w:jc w:val="center"/>
+            </w:pPr>
+            <w:r>
+              <w:rPr>
+                <w:rFonts w:ascii="Times New Roman" w:hAnsi="Times New Roman" w:cs="Times New Roman"/>
+                <w:color w:val="000000"/>
+                <w:sz w:val="22"/>
+              </w:rPr>
+              <w:t xml:space="preserve"/>
+            </w:r>
+            <w:r>
+              <w:rPr>
+                <w:rFonts w:ascii="Times New Roman" w:hAnsi="Times New Roman" w:cs="Times New Roman"/>
+                <w:color w:val="000000"/>
+                <w:sz w:val="22"/>
+              </w:rPr>
+              <w:t xml:space="preserve">       0</w:t>
+            </w:r>
+          </w:p>
+        </w:tc>
+        <w:tc>
+          <w:tcPr>
+            <w:tcBorders>
+              <w:top w:val="single" w:color="#000000" w:sz="4"/>
+              <w:left w:val="single" w:color="#000000" w:sz="4"/>
+              <w:bottom w:val="single" w:color="#000000" w:sz="4"/>
+              <w:right w:val="single" w:color="#000000" w:sz="4"/>
+            </w:tcBorders>
+            <w:shd w:fill="FFFFFF"/>
+            <w:vAlign w:val="center"/>
+          </w:tcPr>
+          <w:p>
+            <w:pPr>
+              <w:pBdr/>
+              <w:spacing w:before="20" w:after="20"/>
+              <w:ind w:left="80" w:right="80"/>
+              <w:jc w:val="center"/>
+            </w:pPr>
+            <w:r>
+              <w:rPr>
+                <w:rFonts w:ascii="Times New Roman" w:hAnsi="Times New Roman" w:cs="Times New Roman"/>
+                <w:color w:val="000000"/>
+                <w:sz w:val="22"/>
+              </w:rPr>
+              <w:t xml:space="preserve"/>
+            </w:r>
+            <w:r>
+              <w:rPr>
+                <w:rFonts w:ascii="Times New Roman" w:hAnsi="Times New Roman" w:cs="Times New Roman"/>
+                <w:color w:val="000000"/>
+                <w:sz w:val="22"/>
+              </w:rPr>
+              <w:t xml:space="preserve">       0</w:t>
+            </w:r>
+          </w:p>
+        </w:tc>
+        <w:tc>
+          <w:tcPr>
+            <w:tcBorders>
+              <w:top w:val="single" w:color="#000000" w:sz="4"/>
+              <w:left w:val="single" w:color="#000000" w:sz="4"/>
+              <w:bottom w:val="single" w:color="#000000" w:sz="4"/>
+              <w:right w:val="single" w:color="#000000" w:sz="4"/>
+            </w:tcBorders>
+            <w:shd w:fill="FFFFFF"/>
+            <w:vAlign w:val="center"/>
+          </w:tcPr>
+          <w:p>
+            <w:pPr>
+              <w:pBdr/>
+              <w:spacing w:before="20" w:after="20"/>
+              <w:ind w:left="80" w:right="80"/>
+              <w:jc w:val="center"/>
+            </w:pPr>
+            <w:r>
+              <w:rPr>
+                <w:rFonts w:ascii="Times New Roman" w:hAnsi="Times New Roman" w:cs="Times New Roman"/>
+                <w:color w:val="000000"/>
+                <w:sz w:val="22"/>
+              </w:rPr>
+              <w:t xml:space="preserve"/>
+            </w:r>
+            <w:r>
+              <w:rPr>
+                <w:rFonts w:ascii="Times New Roman" w:hAnsi="Times New Roman" w:cs="Times New Roman"/>
+                <w:color w:val="000000"/>
+                <w:sz w:val="22"/>
+              </w:rPr>
+              <w:t xml:space="preserve">       0</w:t>
+            </w:r>
+          </w:p>
+        </w:tc>
+      </w:tr>
+      <w:tr>
+        <w:tc>
+          <w:tcPr>
+            <w:vMerge w:val="continue"/>
+            <w:tcBorders>
+              <w:top w:val="single" w:color="#000000" w:sz="4"/>
+              <w:left w:val="single" w:color="#000000" w:sz="4"/>
+              <w:bottom w:val="single" w:color="#000000" w:sz="4"/>
+              <w:right w:val="single" w:color="#000000" w:sz="4"/>
+            </w:tcBorders>
+            <w:shd w:fill="E3EBF3"/>
+            <w:vAlign w:val="center"/>
+          </w:tcPr>
+          <w:p/>
+        </w:tc>
+        <w:tc>
+          <w:tcPr>
+            <w:tcBorders>
+              <w:top w:val="single" w:color="#000000" w:sz="4"/>
+              <w:left w:val="single" w:color="#000000" w:sz="4"/>
+              <w:bottom w:val="single" w:color="#000000" w:sz="4"/>
+              <w:right w:val="single" w:color="#000000" w:sz="4"/>
+            </w:tcBorders>
+            <w:shd w:fill="E3EBF3"/>
+            <w:vAlign w:val="center"/>
+          </w:tcPr>
+          <w:p>
+            <w:pPr>
+              <w:pBdr/>
+              <w:spacing w:before="20" w:after="20"/>
+              <w:ind w:left="80" w:right="80"/>
+              <w:jc w:val="right"/>
+            </w:pPr>
+            <w:r>
+              <w:rPr>
+                <w:rFonts w:ascii="Times New Roman" w:hAnsi="Times New Roman" w:cs="Times New Roman"/>
+                <w:color w:val="000000"/>
+                <w:sz w:val="22"/>
+              </w:rPr>
+              <w:t xml:space="preserve"/>
+            </w:r>
+            <w:r>
+              <w:rPr>
+                <w:rFonts w:ascii="Times New Roman" w:hAnsi="Times New Roman" w:cs="Times New Roman"/>
+                <w:color w:val="000000"/>
+                <w:sz w:val="22"/>
+              </w:rPr>
+              <w:t xml:space="preserve">länderübergreifend</w:t>
+            </w:r>
+            <w:r>
+              <w:rPr>
+                <w:rFonts w:ascii="Times New Roman" w:hAnsi="Times New Roman" w:cs="Times New Roman"/>
+                <w:color w:val="000000"/>
+                <w:sz w:val="22"/>
+              </w:rPr>
+              <w:t xml:space="preserve"> (0)</w:t>
+            </w:r>
+          </w:p>
+        </w:tc>
+        <w:tc>
+          <w:tcPr>
+            <w:tcBorders>
+              <w:top w:val="single" w:color="#000000" w:sz="4"/>
+              <w:left w:val="single" w:color="#000000" w:sz="4"/>
+              <w:bottom w:val="single" w:color="#000000" w:sz="4"/>
+              <w:right w:val="single" w:color="#000000" w:sz="4"/>
+            </w:tcBorders>
+            <w:shd w:fill="E3EBF3"/>
+            <w:vAlign w:val="center"/>
+          </w:tcPr>
+          <w:p>
+            <w:pPr>
+              <w:pBdr/>
+              <w:spacing w:before="20" w:after="20"/>
+              <w:ind w:left="80" w:right="80"/>
+              <w:jc w:val="center"/>
+            </w:pPr>
+            <w:r>
+              <w:rPr>
+                <w:rFonts w:ascii="Times New Roman" w:hAnsi="Times New Roman" w:cs="Times New Roman"/>
+                <w:color w:val="000000"/>
+                <w:sz w:val="22"/>
+              </w:rPr>
+              <w:t xml:space="preserve"/>
+            </w:r>
+            <w:r>
+              <w:rPr>
+                <w:rFonts w:ascii="Times New Roman" w:hAnsi="Times New Roman" w:cs="Times New Roman"/>
+                <w:color w:val="000000"/>
+                <w:sz w:val="22"/>
+              </w:rPr>
+              <w:t xml:space="preserve">            0</w:t>
+            </w:r>
+          </w:p>
+        </w:tc>
+        <w:tc>
+          <w:tcPr>
+            <w:tcBorders>
+              <w:top w:val="single" w:color="#000000" w:sz="4"/>
+              <w:left w:val="single" w:color="#000000" w:sz="4"/>
+              <w:bottom w:val="single" w:color="#000000" w:sz="4"/>
+              <w:right w:val="single" w:color="#000000" w:sz="4"/>
+            </w:tcBorders>
+            <w:shd w:fill="E3EBF3"/>
+            <w:vAlign w:val="center"/>
+          </w:tcPr>
+          <w:p>
+            <w:pPr>
+              <w:pBdr/>
+              <w:spacing w:before="20" w:after="20"/>
+              <w:ind w:left="80" w:right="80"/>
+              <w:jc w:val="center"/>
+            </w:pPr>
+            <w:r>
+              <w:rPr>
+                <w:rFonts w:ascii="Times New Roman" w:hAnsi="Times New Roman" w:cs="Times New Roman"/>
+                <w:color w:val="000000"/>
+                <w:sz w:val="22"/>
+              </w:rPr>
+              <w:t xml:space="preserve"/>
+            </w:r>
+            <w:r>
+              <w:rPr>
+                <w:rFonts w:ascii="Times New Roman" w:hAnsi="Times New Roman" w:cs="Times New Roman"/>
+                <w:color w:val="000000"/>
+                <w:sz w:val="22"/>
+              </w:rPr>
+              <w:t xml:space="preserve">       0</w:t>
+            </w:r>
+          </w:p>
+        </w:tc>
+        <w:tc>
+          <w:tcPr>
+            <w:tcBorders>
+              <w:top w:val="single" w:color="#000000" w:sz="4"/>
+              <w:left w:val="single" w:color="#000000" w:sz="4"/>
+              <w:bottom w:val="single" w:color="#000000" w:sz="4"/>
+              <w:right w:val="single" w:color="#000000" w:sz="4"/>
+            </w:tcBorders>
+            <w:shd w:fill="E3EBF3"/>
+            <w:vAlign w:val="center"/>
+          </w:tcPr>
+          <w:p>
+            <w:pPr>
+              <w:pBdr/>
+              <w:spacing w:before="20" w:after="20"/>
+              <w:ind w:left="80" w:right="80"/>
+              <w:jc w:val="center"/>
+            </w:pPr>
+            <w:r>
+              <w:rPr>
+                <w:rFonts w:ascii="Times New Roman" w:hAnsi="Times New Roman" w:cs="Times New Roman"/>
+                <w:color w:val="000000"/>
+                <w:sz w:val="22"/>
+              </w:rPr>
+              <w:t xml:space="preserve"/>
+            </w:r>
+            <w:r>
+              <w:rPr>
+                <w:rFonts w:ascii="Times New Roman" w:hAnsi="Times New Roman" w:cs="Times New Roman"/>
+                <w:color w:val="000000"/>
+                <w:sz w:val="22"/>
+              </w:rPr>
+              <w:t xml:space="preserve">       0</w:t>
+            </w:r>
+          </w:p>
+        </w:tc>
+        <w:tc>
+          <w:tcPr>
+            <w:tcBorders>
+              <w:top w:val="single" w:color="#000000" w:sz="4"/>
+              <w:left w:val="single" w:color="#000000" w:sz="4"/>
+              <w:bottom w:val="single" w:color="#000000" w:sz="4"/>
+              <w:right w:val="single" w:color="#000000" w:sz="4"/>
+            </w:tcBorders>
+            <w:shd w:fill="E3EBF3"/>
+            <w:vAlign w:val="center"/>
+          </w:tcPr>
+          <w:p>
+            <w:pPr>
+              <w:pBdr/>
+              <w:spacing w:before="20" w:after="20"/>
+              <w:ind w:left="80" w:right="80"/>
+              <w:jc w:val="center"/>
+            </w:pPr>
+            <w:r>
+              <w:rPr>
+                <w:rFonts w:ascii="Times New Roman" w:hAnsi="Times New Roman" w:cs="Times New Roman"/>
+                <w:color w:val="000000"/>
+                <w:sz w:val="22"/>
+              </w:rPr>
+              <w:t xml:space="preserve"/>
+            </w:r>
+            <w:r>
+              <w:rPr>
+                <w:rFonts w:ascii="Times New Roman" w:hAnsi="Times New Roman" w:cs="Times New Roman"/>
+                <w:color w:val="000000"/>
+                <w:sz w:val="22"/>
+              </w:rPr>
+              <w:t xml:space="preserve">       0</w:t>
+            </w:r>
+          </w:p>
+        </w:tc>
+      </w:tr>
+      <w:tr>
+        <w:tc>
+          <w:tcPr>
+            <w:vMerge w:val="restart"/>
+            <w:tcBorders>
+              <w:top w:val="single" w:color="#000000" w:sz="4"/>
+              <w:left w:val="single" w:color="#000000" w:sz="4"/>
+              <w:bottom w:val="single" w:color="#000000" w:sz="4"/>
+              <w:right w:val="single" w:color="#000000" w:sz="4"/>
+            </w:tcBorders>
+            <w:shd w:fill="FFFFFF"/>
+            <w:vAlign w:val="center"/>
+          </w:tcPr>
+          <w:p>
+            <w:pPr>
+              <w:pBdr/>
+              <w:spacing w:before="20" w:after="20"/>
+              <w:ind w:left="80" w:right="80"/>
+              <w:jc w:val="right"/>
+            </w:pPr>
+            <w:r>
+              <w:rPr>
+                <w:rFonts w:ascii="Times New Roman" w:hAnsi="Times New Roman" w:cs="Times New Roman"/>
+                <w:color w:val="000000"/>
+                <w:sz w:val="22"/>
+              </w:rPr>
+              <w:t xml:space="preserve"/>
+            </w:r>
+            <w:r>
+              <w:rPr>
+                <w:rFonts w:ascii="Times New Roman" w:hAnsi="Times New Roman" w:cs="Times New Roman"/>
+                <w:color w:val="000000"/>
+                <w:sz w:val="22"/>
+              </w:rPr>
+              <w:t xml:space="preserve">Citizen Science Projekt</w:t>
+            </w:r>
+          </w:p>
+          <w:p>
+            <w:pPr>
+              <w:pBdr/>
+              <w:spacing w:before="20" w:after="20"/>
+              <w:ind w:left="80" w:right="80"/>
+              <w:jc w:val="right"/>
+            </w:pPr>
+            <w:r>
+              <w:rPr>
+                <w:rFonts w:ascii="Times New Roman" w:hAnsi="Times New Roman" w:cs="Times New Roman"/>
+                <w:color w:val="000000"/>
+                <w:sz w:val="22"/>
+              </w:rPr>
+              <w:t xml:space="preserve">(0)</w:t>
+            </w:r>
+          </w:p>
+        </w:tc>
+        <w:tc>
+          <w:tcPr>
+            <w:tcBorders>
+              <w:top w:val="single" w:color="#000000" w:sz="4"/>
+              <w:left w:val="single" w:color="#000000" w:sz="4"/>
+              <w:bottom w:val="single" w:color="#000000" w:sz="4"/>
+              <w:right w:val="single" w:color="#000000" w:sz="4"/>
+            </w:tcBorders>
+            <w:shd w:fill="FFFFFF"/>
+            <w:vAlign w:val="center"/>
+          </w:tcPr>
+          <w:p>
+            <w:pPr>
+              <w:pBdr/>
+              <w:spacing w:before="20" w:after="20"/>
+              <w:ind w:left="80" w:right="80"/>
+              <w:jc w:val="right"/>
+            </w:pPr>
+            <w:r>
+              <w:rPr>
+                <w:rFonts w:ascii="Times New Roman" w:hAnsi="Times New Roman" w:cs="Times New Roman"/>
+                <w:color w:val="000000"/>
+                <w:sz w:val="22"/>
+              </w:rPr>
+              <w:t xml:space="preserve"/>
+            </w:r>
+            <w:r>
+              <w:rPr>
+                <w:rFonts w:ascii="Times New Roman" w:hAnsi="Times New Roman" w:cs="Times New Roman"/>
+                <w:color w:val="000000"/>
+                <w:sz w:val="22"/>
+              </w:rPr>
+              <w:t xml:space="preserve">Deutschland</w:t>
+            </w:r>
+            <w:r>
+              <w:rPr>
+                <w:rFonts w:ascii="Times New Roman" w:hAnsi="Times New Roman" w:cs="Times New Roman"/>
+                <w:color w:val="000000"/>
+                <w:sz w:val="22"/>
+              </w:rPr>
+              <w:t xml:space="preserve"> (0)</w:t>
+            </w:r>
+          </w:p>
+        </w:tc>
+        <w:tc>
+          <w:tcPr>
+            <w:tcBorders>
+              <w:top w:val="single" w:color="#000000" w:sz="4"/>
+              <w:left w:val="single" w:color="#000000" w:sz="4"/>
+              <w:bottom w:val="single" w:color="#000000" w:sz="4"/>
+              <w:right w:val="single" w:color="#000000" w:sz="4"/>
+            </w:tcBorders>
+            <w:shd w:fill="FFFFFF"/>
+            <w:vAlign w:val="center"/>
+          </w:tcPr>
+          <w:p>
+            <w:pPr>
+              <w:pBdr/>
+              <w:spacing w:before="20" w:after="20"/>
+              <w:ind w:left="80" w:right="80"/>
+              <w:jc w:val="center"/>
+            </w:pPr>
+            <w:r>
+              <w:rPr>
+                <w:rFonts w:ascii="Times New Roman" w:hAnsi="Times New Roman" w:cs="Times New Roman"/>
+                <w:color w:val="000000"/>
+                <w:sz w:val="22"/>
+              </w:rPr>
+              <w:t xml:space="preserve"/>
+            </w:r>
+            <w:r>
+              <w:rPr>
+                <w:rFonts w:ascii="Times New Roman" w:hAnsi="Times New Roman" w:cs="Times New Roman"/>
+                <w:color w:val="000000"/>
+                <w:sz w:val="22"/>
+              </w:rPr>
+              <w:t xml:space="preserve">            0</w:t>
+            </w:r>
+          </w:p>
+        </w:tc>
+        <w:tc>
+          <w:tcPr>
+            <w:tcBorders>
+              <w:top w:val="single" w:color="#000000" w:sz="4"/>
+              <w:left w:val="single" w:color="#000000" w:sz="4"/>
+              <w:bottom w:val="single" w:color="#000000" w:sz="4"/>
+              <w:right w:val="single" w:color="#000000" w:sz="4"/>
+            </w:tcBorders>
+            <w:shd w:fill="FFFFFF"/>
+            <w:vAlign w:val="center"/>
+          </w:tcPr>
+          <w:p>
+            <w:pPr>
+              <w:pBdr/>
+              <w:spacing w:before="20" w:after="20"/>
+              <w:ind w:left="80" w:right="80"/>
+              <w:jc w:val="center"/>
+            </w:pPr>
+            <w:r>
+              <w:rPr>
+                <w:rFonts w:ascii="Times New Roman" w:hAnsi="Times New Roman" w:cs="Times New Roman"/>
+                <w:color w:val="000000"/>
+                <w:sz w:val="22"/>
+              </w:rPr>
+              <w:t xml:space="preserve"/>
+            </w:r>
+            <w:r>
+              <w:rPr>
+                <w:rFonts w:ascii="Times New Roman" w:hAnsi="Times New Roman" w:cs="Times New Roman"/>
+                <w:color w:val="000000"/>
+                <w:sz w:val="22"/>
+              </w:rPr>
+              <w:t xml:space="preserve">       0</w:t>
+            </w:r>
+          </w:p>
+        </w:tc>
+        <w:tc>
+          <w:tcPr>
+            <w:tcBorders>
+              <w:top w:val="single" w:color="#000000" w:sz="4"/>
+              <w:left w:val="single" w:color="#000000" w:sz="4"/>
+              <w:bottom w:val="single" w:color="#000000" w:sz="4"/>
+              <w:right w:val="single" w:color="#000000" w:sz="4"/>
+            </w:tcBorders>
+            <w:shd w:fill="FFFFFF"/>
+            <w:vAlign w:val="center"/>
+          </w:tcPr>
+          <w:p>
+            <w:pPr>
+              <w:pBdr/>
+              <w:spacing w:before="20" w:after="20"/>
+              <w:ind w:left="80" w:right="80"/>
+              <w:jc w:val="center"/>
+            </w:pPr>
+            <w:r>
+              <w:rPr>
+                <w:rFonts w:ascii="Times New Roman" w:hAnsi="Times New Roman" w:cs="Times New Roman"/>
+                <w:color w:val="000000"/>
+                <w:sz w:val="22"/>
+              </w:rPr>
+              <w:t xml:space="preserve"/>
+            </w:r>
+            <w:r>
+              <w:rPr>
+                <w:rFonts w:ascii="Times New Roman" w:hAnsi="Times New Roman" w:cs="Times New Roman"/>
+                <w:color w:val="000000"/>
+                <w:sz w:val="22"/>
+              </w:rPr>
+              <w:t xml:space="preserve">       0</w:t>
+            </w:r>
+          </w:p>
+        </w:tc>
+        <w:tc>
+          <w:tcPr>
+            <w:tcBorders>
+              <w:top w:val="single" w:color="#000000" w:sz="4"/>
+              <w:left w:val="single" w:color="#000000" w:sz="4"/>
+              <w:bottom w:val="single" w:color="#000000" w:sz="4"/>
+              <w:right w:val="single" w:color="#000000" w:sz="4"/>
+            </w:tcBorders>
+            <w:shd w:fill="FFFFFF"/>
+            <w:vAlign w:val="center"/>
+          </w:tcPr>
+          <w:p>
+            <w:pPr>
+              <w:pBdr/>
+              <w:spacing w:before="20" w:after="20"/>
+              <w:ind w:left="80" w:right="80"/>
+              <w:jc w:val="center"/>
+            </w:pPr>
+            <w:r>
+              <w:rPr>
+                <w:rFonts w:ascii="Times New Roman" w:hAnsi="Times New Roman" w:cs="Times New Roman"/>
+                <w:color w:val="000000"/>
+                <w:sz w:val="22"/>
+              </w:rPr>
+              <w:t xml:space="preserve"/>
+            </w:r>
+            <w:r>
+              <w:rPr>
+                <w:rFonts w:ascii="Times New Roman" w:hAnsi="Times New Roman" w:cs="Times New Roman"/>
+                <w:color w:val="000000"/>
+                <w:sz w:val="22"/>
+              </w:rPr>
+              <w:t xml:space="preserve">       0</w:t>
+            </w:r>
+          </w:p>
+        </w:tc>
+      </w:tr>
+      <w:tr>
+        <w:tc>
+          <w:tcPr>
+            <w:vMerge w:val="continue"/>
+            <w:tcBorders>
+              <w:top w:val="single" w:color="#000000" w:sz="4"/>
+              <w:left w:val="single" w:color="#000000" w:sz="4"/>
+              <w:bottom w:val="single" w:color="#000000" w:sz="4"/>
+              <w:right w:val="single" w:color="#000000" w:sz="4"/>
+            </w:tcBorders>
+            <w:shd w:fill="E3EBF3"/>
+            <w:vAlign w:val="center"/>
+          </w:tcPr>
+          <w:p/>
+        </w:tc>
+        <w:tc>
+          <w:tcPr>
+            <w:tcBorders>
+              <w:top w:val="single" w:color="#000000" w:sz="4"/>
+              <w:left w:val="single" w:color="#000000" w:sz="4"/>
+              <w:bottom w:val="single" w:color="#000000" w:sz="4"/>
+              <w:right w:val="single" w:color="#000000" w:sz="4"/>
+            </w:tcBorders>
+            <w:shd w:fill="E3EBF3"/>
+            <w:vAlign w:val="center"/>
+          </w:tcPr>
+          <w:p>
+            <w:pPr>
+              <w:pBdr/>
+              <w:spacing w:before="20" w:after="20"/>
+              <w:ind w:left="80" w:right="80"/>
+              <w:jc w:val="right"/>
+            </w:pPr>
+            <w:r>
+              <w:rPr>
+                <w:rFonts w:ascii="Times New Roman" w:hAnsi="Times New Roman" w:cs="Times New Roman"/>
+                <w:color w:val="000000"/>
+                <w:sz w:val="22"/>
+              </w:rPr>
+              <w:t xml:space="preserve"/>
+            </w:r>
+            <w:r>
+              <w:rPr>
+                <w:rFonts w:ascii="Times New Roman" w:hAnsi="Times New Roman" w:cs="Times New Roman"/>
+                <w:color w:val="000000"/>
+                <w:sz w:val="22"/>
+              </w:rPr>
+              <w:t xml:space="preserve">Österreich</w:t>
+            </w:r>
+            <w:r>
+              <w:rPr>
+                <w:rFonts w:ascii="Times New Roman" w:hAnsi="Times New Roman" w:cs="Times New Roman"/>
+                <w:color w:val="000000"/>
+                <w:sz w:val="22"/>
+              </w:rPr>
+              <w:t xml:space="preserve"> (0)</w:t>
+            </w:r>
+          </w:p>
+        </w:tc>
+        <w:tc>
+          <w:tcPr>
+            <w:tcBorders>
+              <w:top w:val="single" w:color="#000000" w:sz="4"/>
+              <w:left w:val="single" w:color="#000000" w:sz="4"/>
+              <w:bottom w:val="single" w:color="#000000" w:sz="4"/>
+              <w:right w:val="single" w:color="#000000" w:sz="4"/>
+            </w:tcBorders>
+            <w:shd w:fill="E3EBF3"/>
+            <w:vAlign w:val="center"/>
+          </w:tcPr>
+          <w:p>
+            <w:pPr>
+              <w:pBdr/>
+              <w:spacing w:before="20" w:after="20"/>
+              <w:ind w:left="80" w:right="80"/>
+              <w:jc w:val="center"/>
+            </w:pPr>
+            <w:r>
+              <w:rPr>
+                <w:rFonts w:ascii="Times New Roman" w:hAnsi="Times New Roman" w:cs="Times New Roman"/>
+                <w:color w:val="000000"/>
+                <w:sz w:val="22"/>
+              </w:rPr>
+              <w:t xml:space="preserve"/>
+            </w:r>
+            <w:r>
+              <w:rPr>
+                <w:rFonts w:ascii="Times New Roman" w:hAnsi="Times New Roman" w:cs="Times New Roman"/>
+                <w:color w:val="000000"/>
+                <w:sz w:val="22"/>
+              </w:rPr>
+              <w:t xml:space="preserve">            0</w:t>
+            </w:r>
+          </w:p>
+        </w:tc>
+        <w:tc>
+          <w:tcPr>
+            <w:tcBorders>
+              <w:top w:val="single" w:color="#000000" w:sz="4"/>
+              <w:left w:val="single" w:color="#000000" w:sz="4"/>
+              <w:bottom w:val="single" w:color="#000000" w:sz="4"/>
+              <w:right w:val="single" w:color="#000000" w:sz="4"/>
+            </w:tcBorders>
+            <w:shd w:fill="E3EBF3"/>
+            <w:vAlign w:val="center"/>
+          </w:tcPr>
+          <w:p>
+            <w:pPr>
+              <w:pBdr/>
+              <w:spacing w:before="20" w:after="20"/>
+              <w:ind w:left="80" w:right="80"/>
+              <w:jc w:val="center"/>
+            </w:pPr>
+            <w:r>
+              <w:rPr>
+                <w:rFonts w:ascii="Times New Roman" w:hAnsi="Times New Roman" w:cs="Times New Roman"/>
+                <w:color w:val="000000"/>
+                <w:sz w:val="22"/>
+              </w:rPr>
+              <w:t xml:space="preserve"/>
+            </w:r>
+            <w:r>
+              <w:rPr>
+                <w:rFonts w:ascii="Times New Roman" w:hAnsi="Times New Roman" w:cs="Times New Roman"/>
+                <w:color w:val="000000"/>
+                <w:sz w:val="22"/>
+              </w:rPr>
+              <w:t xml:space="preserve">       0</w:t>
+            </w:r>
+          </w:p>
+        </w:tc>
+        <w:tc>
+          <w:tcPr>
+            <w:tcBorders>
+              <w:top w:val="single" w:color="#000000" w:sz="4"/>
+              <w:left w:val="single" w:color="#000000" w:sz="4"/>
+              <w:bottom w:val="single" w:color="#000000" w:sz="4"/>
+              <w:right w:val="single" w:color="#000000" w:sz="4"/>
+            </w:tcBorders>
+            <w:shd w:fill="E3EBF3"/>
+            <w:vAlign w:val="center"/>
+          </w:tcPr>
+          <w:p>
+            <w:pPr>
+              <w:pBdr/>
+              <w:spacing w:before="20" w:after="20"/>
+              <w:ind w:left="80" w:right="80"/>
+              <w:jc w:val="center"/>
+            </w:pPr>
+            <w:r>
+              <w:rPr>
+                <w:rFonts w:ascii="Times New Roman" w:hAnsi="Times New Roman" w:cs="Times New Roman"/>
+                <w:color w:val="000000"/>
+                <w:sz w:val="22"/>
+              </w:rPr>
+              <w:t xml:space="preserve"/>
+            </w:r>
+            <w:r>
+              <w:rPr>
+                <w:rFonts w:ascii="Times New Roman" w:hAnsi="Times New Roman" w:cs="Times New Roman"/>
+                <w:color w:val="000000"/>
+                <w:sz w:val="22"/>
+              </w:rPr>
+              <w:t xml:space="preserve">       0</w:t>
+            </w:r>
+          </w:p>
+        </w:tc>
+        <w:tc>
+          <w:tcPr>
+            <w:tcBorders>
+              <w:top w:val="single" w:color="#000000" w:sz="4"/>
+              <w:left w:val="single" w:color="#000000" w:sz="4"/>
+              <w:bottom w:val="single" w:color="#000000" w:sz="4"/>
+              <w:right w:val="single" w:color="#000000" w:sz="4"/>
+            </w:tcBorders>
+            <w:shd w:fill="E3EBF3"/>
+            <w:vAlign w:val="center"/>
+          </w:tcPr>
+          <w:p>
+            <w:pPr>
+              <w:pBdr/>
+              <w:spacing w:before="20" w:after="20"/>
+              <w:ind w:left="80" w:right="80"/>
+              <w:jc w:val="center"/>
+            </w:pPr>
+            <w:r>
+              <w:rPr>
+                <w:rFonts w:ascii="Times New Roman" w:hAnsi="Times New Roman" w:cs="Times New Roman"/>
+                <w:color w:val="000000"/>
+                <w:sz w:val="22"/>
+              </w:rPr>
+              <w:t xml:space="preserve"/>
+            </w:r>
+            <w:r>
+              <w:rPr>
+                <w:rFonts w:ascii="Times New Roman" w:hAnsi="Times New Roman" w:cs="Times New Roman"/>
+                <w:color w:val="000000"/>
+                <w:sz w:val="22"/>
+              </w:rPr>
+              <w:t xml:space="preserve">       0</w:t>
+            </w:r>
+          </w:p>
+        </w:tc>
+      </w:tr>
+      <w:tr>
+        <w:tc>
+          <w:tcPr>
+            <w:vMerge w:val="continue"/>
+            <w:tcBorders>
+              <w:top w:val="single" w:color="#000000" w:sz="4"/>
+              <w:left w:val="single" w:color="#000000" w:sz="4"/>
+              <w:bottom w:val="single" w:color="#000000" w:sz="4"/>
+              <w:right w:val="single" w:color="#000000" w:sz="4"/>
+            </w:tcBorders>
+            <w:shd w:fill="FFFFFF"/>
+            <w:vAlign w:val="center"/>
+          </w:tcPr>
+          <w:p/>
+        </w:tc>
+        <w:tc>
+          <w:tcPr>
+            <w:tcBorders>
+              <w:top w:val="single" w:color="#000000" w:sz="4"/>
+              <w:left w:val="single" w:color="#000000" w:sz="4"/>
+              <w:bottom w:val="single" w:color="#000000" w:sz="4"/>
+              <w:right w:val="single" w:color="#000000" w:sz="4"/>
+            </w:tcBorders>
+            <w:shd w:fill="FFFFFF"/>
+            <w:vAlign w:val="center"/>
+          </w:tcPr>
+          <w:p>
+            <w:pPr>
+              <w:pBdr/>
+              <w:spacing w:before="20" w:after="20"/>
+              <w:ind w:left="80" w:right="80"/>
+              <w:jc w:val="right"/>
+            </w:pPr>
+            <w:r>
+              <w:rPr>
+                <w:rFonts w:ascii="Times New Roman" w:hAnsi="Times New Roman" w:cs="Times New Roman"/>
+                <w:color w:val="000000"/>
+                <w:sz w:val="22"/>
+              </w:rPr>
+              <w:t xml:space="preserve"/>
+            </w:r>
+            <w:r>
+              <w:rPr>
+                <w:rFonts w:ascii="Times New Roman" w:hAnsi="Times New Roman" w:cs="Times New Roman"/>
+                <w:color w:val="000000"/>
+                <w:sz w:val="22"/>
+              </w:rPr>
+              <w:t xml:space="preserve">Schweiz</w:t>
+            </w:r>
+            <w:r>
+              <w:rPr>
+                <w:rFonts w:ascii="Times New Roman" w:hAnsi="Times New Roman" w:cs="Times New Roman"/>
+                <w:color w:val="000000"/>
+                <w:sz w:val="22"/>
+              </w:rPr>
+              <w:t xml:space="preserve"> (0)</w:t>
+            </w:r>
+          </w:p>
+        </w:tc>
+        <w:tc>
+          <w:tcPr>
+            <w:tcBorders>
+              <w:top w:val="single" w:color="#000000" w:sz="4"/>
+              <w:left w:val="single" w:color="#000000" w:sz="4"/>
+              <w:bottom w:val="single" w:color="#000000" w:sz="4"/>
+              <w:right w:val="single" w:color="#000000" w:sz="4"/>
+            </w:tcBorders>
+            <w:shd w:fill="FFFFFF"/>
+            <w:vAlign w:val="center"/>
+          </w:tcPr>
+          <w:p>
+            <w:pPr>
+              <w:pBdr/>
+              <w:spacing w:before="20" w:after="20"/>
+              <w:ind w:left="80" w:right="80"/>
+              <w:jc w:val="center"/>
+            </w:pPr>
+            <w:r>
+              <w:rPr>
+                <w:rFonts w:ascii="Times New Roman" w:hAnsi="Times New Roman" w:cs="Times New Roman"/>
+                <w:color w:val="000000"/>
+                <w:sz w:val="22"/>
+              </w:rPr>
+              <w:t xml:space="preserve"/>
+            </w:r>
+            <w:r>
+              <w:rPr>
+                <w:rFonts w:ascii="Times New Roman" w:hAnsi="Times New Roman" w:cs="Times New Roman"/>
+                <w:color w:val="000000"/>
+                <w:sz w:val="22"/>
+              </w:rPr>
+              <w:t xml:space="preserve">            0</w:t>
+            </w:r>
+          </w:p>
+        </w:tc>
+        <w:tc>
+          <w:tcPr>
+            <w:tcBorders>
+              <w:top w:val="single" w:color="#000000" w:sz="4"/>
+              <w:left w:val="single" w:color="#000000" w:sz="4"/>
+              <w:bottom w:val="single" w:color="#000000" w:sz="4"/>
+              <w:right w:val="single" w:color="#000000" w:sz="4"/>
+            </w:tcBorders>
+            <w:shd w:fill="FFFFFF"/>
+            <w:vAlign w:val="center"/>
+          </w:tcPr>
+          <w:p>
+            <w:pPr>
+              <w:pBdr/>
+              <w:spacing w:before="20" w:after="20"/>
+              <w:ind w:left="80" w:right="80"/>
+              <w:jc w:val="center"/>
+            </w:pPr>
+            <w:r>
+              <w:rPr>
+                <w:rFonts w:ascii="Times New Roman" w:hAnsi="Times New Roman" w:cs="Times New Roman"/>
+                <w:color w:val="000000"/>
+                <w:sz w:val="22"/>
+              </w:rPr>
+              <w:t xml:space="preserve"/>
+            </w:r>
+            <w:r>
+              <w:rPr>
+                <w:rFonts w:ascii="Times New Roman" w:hAnsi="Times New Roman" w:cs="Times New Roman"/>
+                <w:color w:val="000000"/>
+                <w:sz w:val="22"/>
+              </w:rPr>
+              <w:t xml:space="preserve">       0</w:t>
+            </w:r>
+          </w:p>
+        </w:tc>
+        <w:tc>
+          <w:tcPr>
+            <w:tcBorders>
+              <w:top w:val="single" w:color="#000000" w:sz="4"/>
+              <w:left w:val="single" w:color="#000000" w:sz="4"/>
+              <w:bottom w:val="single" w:color="#000000" w:sz="4"/>
+              <w:right w:val="single" w:color="#000000" w:sz="4"/>
+            </w:tcBorders>
+            <w:shd w:fill="FFFFFF"/>
+            <w:vAlign w:val="center"/>
+          </w:tcPr>
+          <w:p>
+            <w:pPr>
+              <w:pBdr/>
+              <w:spacing w:before="20" w:after="20"/>
+              <w:ind w:left="80" w:right="80"/>
+              <w:jc w:val="center"/>
+            </w:pPr>
+            <w:r>
+              <w:rPr>
+                <w:rFonts w:ascii="Times New Roman" w:hAnsi="Times New Roman" w:cs="Times New Roman"/>
+                <w:color w:val="000000"/>
+                <w:sz w:val="22"/>
+              </w:rPr>
+              <w:t xml:space="preserve"/>
+            </w:r>
+            <w:r>
+              <w:rPr>
+                <w:rFonts w:ascii="Times New Roman" w:hAnsi="Times New Roman" w:cs="Times New Roman"/>
+                <w:color w:val="000000"/>
+                <w:sz w:val="22"/>
+              </w:rPr>
+              <w:t xml:space="preserve">       0</w:t>
+            </w:r>
+          </w:p>
+        </w:tc>
+        <w:tc>
+          <w:tcPr>
+            <w:tcBorders>
+              <w:top w:val="single" w:color="#000000" w:sz="4"/>
+              <w:left w:val="single" w:color="#000000" w:sz="4"/>
+              <w:bottom w:val="single" w:color="#000000" w:sz="4"/>
+              <w:right w:val="single" w:color="#000000" w:sz="4"/>
+            </w:tcBorders>
+            <w:shd w:fill="FFFFFF"/>
+            <w:vAlign w:val="center"/>
+          </w:tcPr>
+          <w:p>
+            <w:pPr>
+              <w:pBdr/>
+              <w:spacing w:before="20" w:after="20"/>
+              <w:ind w:left="80" w:right="80"/>
+              <w:jc w:val="center"/>
+            </w:pPr>
+            <w:r>
+              <w:rPr>
+                <w:rFonts w:ascii="Times New Roman" w:hAnsi="Times New Roman" w:cs="Times New Roman"/>
+                <w:color w:val="000000"/>
+                <w:sz w:val="22"/>
+              </w:rPr>
+              <w:t xml:space="preserve"/>
+            </w:r>
+            <w:r>
+              <w:rPr>
+                <w:rFonts w:ascii="Times New Roman" w:hAnsi="Times New Roman" w:cs="Times New Roman"/>
+                <w:color w:val="000000"/>
+                <w:sz w:val="22"/>
+              </w:rPr>
+              <w:t xml:space="preserve">       0</w:t>
+            </w:r>
+          </w:p>
+        </w:tc>
+      </w:tr>
+      <w:tr>
+        <w:tc>
+          <w:tcPr>
+            <w:vMerge w:val="continue"/>
+            <w:tcBorders>
+              <w:top w:val="single" w:color="#000000" w:sz="4"/>
+              <w:left w:val="single" w:color="#000000" w:sz="4"/>
+              <w:bottom w:val="single" w:color="#000000" w:sz="4"/>
+              <w:right w:val="single" w:color="#000000" w:sz="4"/>
+            </w:tcBorders>
+            <w:shd w:fill="E3EBF3"/>
+            <w:vAlign w:val="center"/>
+          </w:tcPr>
+          <w:p/>
+        </w:tc>
+        <w:tc>
+          <w:tcPr>
+            <w:tcBorders>
+              <w:top w:val="single" w:color="#000000" w:sz="4"/>
+              <w:left w:val="single" w:color="#000000" w:sz="4"/>
+              <w:bottom w:val="single" w:color="#000000" w:sz="4"/>
+              <w:right w:val="single" w:color="#000000" w:sz="4"/>
+            </w:tcBorders>
+            <w:shd w:fill="E3EBF3"/>
+            <w:vAlign w:val="center"/>
+          </w:tcPr>
+          <w:p>
+            <w:pPr>
+              <w:pBdr/>
+              <w:spacing w:before="20" w:after="20"/>
+              <w:ind w:left="80" w:right="80"/>
+              <w:jc w:val="right"/>
+            </w:pPr>
+            <w:r>
+              <w:rPr>
+                <w:rFonts w:ascii="Times New Roman" w:hAnsi="Times New Roman" w:cs="Times New Roman"/>
+                <w:color w:val="000000"/>
+                <w:sz w:val="22"/>
+              </w:rPr>
+              <w:t xml:space="preserve"/>
+            </w:r>
+            <w:r>
+              <w:rPr>
+                <w:rFonts w:ascii="Times New Roman" w:hAnsi="Times New Roman" w:cs="Times New Roman"/>
+                <w:color w:val="000000"/>
+                <w:sz w:val="22"/>
+              </w:rPr>
+              <w:t xml:space="preserve">länderübergreifend</w:t>
+            </w:r>
+            <w:r>
+              <w:rPr>
+                <w:rFonts w:ascii="Times New Roman" w:hAnsi="Times New Roman" w:cs="Times New Roman"/>
+                <w:color w:val="000000"/>
+                <w:sz w:val="22"/>
+              </w:rPr>
+              <w:t xml:space="preserve"> (0)</w:t>
+            </w:r>
+          </w:p>
+        </w:tc>
+        <w:tc>
+          <w:tcPr>
+            <w:tcBorders>
+              <w:top w:val="single" w:color="#000000" w:sz="4"/>
+              <w:left w:val="single" w:color="#000000" w:sz="4"/>
+              <w:bottom w:val="single" w:color="#000000" w:sz="4"/>
+              <w:right w:val="single" w:color="#000000" w:sz="4"/>
+            </w:tcBorders>
+            <w:shd w:fill="E3EBF3"/>
+            <w:vAlign w:val="center"/>
+          </w:tcPr>
+          <w:p>
+            <w:pPr>
+              <w:pBdr/>
+              <w:spacing w:before="20" w:after="20"/>
+              <w:ind w:left="80" w:right="80"/>
+              <w:jc w:val="center"/>
+            </w:pPr>
+            <w:r>
+              <w:rPr>
+                <w:rFonts w:ascii="Times New Roman" w:hAnsi="Times New Roman" w:cs="Times New Roman"/>
+                <w:color w:val="000000"/>
+                <w:sz w:val="22"/>
+              </w:rPr>
+              <w:t xml:space="preserve"/>
+            </w:r>
+            <w:r>
+              <w:rPr>
+                <w:rFonts w:ascii="Times New Roman" w:hAnsi="Times New Roman" w:cs="Times New Roman"/>
+                <w:color w:val="000000"/>
+                <w:sz w:val="22"/>
+              </w:rPr>
+              <w:t xml:space="preserve">            0</w:t>
+            </w:r>
+          </w:p>
+        </w:tc>
+        <w:tc>
+          <w:tcPr>
+            <w:tcBorders>
+              <w:top w:val="single" w:color="#000000" w:sz="4"/>
+              <w:left w:val="single" w:color="#000000" w:sz="4"/>
+              <w:bottom w:val="single" w:color="#000000" w:sz="4"/>
+              <w:right w:val="single" w:color="#000000" w:sz="4"/>
+            </w:tcBorders>
+            <w:shd w:fill="E3EBF3"/>
+            <w:vAlign w:val="center"/>
+          </w:tcPr>
+          <w:p>
+            <w:pPr>
+              <w:pBdr/>
+              <w:spacing w:before="20" w:after="20"/>
+              <w:ind w:left="80" w:right="80"/>
+              <w:jc w:val="center"/>
+            </w:pPr>
+            <w:r>
+              <w:rPr>
+                <w:rFonts w:ascii="Times New Roman" w:hAnsi="Times New Roman" w:cs="Times New Roman"/>
+                <w:color w:val="000000"/>
+                <w:sz w:val="22"/>
+              </w:rPr>
+              <w:t xml:space="preserve"/>
+            </w:r>
+            <w:r>
+              <w:rPr>
+                <w:rFonts w:ascii="Times New Roman" w:hAnsi="Times New Roman" w:cs="Times New Roman"/>
+                <w:color w:val="000000"/>
+                <w:sz w:val="22"/>
+              </w:rPr>
+              <w:t xml:space="preserve">       0</w:t>
+            </w:r>
+          </w:p>
+        </w:tc>
+        <w:tc>
+          <w:tcPr>
+            <w:tcBorders>
+              <w:top w:val="single" w:color="#000000" w:sz="4"/>
+              <w:left w:val="single" w:color="#000000" w:sz="4"/>
+              <w:bottom w:val="single" w:color="#000000" w:sz="4"/>
+              <w:right w:val="single" w:color="#000000" w:sz="4"/>
+            </w:tcBorders>
+            <w:shd w:fill="E3EBF3"/>
+            <w:vAlign w:val="center"/>
+          </w:tcPr>
+          <w:p>
+            <w:pPr>
+              <w:pBdr/>
+              <w:spacing w:before="20" w:after="20"/>
+              <w:ind w:left="80" w:right="80"/>
+              <w:jc w:val="center"/>
+            </w:pPr>
+            <w:r>
+              <w:rPr>
+                <w:rFonts w:ascii="Times New Roman" w:hAnsi="Times New Roman" w:cs="Times New Roman"/>
+                <w:color w:val="000000"/>
+                <w:sz w:val="22"/>
+              </w:rPr>
+              <w:t xml:space="preserve"/>
+            </w:r>
+            <w:r>
+              <w:rPr>
+                <w:rFonts w:ascii="Times New Roman" w:hAnsi="Times New Roman" w:cs="Times New Roman"/>
+                <w:color w:val="000000"/>
+                <w:sz w:val="22"/>
+              </w:rPr>
+              <w:t xml:space="preserve">       0</w:t>
             </w:r>
           </w:p>
         </w:tc>
@@ -1998,7 +5418,7 @@
                 <w:color w:val="000000"/>
                 <w:sz w:val="22"/>
               </w:rPr>
-              <w:t xml:space="preserve">Datenportale insgesamt: 168</w:t>
+              <w:t xml:space="preserve">Datenportale insgesamt: 168 (DE: 127, AU: 29, CH: 8, Sonst: 4)</w:t>
             </w:r>
           </w:p>
         </w:tc>

</xml_diff>

<commit_message>
code restructured (caching of pre-rendered objects) data update small fixes
</commit_message>
<xml_diff>
--- a/out/verzeichnis_statistik.docx
+++ b/out/verzeichnis_statistik.docx
@@ -1,6 +1,6 @@
 
 <file path=word/document.xml><?xml version="1.0" encoding="utf-8"?>
-<w:document xmlns:w="http://schemas.openxmlformats.org/wordprocessingml/2006/main" xmlns:r="http://schemas.openxmlformats.org/officeDocument/2006/relationships" xmlns:w15="http://schemas.microsoft.com/office/word/2012/wordml" xmlns:m="http://schemas.openxmlformats.org/officeDocument/2006/math" xmlns:w14="http://schemas.microsoft.com/office/word/2010/wordml" xmlns:wp="http://schemas.openxmlformats.org/drawingml/2006/wordprocessingDrawing" xmlns:a="http://schemas.openxmlformats.org/drawingml/2006/main" xmlns:mc="http://schemas.openxmlformats.org/markup-compatibility/2006" xmlns:ns9="http://schemas.openxmlformats.org/schemaLibrary/2006/main" xmlns:wne="http://schemas.microsoft.com/office/word/2006/wordml" xmlns:c="http://schemas.openxmlformats.org/drawingml/2006/chart" xmlns:ns12="http://schemas.openxmlformats.org/drawingml/2006/chartDrawing" xmlns:dgm="http://schemas.openxmlformats.org/drawingml/2006/diagram" xmlns:pic="http://schemas.openxmlformats.org/drawingml/2006/picture" xmlns:xdr="http://schemas.openxmlformats.org/drawingml/2006/spreadsheetDrawing" xmlns:dsp="http://schemas.microsoft.com/office/drawing/2008/diagram" xmlns:ns17="urn:schemas-microsoft-com:office:excel" xmlns:o="urn:schemas-microsoft-com:office:office" xmlns:v="urn:schemas-microsoft-com:vml" xmlns:w10="urn:schemas-microsoft-com:office:word" xmlns:ns21="urn:schemas-microsoft-com:office:powerpoint" xmlns:ns23="http://schemas.microsoft.com/office/2006/coverPageProps" xmlns:odx="http://opendope.org/xpaths" xmlns:odc="http://opendope.org/conditions" xmlns:odq="http://opendope.org/questions" xmlns:oda="http://opendope.org/answers" xmlns:odi="http://opendope.org/components" xmlns:odgm="http://opendope.org/SmartArt/DataHierarchy" xmlns:ns30="http://schemas.openxmlformats.org/officeDocument/2006/bibliography" xmlns:ns31="http://schemas.openxmlformats.org/drawingml/2006/compatibility" xmlns:ns32="http://schemas.openxmlformats.org/drawingml/2006/lockedCanvas" mc:Ignorable="w14 w15">
+<w:document xmlns:w="http://schemas.openxmlformats.org/wordprocessingml/2006/main" xmlns:m="http://schemas.openxmlformats.org/officeDocument/2006/math" xmlns:r="http://schemas.openxmlformats.org/officeDocument/2006/relationships" xmlns:w14="http://schemas.microsoft.com/office/word/2010/wordml" xmlns:wp="http://schemas.openxmlformats.org/drawingml/2006/wordprocessingDrawing" xmlns:a="http://schemas.openxmlformats.org/drawingml/2006/main" xmlns:w15="http://schemas.microsoft.com/office/word/2012/wordml" xmlns:mc="http://schemas.openxmlformats.org/markup-compatibility/2006" xmlns:ns9="http://schemas.openxmlformats.org/schemaLibrary/2006/main" xmlns:wne="http://schemas.microsoft.com/office/word/2006/wordml" xmlns:c="http://schemas.openxmlformats.org/drawingml/2006/chart" xmlns:ns12="http://schemas.openxmlformats.org/drawingml/2006/chartDrawing" xmlns:dgm="http://schemas.openxmlformats.org/drawingml/2006/diagram" xmlns:pic="http://schemas.openxmlformats.org/drawingml/2006/picture" xmlns:xdr="http://schemas.openxmlformats.org/drawingml/2006/spreadsheetDrawing" xmlns:dsp="http://schemas.microsoft.com/office/drawing/2008/diagram" xmlns:ns17="urn:schemas-microsoft-com:office:excel" xmlns:o="urn:schemas-microsoft-com:office:office" xmlns:v="urn:schemas-microsoft-com:vml" xmlns:w10="urn:schemas-microsoft-com:office:word" xmlns:ns21="urn:schemas-microsoft-com:office:powerpoint" xmlns:ns23="http://schemas.microsoft.com/office/2006/coverPageProps" xmlns:odx="http://opendope.org/xpaths" xmlns:odc="http://opendope.org/conditions" xmlns:odq="http://opendope.org/questions" xmlns:oda="http://opendope.org/answers" xmlns:odi="http://opendope.org/components" xmlns:odgm="http://opendope.org/SmartArt/DataHierarchy" xmlns:ns30="http://schemas.openxmlformats.org/officeDocument/2006/bibliography" xmlns:ns31="http://schemas.openxmlformats.org/drawingml/2006/compatibility" xmlns:ns32="http://schemas.openxmlformats.org/drawingml/2006/lockedCanvas" mc:Ignorable="w14 w15">
   <w:body>
     <w:p>
       <w:pPr>
@@ -30,7 +30,7 @@
               <w:bottom w:val="single" w:color="#000000" w:sz="4"/>
               <w:right w:val="single" w:color="#000000" w:sz="4"/>
             </w:tcBorders>
-            <w:shd w:fill="8FB0D0"/>
+            <w:shd w:fill="8DD3F1"/>
             <w:vAlign w:val="center"/>
           </w:tcPr>
           <w:p>
@@ -59,7 +59,7 @@
               <w:bottom w:val="single" w:color="#000000" w:sz="4"/>
               <w:right w:val="single" w:color="#000000" w:sz="4"/>
             </w:tcBorders>
-            <w:shd w:fill="8FB0D0"/>
+            <w:shd w:fill="8DD3F1"/>
             <w:vAlign w:val="center"/>
           </w:tcPr>
           <w:p>
@@ -88,7 +88,7 @@
               <w:bottom w:val="single" w:color="#000000" w:sz="4"/>
               <w:right w:val="single" w:color="#000000" w:sz="4"/>
             </w:tcBorders>
-            <w:shd w:fill="8FB0D0"/>
+            <w:shd w:fill="8DD3F1"/>
             <w:vAlign w:val="center"/>
           </w:tcPr>
           <w:p>
@@ -117,7 +117,7 @@
               <w:bottom w:val="single" w:color="#000000" w:sz="4"/>
               <w:right w:val="single" w:color="#000000" w:sz="4"/>
             </w:tcBorders>
-            <w:shd w:fill="8FB0D0"/>
+            <w:shd w:fill="8DD3F1"/>
             <w:vAlign w:val="center"/>
           </w:tcPr>
           <w:p>
@@ -146,7 +146,7 @@
               <w:bottom w:val="single" w:color="#000000" w:sz="4"/>
               <w:right w:val="single" w:color="#000000" w:sz="4"/>
             </w:tcBorders>
-            <w:shd w:fill="8FB0D0"/>
+            <w:shd w:fill="8DD3F1"/>
             <w:vAlign w:val="center"/>
           </w:tcPr>
           <w:p>
@@ -180,7 +180,7 @@
               <w:bottom w:val="single" w:color="#000000" w:sz="4"/>
               <w:right w:val="single" w:color="#000000" w:sz="4"/>
             </w:tcBorders>
-            <w:shd w:fill="8FB0D0"/>
+            <w:shd w:fill="8DD3F1"/>
             <w:vAlign w:val="center"/>
           </w:tcPr>
           <w:p>
@@ -209,7 +209,7 @@
               <w:bottom w:val="single" w:color="#000000" w:sz="4"/>
               <w:right w:val="single" w:color="#000000" w:sz="4"/>
             </w:tcBorders>
-            <w:shd w:fill="8FB0D0"/>
+            <w:shd w:fill="8DD3F1"/>
             <w:vAlign w:val="center"/>
           </w:tcPr>
           <w:p>
@@ -239,7 +239,7 @@
               <w:bottom w:val="single" w:color="#000000" w:sz="4"/>
               <w:right w:val="single" w:color="#000000" w:sz="4"/>
             </w:tcBorders>
-            <w:shd w:fill="8FB0D0"/>
+            <w:shd w:fill="8DD3F1"/>
             <w:vAlign w:val="center"/>
           </w:tcPr>
           <w:p>
@@ -514,7 +514,7 @@
               <w:bottom w:val="single" w:color="#000000" w:sz="4"/>
               <w:right w:val="single" w:color="#000000" w:sz="4"/>
             </w:tcBorders>
-            <w:shd w:fill="E3EBF3"/>
+            <w:shd w:fill="E2F4FB"/>
             <w:vAlign w:val="center"/>
           </w:tcPr>
           <w:p/>
@@ -527,7 +527,7 @@
               <w:bottom w:val="single" w:color="#000000" w:sz="4"/>
               <w:right w:val="single" w:color="#000000" w:sz="4"/>
             </w:tcBorders>
-            <w:shd w:fill="E3EBF3"/>
+            <w:shd w:fill="E2F4FB"/>
             <w:vAlign w:val="center"/>
           </w:tcPr>
           <w:p>
@@ -571,7 +571,7 @@
               <w:bottom w:val="single" w:color="#000000" w:sz="4"/>
               <w:right w:val="single" w:color="#000000" w:sz="4"/>
             </w:tcBorders>
-            <w:shd w:fill="E3EBF3"/>
+            <w:shd w:fill="E2F4FB"/>
             <w:vAlign w:val="center"/>
           </w:tcPr>
           <w:p>
@@ -607,7 +607,7 @@
               <w:bottom w:val="single" w:color="#000000" w:sz="4"/>
               <w:right w:val="single" w:color="#000000" w:sz="4"/>
             </w:tcBorders>
-            <w:shd w:fill="E3EBF3"/>
+            <w:shd w:fill="E2F4FB"/>
             <w:vAlign w:val="center"/>
           </w:tcPr>
           <w:p>
@@ -643,7 +643,7 @@
               <w:bottom w:val="single" w:color="#000000" w:sz="4"/>
               <w:right w:val="single" w:color="#000000" w:sz="4"/>
             </w:tcBorders>
-            <w:shd w:fill="E3EBF3"/>
+            <w:shd w:fill="E2F4FB"/>
             <w:vAlign w:val="center"/>
           </w:tcPr>
           <w:p>
@@ -679,7 +679,7 @@
               <w:bottom w:val="single" w:color="#000000" w:sz="4"/>
               <w:right w:val="single" w:color="#000000" w:sz="4"/>
             </w:tcBorders>
-            <w:shd w:fill="E3EBF3"/>
+            <w:shd w:fill="E2F4FB"/>
             <w:vAlign w:val="center"/>
           </w:tcPr>
           <w:p>
@@ -922,7 +922,7 @@
               <w:bottom w:val="single" w:color="#000000" w:sz="4"/>
               <w:right w:val="single" w:color="#000000" w:sz="4"/>
             </w:tcBorders>
-            <w:shd w:fill="E3EBF3"/>
+            <w:shd w:fill="E2F4FB"/>
             <w:vAlign w:val="center"/>
           </w:tcPr>
           <w:p/>
@@ -935,7 +935,7 @@
               <w:bottom w:val="single" w:color="#000000" w:sz="4"/>
               <w:right w:val="single" w:color="#000000" w:sz="4"/>
             </w:tcBorders>
-            <w:shd w:fill="E3EBF3"/>
+            <w:shd w:fill="E2F4FB"/>
             <w:vAlign w:val="center"/>
           </w:tcPr>
           <w:p>
@@ -979,7 +979,7 @@
               <w:bottom w:val="single" w:color="#000000" w:sz="4"/>
               <w:right w:val="single" w:color="#000000" w:sz="4"/>
             </w:tcBorders>
-            <w:shd w:fill="E3EBF3"/>
+            <w:shd w:fill="E2F4FB"/>
             <w:vAlign w:val="center"/>
           </w:tcPr>
           <w:p>
@@ -1015,7 +1015,7 @@
               <w:bottom w:val="single" w:color="#000000" w:sz="4"/>
               <w:right w:val="single" w:color="#000000" w:sz="4"/>
             </w:tcBorders>
-            <w:shd w:fill="E3EBF3"/>
+            <w:shd w:fill="E2F4FB"/>
             <w:vAlign w:val="center"/>
           </w:tcPr>
           <w:p>
@@ -1051,7 +1051,7 @@
               <w:bottom w:val="single" w:color="#000000" w:sz="4"/>
               <w:right w:val="single" w:color="#000000" w:sz="4"/>
             </w:tcBorders>
-            <w:shd w:fill="E3EBF3"/>
+            <w:shd w:fill="E2F4FB"/>
             <w:vAlign w:val="center"/>
           </w:tcPr>
           <w:p>
@@ -1087,7 +1087,7 @@
               <w:bottom w:val="single" w:color="#000000" w:sz="4"/>
               <w:right w:val="single" w:color="#000000" w:sz="4"/>
             </w:tcBorders>
-            <w:shd w:fill="E3EBF3"/>
+            <w:shd w:fill="E2F4FB"/>
             <w:vAlign w:val="center"/>
           </w:tcPr>
           <w:p>
@@ -1166,7 +1166,7 @@
                 <w:color w:val="000000"/>
                 <w:sz w:val="22"/>
               </w:rPr>
-              <w:t xml:space="preserve">(77)</w:t>
+              <w:t xml:space="preserve">(78)</w:t>
             </w:r>
           </w:p>
         </w:tc>
@@ -1369,7 +1369,7 @@
               <w:bottom w:val="single" w:color="#000000" w:sz="4"/>
               <w:right w:val="single" w:color="#000000" w:sz="4"/>
             </w:tcBorders>
-            <w:shd w:fill="E3EBF3"/>
+            <w:shd w:fill="E2F4FB"/>
             <w:vAlign w:val="center"/>
           </w:tcPr>
           <w:p/>
@@ -1382,7 +1382,7 @@
               <w:bottom w:val="single" w:color="#000000" w:sz="4"/>
               <w:right w:val="single" w:color="#000000" w:sz="4"/>
             </w:tcBorders>
-            <w:shd w:fill="E3EBF3"/>
+            <w:shd w:fill="E2F4FB"/>
             <w:vAlign w:val="center"/>
           </w:tcPr>
           <w:p>
@@ -1426,7 +1426,7 @@
               <w:bottom w:val="single" w:color="#000000" w:sz="4"/>
               <w:right w:val="single" w:color="#000000" w:sz="4"/>
             </w:tcBorders>
-            <w:shd w:fill="E3EBF3"/>
+            <w:shd w:fill="E2F4FB"/>
             <w:vAlign w:val="center"/>
           </w:tcPr>
           <w:p>
@@ -1462,7 +1462,7 @@
               <w:bottom w:val="single" w:color="#000000" w:sz="4"/>
               <w:right w:val="single" w:color="#000000" w:sz="4"/>
             </w:tcBorders>
-            <w:shd w:fill="E3EBF3"/>
+            <w:shd w:fill="E2F4FB"/>
             <w:vAlign w:val="center"/>
           </w:tcPr>
           <w:p>
@@ -1498,7 +1498,7 @@
               <w:bottom w:val="single" w:color="#000000" w:sz="4"/>
               <w:right w:val="single" w:color="#000000" w:sz="4"/>
             </w:tcBorders>
-            <w:shd w:fill="E3EBF3"/>
+            <w:shd w:fill="E2F4FB"/>
             <w:vAlign w:val="center"/>
           </w:tcPr>
           <w:p>
@@ -1534,7 +1534,7 @@
               <w:bottom w:val="single" w:color="#000000" w:sz="4"/>
               <w:right w:val="single" w:color="#000000" w:sz="4"/>
             </w:tcBorders>
-            <w:shd w:fill="E3EBF3"/>
+            <w:shd w:fill="E2F4FB"/>
             <w:vAlign w:val="center"/>
           </w:tcPr>
           <w:p>
@@ -1777,7 +1777,7 @@
               <w:bottom w:val="single" w:color="#000000" w:sz="4"/>
               <w:right w:val="single" w:color="#000000" w:sz="4"/>
             </w:tcBorders>
-            <w:shd w:fill="E3EBF3"/>
+            <w:shd w:fill="E2F4FB"/>
             <w:vAlign w:val="center"/>
           </w:tcPr>
           <w:p/>
@@ -1790,7 +1790,7 @@
               <w:bottom w:val="single" w:color="#000000" w:sz="4"/>
               <w:right w:val="single" w:color="#000000" w:sz="4"/>
             </w:tcBorders>
-            <w:shd w:fill="E3EBF3"/>
+            <w:shd w:fill="E2F4FB"/>
             <w:vAlign w:val="center"/>
           </w:tcPr>
           <w:p>
@@ -1822,55 +1822,55 @@
                 <w:color w:val="000000"/>
                 <w:sz w:val="22"/>
               </w:rPr>
-              <w:t xml:space="preserve"> (2)</w:t>
-            </w:r>
-          </w:p>
-        </w:tc>
-        <w:tc>
-          <w:tcPr>
-            <w:tcBorders>
-              <w:top w:val="single" w:color="#000000" w:sz="4"/>
-              <w:left w:val="single" w:color="#000000" w:sz="4"/>
-              <w:bottom w:val="single" w:color="#000000" w:sz="4"/>
-              <w:right w:val="single" w:color="#000000" w:sz="4"/>
-            </w:tcBorders>
-            <w:shd w:fill="E3EBF3"/>
-            <w:vAlign w:val="center"/>
-          </w:tcPr>
-          <w:p>
-            <w:pPr>
-              <w:pBdr/>
-              <w:spacing w:before="20" w:after="20"/>
-              <w:ind w:left="80" w:right="80"/>
-              <w:jc w:val="center"/>
-            </w:pPr>
-            <w:r>
-              <w:rPr>
-                <w:rFonts w:ascii="Times New Roman" w:hAnsi="Times New Roman" w:cs="Times New Roman"/>
-                <w:color w:val="000000"/>
-                <w:sz w:val="22"/>
-              </w:rPr>
-              <w:t xml:space="preserve"/>
-            </w:r>
-            <w:r>
-              <w:rPr>
-                <w:rFonts w:ascii="Times New Roman" w:hAnsi="Times New Roman" w:cs="Times New Roman"/>
-                <w:color w:val="000000"/>
-                <w:sz w:val="22"/>
-              </w:rPr>
-              <w:t xml:space="preserve">            0</w:t>
-            </w:r>
-          </w:p>
-        </w:tc>
-        <w:tc>
-          <w:tcPr>
-            <w:tcBorders>
-              <w:top w:val="single" w:color="#000000" w:sz="4"/>
-              <w:left w:val="single" w:color="#000000" w:sz="4"/>
-              <w:bottom w:val="single" w:color="#000000" w:sz="4"/>
-              <w:right w:val="single" w:color="#000000" w:sz="4"/>
-            </w:tcBorders>
-            <w:shd w:fill="E3EBF3"/>
+              <w:t xml:space="preserve"> (3)</w:t>
+            </w:r>
+          </w:p>
+        </w:tc>
+        <w:tc>
+          <w:tcPr>
+            <w:tcBorders>
+              <w:top w:val="single" w:color="#000000" w:sz="4"/>
+              <w:left w:val="single" w:color="#000000" w:sz="4"/>
+              <w:bottom w:val="single" w:color="#000000" w:sz="4"/>
+              <w:right w:val="single" w:color="#000000" w:sz="4"/>
+            </w:tcBorders>
+            <w:shd w:fill="E2F4FB"/>
+            <w:vAlign w:val="center"/>
+          </w:tcPr>
+          <w:p>
+            <w:pPr>
+              <w:pBdr/>
+              <w:spacing w:before="20" w:after="20"/>
+              <w:ind w:left="80" w:right="80"/>
+              <w:jc w:val="center"/>
+            </w:pPr>
+            <w:r>
+              <w:rPr>
+                <w:rFonts w:ascii="Times New Roman" w:hAnsi="Times New Roman" w:cs="Times New Roman"/>
+                <w:color w:val="000000"/>
+                <w:sz w:val="22"/>
+              </w:rPr>
+              <w:t xml:space="preserve"/>
+            </w:r>
+            <w:r>
+              <w:rPr>
+                <w:rFonts w:ascii="Times New Roman" w:hAnsi="Times New Roman" w:cs="Times New Roman"/>
+                <w:color w:val="000000"/>
+                <w:sz w:val="22"/>
+              </w:rPr>
+              <w:t xml:space="preserve">            1</w:t>
+            </w:r>
+          </w:p>
+        </w:tc>
+        <w:tc>
+          <w:tcPr>
+            <w:tcBorders>
+              <w:top w:val="single" w:color="#000000" w:sz="4"/>
+              <w:left w:val="single" w:color="#000000" w:sz="4"/>
+              <w:bottom w:val="single" w:color="#000000" w:sz="4"/>
+              <w:right w:val="single" w:color="#000000" w:sz="4"/>
+            </w:tcBorders>
+            <w:shd w:fill="E2F4FB"/>
             <w:vAlign w:val="center"/>
           </w:tcPr>
           <w:p>
@@ -1906,7 +1906,7 @@
               <w:bottom w:val="single" w:color="#000000" w:sz="4"/>
               <w:right w:val="single" w:color="#000000" w:sz="4"/>
             </w:tcBorders>
-            <w:shd w:fill="E3EBF3"/>
+            <w:shd w:fill="E2F4FB"/>
             <w:vAlign w:val="center"/>
           </w:tcPr>
           <w:p>
@@ -1942,7 +1942,7 @@
               <w:bottom w:val="single" w:color="#000000" w:sz="4"/>
               <w:right w:val="single" w:color="#000000" w:sz="4"/>
             </w:tcBorders>
-            <w:shd w:fill="E3EBF3"/>
+            <w:shd w:fill="E2F4FB"/>
             <w:vAlign w:val="center"/>
           </w:tcPr>
           <w:p>
@@ -2005,7 +2005,7 @@
                 <w:color w:val="000000"/>
                 <w:sz w:val="22"/>
               </w:rPr>
-              <w:t xml:space="preserve">Statistikamt</w:t>
+              <w:t xml:space="preserve">Statistikportal</w:t>
             </w:r>
           </w:p>
           <w:p>
@@ -2021,7 +2021,7 @@
                 <w:color w:val="000000"/>
                 <w:sz w:val="22"/>
               </w:rPr>
-              <w:t xml:space="preserve">(0)</w:t>
+              <w:t xml:space="preserve">(4)</w:t>
             </w:r>
           </w:p>
         </w:tc>
@@ -2065,7 +2065,7 @@
                 <w:color w:val="000000"/>
                 <w:sz w:val="22"/>
               </w:rPr>
-              <w:t xml:space="preserve"> (0)</w:t>
+              <w:t xml:space="preserve"> (3)</w:t>
             </w:r>
           </w:p>
         </w:tc>
@@ -2137,7 +2137,7 @@
                 <w:color w:val="000000"/>
                 <w:sz w:val="22"/>
               </w:rPr>
-              <w:t xml:space="preserve">       0</w:t>
+              <w:t xml:space="preserve">       3</w:t>
             </w:r>
           </w:p>
         </w:tc>
@@ -2224,7 +2224,7 @@
               <w:bottom w:val="single" w:color="#000000" w:sz="4"/>
               <w:right w:val="single" w:color="#000000" w:sz="4"/>
             </w:tcBorders>
-            <w:shd w:fill="E3EBF3"/>
+            <w:shd w:fill="E2F4FB"/>
             <w:vAlign w:val="center"/>
           </w:tcPr>
           <w:p/>
@@ -2237,7 +2237,7 @@
               <w:bottom w:val="single" w:color="#000000" w:sz="4"/>
               <w:right w:val="single" w:color="#000000" w:sz="4"/>
             </w:tcBorders>
-            <w:shd w:fill="E3EBF3"/>
+            <w:shd w:fill="E2F4FB"/>
             <w:vAlign w:val="center"/>
           </w:tcPr>
           <w:p>
@@ -2281,7 +2281,7 @@
               <w:bottom w:val="single" w:color="#000000" w:sz="4"/>
               <w:right w:val="single" w:color="#000000" w:sz="4"/>
             </w:tcBorders>
-            <w:shd w:fill="E3EBF3"/>
+            <w:shd w:fill="E2F4FB"/>
             <w:vAlign w:val="center"/>
           </w:tcPr>
           <w:p>
@@ -2317,7 +2317,7 @@
               <w:bottom w:val="single" w:color="#000000" w:sz="4"/>
               <w:right w:val="single" w:color="#000000" w:sz="4"/>
             </w:tcBorders>
-            <w:shd w:fill="E3EBF3"/>
+            <w:shd w:fill="E2F4FB"/>
             <w:vAlign w:val="center"/>
           </w:tcPr>
           <w:p>
@@ -2353,7 +2353,7 @@
               <w:bottom w:val="single" w:color="#000000" w:sz="4"/>
               <w:right w:val="single" w:color="#000000" w:sz="4"/>
             </w:tcBorders>
-            <w:shd w:fill="E3EBF3"/>
+            <w:shd w:fill="E2F4FB"/>
             <w:vAlign w:val="center"/>
           </w:tcPr>
           <w:p>
@@ -2389,7 +2389,7 @@
               <w:bottom w:val="single" w:color="#000000" w:sz="4"/>
               <w:right w:val="single" w:color="#000000" w:sz="4"/>
             </w:tcBorders>
-            <w:shd w:fill="E3EBF3"/>
+            <w:shd w:fill="E2F4FB"/>
             <w:vAlign w:val="center"/>
           </w:tcPr>
           <w:p>
@@ -2632,7 +2632,7 @@
               <w:bottom w:val="single" w:color="#000000" w:sz="4"/>
               <w:right w:val="single" w:color="#000000" w:sz="4"/>
             </w:tcBorders>
-            <w:shd w:fill="E3EBF3"/>
+            <w:shd w:fill="E2F4FB"/>
             <w:vAlign w:val="center"/>
           </w:tcPr>
           <w:p/>
@@ -2645,7 +2645,7 @@
               <w:bottom w:val="single" w:color="#000000" w:sz="4"/>
               <w:right w:val="single" w:color="#000000" w:sz="4"/>
             </w:tcBorders>
-            <w:shd w:fill="E3EBF3"/>
+            <w:shd w:fill="E2F4FB"/>
             <w:vAlign w:val="center"/>
           </w:tcPr>
           <w:p>
@@ -2677,55 +2677,55 @@
                 <w:color w:val="000000"/>
                 <w:sz w:val="22"/>
               </w:rPr>
-              <w:t xml:space="preserve"> (0)</w:t>
-            </w:r>
-          </w:p>
-        </w:tc>
-        <w:tc>
-          <w:tcPr>
-            <w:tcBorders>
-              <w:top w:val="single" w:color="#000000" w:sz="4"/>
-              <w:left w:val="single" w:color="#000000" w:sz="4"/>
-              <w:bottom w:val="single" w:color="#000000" w:sz="4"/>
-              <w:right w:val="single" w:color="#000000" w:sz="4"/>
-            </w:tcBorders>
-            <w:shd w:fill="E3EBF3"/>
-            <w:vAlign w:val="center"/>
-          </w:tcPr>
-          <w:p>
-            <w:pPr>
-              <w:pBdr/>
-              <w:spacing w:before="20" w:after="20"/>
-              <w:ind w:left="80" w:right="80"/>
-              <w:jc w:val="center"/>
-            </w:pPr>
-            <w:r>
-              <w:rPr>
-                <w:rFonts w:ascii="Times New Roman" w:hAnsi="Times New Roman" w:cs="Times New Roman"/>
-                <w:color w:val="000000"/>
-                <w:sz w:val="22"/>
-              </w:rPr>
-              <w:t xml:space="preserve"/>
-            </w:r>
-            <w:r>
-              <w:rPr>
-                <w:rFonts w:ascii="Times New Roman" w:hAnsi="Times New Roman" w:cs="Times New Roman"/>
-                <w:color w:val="000000"/>
-                <w:sz w:val="22"/>
-              </w:rPr>
-              <w:t xml:space="preserve">            0</w:t>
-            </w:r>
-          </w:p>
-        </w:tc>
-        <w:tc>
-          <w:tcPr>
-            <w:tcBorders>
-              <w:top w:val="single" w:color="#000000" w:sz="4"/>
-              <w:left w:val="single" w:color="#000000" w:sz="4"/>
-              <w:bottom w:val="single" w:color="#000000" w:sz="4"/>
-              <w:right w:val="single" w:color="#000000" w:sz="4"/>
-            </w:tcBorders>
-            <w:shd w:fill="E3EBF3"/>
+              <w:t xml:space="preserve"> (1)</w:t>
+            </w:r>
+          </w:p>
+        </w:tc>
+        <w:tc>
+          <w:tcPr>
+            <w:tcBorders>
+              <w:top w:val="single" w:color="#000000" w:sz="4"/>
+              <w:left w:val="single" w:color="#000000" w:sz="4"/>
+              <w:bottom w:val="single" w:color="#000000" w:sz="4"/>
+              <w:right w:val="single" w:color="#000000" w:sz="4"/>
+            </w:tcBorders>
+            <w:shd w:fill="E2F4FB"/>
+            <w:vAlign w:val="center"/>
+          </w:tcPr>
+          <w:p>
+            <w:pPr>
+              <w:pBdr/>
+              <w:spacing w:before="20" w:after="20"/>
+              <w:ind w:left="80" w:right="80"/>
+              <w:jc w:val="center"/>
+            </w:pPr>
+            <w:r>
+              <w:rPr>
+                <w:rFonts w:ascii="Times New Roman" w:hAnsi="Times New Roman" w:cs="Times New Roman"/>
+                <w:color w:val="000000"/>
+                <w:sz w:val="22"/>
+              </w:rPr>
+              <w:t xml:space="preserve"/>
+            </w:r>
+            <w:r>
+              <w:rPr>
+                <w:rFonts w:ascii="Times New Roman" w:hAnsi="Times New Roman" w:cs="Times New Roman"/>
+                <w:color w:val="000000"/>
+                <w:sz w:val="22"/>
+              </w:rPr>
+              <w:t xml:space="preserve">            1</w:t>
+            </w:r>
+          </w:p>
+        </w:tc>
+        <w:tc>
+          <w:tcPr>
+            <w:tcBorders>
+              <w:top w:val="single" w:color="#000000" w:sz="4"/>
+              <w:left w:val="single" w:color="#000000" w:sz="4"/>
+              <w:bottom w:val="single" w:color="#000000" w:sz="4"/>
+              <w:right w:val="single" w:color="#000000" w:sz="4"/>
+            </w:tcBorders>
+            <w:shd w:fill="E2F4FB"/>
             <w:vAlign w:val="center"/>
           </w:tcPr>
           <w:p>
@@ -2761,7 +2761,7 @@
               <w:bottom w:val="single" w:color="#000000" w:sz="4"/>
               <w:right w:val="single" w:color="#000000" w:sz="4"/>
             </w:tcBorders>
-            <w:shd w:fill="E3EBF3"/>
+            <w:shd w:fill="E2F4FB"/>
             <w:vAlign w:val="center"/>
           </w:tcPr>
           <w:p>
@@ -2797,7 +2797,7 @@
               <w:bottom w:val="single" w:color="#000000" w:sz="4"/>
               <w:right w:val="single" w:color="#000000" w:sz="4"/>
             </w:tcBorders>
-            <w:shd w:fill="E3EBF3"/>
+            <w:shd w:fill="E2F4FB"/>
             <w:vAlign w:val="center"/>
           </w:tcPr>
           <w:p>
@@ -2860,7 +2860,7 @@
                 <w:color w:val="000000"/>
                 <w:sz w:val="22"/>
               </w:rPr>
-              <w:t xml:space="preserve">Umweltamt</w:t>
+              <w:t xml:space="preserve">Umweltportal</w:t>
             </w:r>
           </w:p>
           <w:p>
@@ -2876,7 +2876,7 @@
                 <w:color w:val="000000"/>
                 <w:sz w:val="22"/>
               </w:rPr>
-              <w:t xml:space="preserve">(0)</w:t>
+              <w:t xml:space="preserve">(1)</w:t>
             </w:r>
           </w:p>
         </w:tc>
@@ -2920,7 +2920,7 @@
                 <w:color w:val="000000"/>
                 <w:sz w:val="22"/>
               </w:rPr>
-              <w:t xml:space="preserve"> (0)</w:t>
+              <w:t xml:space="preserve"> (1)</w:t>
             </w:r>
           </w:p>
         </w:tc>
@@ -3028,7 +3028,7 @@
                 <w:color w:val="000000"/>
                 <w:sz w:val="22"/>
               </w:rPr>
-              <w:t xml:space="preserve">       0</w:t>
+              <w:t xml:space="preserve">       1</w:t>
             </w:r>
           </w:p>
         </w:tc>
@@ -3079,7 +3079,7 @@
               <w:bottom w:val="single" w:color="#000000" w:sz="4"/>
               <w:right w:val="single" w:color="#000000" w:sz="4"/>
             </w:tcBorders>
-            <w:shd w:fill="E3EBF3"/>
+            <w:shd w:fill="E2F4FB"/>
             <w:vAlign w:val="center"/>
           </w:tcPr>
           <w:p/>
@@ -3092,7 +3092,7 @@
               <w:bottom w:val="single" w:color="#000000" w:sz="4"/>
               <w:right w:val="single" w:color="#000000" w:sz="4"/>
             </w:tcBorders>
-            <w:shd w:fill="E3EBF3"/>
+            <w:shd w:fill="E2F4FB"/>
             <w:vAlign w:val="center"/>
           </w:tcPr>
           <w:p>
@@ -3136,7 +3136,7 @@
               <w:bottom w:val="single" w:color="#000000" w:sz="4"/>
               <w:right w:val="single" w:color="#000000" w:sz="4"/>
             </w:tcBorders>
-            <w:shd w:fill="E3EBF3"/>
+            <w:shd w:fill="E2F4FB"/>
             <w:vAlign w:val="center"/>
           </w:tcPr>
           <w:p>
@@ -3172,7 +3172,7 @@
               <w:bottom w:val="single" w:color="#000000" w:sz="4"/>
               <w:right w:val="single" w:color="#000000" w:sz="4"/>
             </w:tcBorders>
-            <w:shd w:fill="E3EBF3"/>
+            <w:shd w:fill="E2F4FB"/>
             <w:vAlign w:val="center"/>
           </w:tcPr>
           <w:p>
@@ -3208,7 +3208,7 @@
               <w:bottom w:val="single" w:color="#000000" w:sz="4"/>
               <w:right w:val="single" w:color="#000000" w:sz="4"/>
             </w:tcBorders>
-            <w:shd w:fill="E3EBF3"/>
+            <w:shd w:fill="E2F4FB"/>
             <w:vAlign w:val="center"/>
           </w:tcPr>
           <w:p>
@@ -3244,7 +3244,7 @@
               <w:bottom w:val="single" w:color="#000000" w:sz="4"/>
               <w:right w:val="single" w:color="#000000" w:sz="4"/>
             </w:tcBorders>
-            <w:shd w:fill="E3EBF3"/>
+            <w:shd w:fill="E2F4FB"/>
             <w:vAlign w:val="center"/>
           </w:tcPr>
           <w:p>
@@ -3487,7 +3487,7 @@
               <w:bottom w:val="single" w:color="#000000" w:sz="4"/>
               <w:right w:val="single" w:color="#000000" w:sz="4"/>
             </w:tcBorders>
-            <w:shd w:fill="E3EBF3"/>
+            <w:shd w:fill="E2F4FB"/>
             <w:vAlign w:val="center"/>
           </w:tcPr>
           <w:p/>
@@ -3500,7 +3500,7 @@
               <w:bottom w:val="single" w:color="#000000" w:sz="4"/>
               <w:right w:val="single" w:color="#000000" w:sz="4"/>
             </w:tcBorders>
-            <w:shd w:fill="E3EBF3"/>
+            <w:shd w:fill="E2F4FB"/>
             <w:vAlign w:val="center"/>
           </w:tcPr>
           <w:p>
@@ -3544,7 +3544,7 @@
               <w:bottom w:val="single" w:color="#000000" w:sz="4"/>
               <w:right w:val="single" w:color="#000000" w:sz="4"/>
             </w:tcBorders>
-            <w:shd w:fill="E3EBF3"/>
+            <w:shd w:fill="E2F4FB"/>
             <w:vAlign w:val="center"/>
           </w:tcPr>
           <w:p>
@@ -3580,7 +3580,7 @@
               <w:bottom w:val="single" w:color="#000000" w:sz="4"/>
               <w:right w:val="single" w:color="#000000" w:sz="4"/>
             </w:tcBorders>
-            <w:shd w:fill="E3EBF3"/>
+            <w:shd w:fill="E2F4FB"/>
             <w:vAlign w:val="center"/>
           </w:tcPr>
           <w:p>
@@ -3616,7 +3616,7 @@
               <w:bottom w:val="single" w:color="#000000" w:sz="4"/>
               <w:right w:val="single" w:color="#000000" w:sz="4"/>
             </w:tcBorders>
-            <w:shd w:fill="E3EBF3"/>
+            <w:shd w:fill="E2F4FB"/>
             <w:vAlign w:val="center"/>
           </w:tcPr>
           <w:p>
@@ -3652,7 +3652,7 @@
               <w:bottom w:val="single" w:color="#000000" w:sz="4"/>
               <w:right w:val="single" w:color="#000000" w:sz="4"/>
             </w:tcBorders>
-            <w:shd w:fill="E3EBF3"/>
+            <w:shd w:fill="E2F4FB"/>
             <w:vAlign w:val="center"/>
           </w:tcPr>
           <w:p>
@@ -3731,7 +3731,7 @@
                 <w:color w:val="000000"/>
                 <w:sz w:val="22"/>
               </w:rPr>
-              <w:t xml:space="preserve">(0)</w:t>
+              <w:t xml:space="preserve">(1)</w:t>
             </w:r>
           </w:p>
         </w:tc>
@@ -3775,7 +3775,7 @@
                 <w:color w:val="000000"/>
                 <w:sz w:val="22"/>
               </w:rPr>
-              <w:t xml:space="preserve"> (0)</w:t>
+              <w:t xml:space="preserve"> (1)</w:t>
             </w:r>
           </w:p>
         </w:tc>
@@ -3811,7 +3811,7 @@
                 <w:color w:val="000000"/>
                 <w:sz w:val="22"/>
               </w:rPr>
-              <w:t xml:space="preserve">            0</w:t>
+              <w:t xml:space="preserve">            1</w:t>
             </w:r>
           </w:p>
         </w:tc>
@@ -3934,7 +3934,7 @@
               <w:bottom w:val="single" w:color="#000000" w:sz="4"/>
               <w:right w:val="single" w:color="#000000" w:sz="4"/>
             </w:tcBorders>
-            <w:shd w:fill="E3EBF3"/>
+            <w:shd w:fill="E2F4FB"/>
             <w:vAlign w:val="center"/>
           </w:tcPr>
           <w:p/>
@@ -3947,7 +3947,7 @@
               <w:bottom w:val="single" w:color="#000000" w:sz="4"/>
               <w:right w:val="single" w:color="#000000" w:sz="4"/>
             </w:tcBorders>
-            <w:shd w:fill="E3EBF3"/>
+            <w:shd w:fill="E2F4FB"/>
             <w:vAlign w:val="center"/>
           </w:tcPr>
           <w:p>
@@ -3991,7 +3991,7 @@
               <w:bottom w:val="single" w:color="#000000" w:sz="4"/>
               <w:right w:val="single" w:color="#000000" w:sz="4"/>
             </w:tcBorders>
-            <w:shd w:fill="E3EBF3"/>
+            <w:shd w:fill="E2F4FB"/>
             <w:vAlign w:val="center"/>
           </w:tcPr>
           <w:p>
@@ -4027,7 +4027,7 @@
               <w:bottom w:val="single" w:color="#000000" w:sz="4"/>
               <w:right w:val="single" w:color="#000000" w:sz="4"/>
             </w:tcBorders>
-            <w:shd w:fill="E3EBF3"/>
+            <w:shd w:fill="E2F4FB"/>
             <w:vAlign w:val="center"/>
           </w:tcPr>
           <w:p>
@@ -4063,7 +4063,7 @@
               <w:bottom w:val="single" w:color="#000000" w:sz="4"/>
               <w:right w:val="single" w:color="#000000" w:sz="4"/>
             </w:tcBorders>
-            <w:shd w:fill="E3EBF3"/>
+            <w:shd w:fill="E2F4FB"/>
             <w:vAlign w:val="center"/>
           </w:tcPr>
           <w:p>
@@ -4099,7 +4099,7 @@
               <w:bottom w:val="single" w:color="#000000" w:sz="4"/>
               <w:right w:val="single" w:color="#000000" w:sz="4"/>
             </w:tcBorders>
-            <w:shd w:fill="E3EBF3"/>
+            <w:shd w:fill="E2F4FB"/>
             <w:vAlign w:val="center"/>
           </w:tcPr>
           <w:p>
@@ -4342,7 +4342,7 @@
               <w:bottom w:val="single" w:color="#000000" w:sz="4"/>
               <w:right w:val="single" w:color="#000000" w:sz="4"/>
             </w:tcBorders>
-            <w:shd w:fill="E3EBF3"/>
+            <w:shd w:fill="E2F4FB"/>
             <w:vAlign w:val="center"/>
           </w:tcPr>
           <w:p/>
@@ -4355,7 +4355,7 @@
               <w:bottom w:val="single" w:color="#000000" w:sz="4"/>
               <w:right w:val="single" w:color="#000000" w:sz="4"/>
             </w:tcBorders>
-            <w:shd w:fill="E3EBF3"/>
+            <w:shd w:fill="E2F4FB"/>
             <w:vAlign w:val="center"/>
           </w:tcPr>
           <w:p>
@@ -4399,7 +4399,7 @@
               <w:bottom w:val="single" w:color="#000000" w:sz="4"/>
               <w:right w:val="single" w:color="#000000" w:sz="4"/>
             </w:tcBorders>
-            <w:shd w:fill="E3EBF3"/>
+            <w:shd w:fill="E2F4FB"/>
             <w:vAlign w:val="center"/>
           </w:tcPr>
           <w:p>
@@ -4435,7 +4435,7 @@
               <w:bottom w:val="single" w:color="#000000" w:sz="4"/>
               <w:right w:val="single" w:color="#000000" w:sz="4"/>
             </w:tcBorders>
-            <w:shd w:fill="E3EBF3"/>
+            <w:shd w:fill="E2F4FB"/>
             <w:vAlign w:val="center"/>
           </w:tcPr>
           <w:p>
@@ -4471,7 +4471,7 @@
               <w:bottom w:val="single" w:color="#000000" w:sz="4"/>
               <w:right w:val="single" w:color="#000000" w:sz="4"/>
             </w:tcBorders>
-            <w:shd w:fill="E3EBF3"/>
+            <w:shd w:fill="E2F4FB"/>
             <w:vAlign w:val="center"/>
           </w:tcPr>
           <w:p>
@@ -4507,7 +4507,7 @@
               <w:bottom w:val="single" w:color="#000000" w:sz="4"/>
               <w:right w:val="single" w:color="#000000" w:sz="4"/>
             </w:tcBorders>
-            <w:shd w:fill="E3EBF3"/>
+            <w:shd w:fill="E2F4FB"/>
             <w:vAlign w:val="center"/>
           </w:tcPr>
           <w:p>
@@ -4586,7 +4586,7 @@
                 <w:color w:val="000000"/>
                 <w:sz w:val="22"/>
               </w:rPr>
-              <w:t xml:space="preserve">(0)</w:t>
+              <w:t xml:space="preserve">(1)</w:t>
             </w:r>
           </w:p>
         </w:tc>
@@ -4630,7 +4630,7 @@
                 <w:color w:val="000000"/>
                 <w:sz w:val="22"/>
               </w:rPr>
-              <w:t xml:space="preserve"> (0)</w:t>
+              <w:t xml:space="preserve"> (1)</w:t>
             </w:r>
           </w:p>
         </w:tc>
@@ -4774,7 +4774,7 @@
                 <w:color w:val="000000"/>
                 <w:sz w:val="22"/>
               </w:rPr>
-              <w:t xml:space="preserve">       0</w:t>
+              <w:t xml:space="preserve">       1</w:t>
             </w:r>
           </w:p>
         </w:tc>
@@ -4789,7 +4789,7 @@
               <w:bottom w:val="single" w:color="#000000" w:sz="4"/>
               <w:right w:val="single" w:color="#000000" w:sz="4"/>
             </w:tcBorders>
-            <w:shd w:fill="E3EBF3"/>
+            <w:shd w:fill="E2F4FB"/>
             <w:vAlign w:val="center"/>
           </w:tcPr>
           <w:p/>
@@ -4802,7 +4802,7 @@
               <w:bottom w:val="single" w:color="#000000" w:sz="4"/>
               <w:right w:val="single" w:color="#000000" w:sz="4"/>
             </w:tcBorders>
-            <w:shd w:fill="E3EBF3"/>
+            <w:shd w:fill="E2F4FB"/>
             <w:vAlign w:val="center"/>
           </w:tcPr>
           <w:p>
@@ -4846,7 +4846,7 @@
               <w:bottom w:val="single" w:color="#000000" w:sz="4"/>
               <w:right w:val="single" w:color="#000000" w:sz="4"/>
             </w:tcBorders>
-            <w:shd w:fill="E3EBF3"/>
+            <w:shd w:fill="E2F4FB"/>
             <w:vAlign w:val="center"/>
           </w:tcPr>
           <w:p>
@@ -4882,7 +4882,7 @@
               <w:bottom w:val="single" w:color="#000000" w:sz="4"/>
               <w:right w:val="single" w:color="#000000" w:sz="4"/>
             </w:tcBorders>
-            <w:shd w:fill="E3EBF3"/>
+            <w:shd w:fill="E2F4FB"/>
             <w:vAlign w:val="center"/>
           </w:tcPr>
           <w:p>
@@ -4918,7 +4918,7 @@
               <w:bottom w:val="single" w:color="#000000" w:sz="4"/>
               <w:right w:val="single" w:color="#000000" w:sz="4"/>
             </w:tcBorders>
-            <w:shd w:fill="E3EBF3"/>
+            <w:shd w:fill="E2F4FB"/>
             <w:vAlign w:val="center"/>
           </w:tcPr>
           <w:p>
@@ -4954,7 +4954,7 @@
               <w:bottom w:val="single" w:color="#000000" w:sz="4"/>
               <w:right w:val="single" w:color="#000000" w:sz="4"/>
             </w:tcBorders>
-            <w:shd w:fill="E3EBF3"/>
+            <w:shd w:fill="E2F4FB"/>
             <w:vAlign w:val="center"/>
           </w:tcPr>
           <w:p>
@@ -5197,7 +5197,7 @@
               <w:bottom w:val="single" w:color="#000000" w:sz="4"/>
               <w:right w:val="single" w:color="#000000" w:sz="4"/>
             </w:tcBorders>
-            <w:shd w:fill="E3EBF3"/>
+            <w:shd w:fill="E2F4FB"/>
             <w:vAlign w:val="center"/>
           </w:tcPr>
           <w:p/>
@@ -5210,7 +5210,7 @@
               <w:bottom w:val="single" w:color="#000000" w:sz="4"/>
               <w:right w:val="single" w:color="#000000" w:sz="4"/>
             </w:tcBorders>
-            <w:shd w:fill="E3EBF3"/>
+            <w:shd w:fill="E2F4FB"/>
             <w:vAlign w:val="center"/>
           </w:tcPr>
           <w:p>
@@ -5254,7 +5254,7 @@
               <w:bottom w:val="single" w:color="#000000" w:sz="4"/>
               <w:right w:val="single" w:color="#000000" w:sz="4"/>
             </w:tcBorders>
-            <w:shd w:fill="E3EBF3"/>
+            <w:shd w:fill="E2F4FB"/>
             <w:vAlign w:val="center"/>
           </w:tcPr>
           <w:p>
@@ -5290,7 +5290,7 @@
               <w:bottom w:val="single" w:color="#000000" w:sz="4"/>
               <w:right w:val="single" w:color="#000000" w:sz="4"/>
             </w:tcBorders>
-            <w:shd w:fill="E3EBF3"/>
+            <w:shd w:fill="E2F4FB"/>
             <w:vAlign w:val="center"/>
           </w:tcPr>
           <w:p>
@@ -5326,7 +5326,7 @@
               <w:bottom w:val="single" w:color="#000000" w:sz="4"/>
               <w:right w:val="single" w:color="#000000" w:sz="4"/>
             </w:tcBorders>
-            <w:shd w:fill="E3EBF3"/>
+            <w:shd w:fill="E2F4FB"/>
             <w:vAlign w:val="center"/>
           </w:tcPr>
           <w:p>
@@ -5362,7 +5362,7 @@
               <w:bottom w:val="single" w:color="#000000" w:sz="4"/>
               <w:right w:val="single" w:color="#000000" w:sz="4"/>
             </w:tcBorders>
-            <w:shd w:fill="E3EBF3"/>
+            <w:shd w:fill="E2F4FB"/>
             <w:vAlign w:val="center"/>
           </w:tcPr>
           <w:p>
@@ -5401,7 +5401,7 @@
               <w:bottom w:val="single" w:color="#000000" w:sz="4"/>
               <w:right w:val="single" w:color="#000000" w:sz="4"/>
             </w:tcBorders>
-            <w:shd w:fill="8FB0D0"/>
+            <w:shd w:fill="8DD3F1"/>
             <w:vAlign w:val="center"/>
           </w:tcPr>
           <w:p>
@@ -5418,7 +5418,7 @@
                 <w:color w:val="000000"/>
                 <w:sz w:val="22"/>
               </w:rPr>
-              <w:t xml:space="preserve">Datenportale insgesamt: 168 (DE: 127, AU: 29, CH: 8, Sonst: 4)</w:t>
+              <w:t xml:space="preserve">Datenportale insgesamt: 176 (DE: 133, AU: 29, CH: 8, Sonst: 6)</w:t>
             </w:r>
           </w:p>
         </w:tc>
@@ -5540,7 +5540,7 @@
 </file>
 
 <file path=word/numbering.xml><?xml version="1.0" encoding="utf-8"?>
-<w:numbering xmlns:w="http://schemas.openxmlformats.org/wordprocessingml/2006/main" xmlns:r="http://schemas.openxmlformats.org/officeDocument/2006/relationships" xmlns:w15="http://schemas.microsoft.com/office/word/2012/wordml" xmlns:m="http://schemas.openxmlformats.org/officeDocument/2006/math" xmlns:w14="http://schemas.microsoft.com/office/word/2010/wordml" xmlns:wp="http://schemas.openxmlformats.org/drawingml/2006/wordprocessingDrawing" xmlns:a="http://schemas.openxmlformats.org/drawingml/2006/main" xmlns:mc="http://schemas.openxmlformats.org/markup-compatibility/2006" xmlns:ns9="http://schemas.openxmlformats.org/schemaLibrary/2006/main" xmlns:wne="http://schemas.microsoft.com/office/word/2006/wordml" xmlns:c="http://schemas.openxmlformats.org/drawingml/2006/chart" xmlns:ns12="http://schemas.openxmlformats.org/drawingml/2006/chartDrawing" xmlns:dgm="http://schemas.openxmlformats.org/drawingml/2006/diagram" xmlns:pic="http://schemas.openxmlformats.org/drawingml/2006/picture" xmlns:xdr="http://schemas.openxmlformats.org/drawingml/2006/spreadsheetDrawing" xmlns:dsp="http://schemas.microsoft.com/office/drawing/2008/diagram" xmlns:ns17="urn:schemas-microsoft-com:office:excel" xmlns:o="urn:schemas-microsoft-com:office:office" xmlns:v="urn:schemas-microsoft-com:vml" xmlns:w10="urn:schemas-microsoft-com:office:word" xmlns:ns21="urn:schemas-microsoft-com:office:powerpoint" xmlns:ns23="http://schemas.microsoft.com/office/2006/coverPageProps" xmlns:odx="http://opendope.org/xpaths" xmlns:odc="http://opendope.org/conditions" xmlns:odq="http://opendope.org/questions" xmlns:oda="http://opendope.org/answers" xmlns:odi="http://opendope.org/components" xmlns:odgm="http://opendope.org/SmartArt/DataHierarchy" xmlns:ns30="http://schemas.openxmlformats.org/officeDocument/2006/bibliography" xmlns:ns31="http://schemas.openxmlformats.org/drawingml/2006/compatibility" xmlns:ns32="http://schemas.openxmlformats.org/drawingml/2006/lockedCanvas">
+<w:numbering xmlns:w="http://schemas.openxmlformats.org/wordprocessingml/2006/main" xmlns:m="http://schemas.openxmlformats.org/officeDocument/2006/math" xmlns:r="http://schemas.openxmlformats.org/officeDocument/2006/relationships" xmlns:w14="http://schemas.microsoft.com/office/word/2010/wordml" xmlns:wp="http://schemas.openxmlformats.org/drawingml/2006/wordprocessingDrawing" xmlns:a="http://schemas.openxmlformats.org/drawingml/2006/main" xmlns:w15="http://schemas.microsoft.com/office/word/2012/wordml" xmlns:mc="http://schemas.openxmlformats.org/markup-compatibility/2006" xmlns:ns9="http://schemas.openxmlformats.org/schemaLibrary/2006/main" xmlns:wne="http://schemas.microsoft.com/office/word/2006/wordml" xmlns:c="http://schemas.openxmlformats.org/drawingml/2006/chart" xmlns:ns12="http://schemas.openxmlformats.org/drawingml/2006/chartDrawing" xmlns:dgm="http://schemas.openxmlformats.org/drawingml/2006/diagram" xmlns:pic="http://schemas.openxmlformats.org/drawingml/2006/picture" xmlns:xdr="http://schemas.openxmlformats.org/drawingml/2006/spreadsheetDrawing" xmlns:dsp="http://schemas.microsoft.com/office/drawing/2008/diagram" xmlns:ns17="urn:schemas-microsoft-com:office:excel" xmlns:o="urn:schemas-microsoft-com:office:office" xmlns:v="urn:schemas-microsoft-com:vml" xmlns:w10="urn:schemas-microsoft-com:office:word" xmlns:ns21="urn:schemas-microsoft-com:office:powerpoint" xmlns:ns23="http://schemas.microsoft.com/office/2006/coverPageProps" xmlns:odx="http://opendope.org/xpaths" xmlns:odc="http://opendope.org/conditions" xmlns:odq="http://opendope.org/questions" xmlns:oda="http://opendope.org/answers" xmlns:odi="http://opendope.org/components" xmlns:odgm="http://opendope.org/SmartArt/DataHierarchy" xmlns:ns30="http://schemas.openxmlformats.org/officeDocument/2006/bibliography" xmlns:ns31="http://schemas.openxmlformats.org/drawingml/2006/compatibility" xmlns:ns32="http://schemas.openxmlformats.org/drawingml/2006/lockedCanvas">
   <w:abstractNum w:abstractNumId="0">
     <w:nsid w:val="1482775B"/>
     <w:multiLevelType w:val="multilevel"/>
@@ -6190,7 +6190,7 @@
 </file>
 
 <file path=word/styles.xml><?xml version="1.0" encoding="utf-8"?>
-<w:styles xmlns:w="http://schemas.openxmlformats.org/wordprocessingml/2006/main" xmlns:r="http://schemas.openxmlformats.org/officeDocument/2006/relationships" xmlns:w15="http://schemas.microsoft.com/office/word/2012/wordml" xmlns:m="http://schemas.openxmlformats.org/officeDocument/2006/math" xmlns:w14="http://schemas.microsoft.com/office/word/2010/wordml" xmlns:wp="http://schemas.openxmlformats.org/drawingml/2006/wordprocessingDrawing" xmlns:a="http://schemas.openxmlformats.org/drawingml/2006/main" xmlns:mc="http://schemas.openxmlformats.org/markup-compatibility/2006" xmlns:ns9="http://schemas.openxmlformats.org/schemaLibrary/2006/main" xmlns:wne="http://schemas.microsoft.com/office/word/2006/wordml" xmlns:c="http://schemas.openxmlformats.org/drawingml/2006/chart" xmlns:ns12="http://schemas.openxmlformats.org/drawingml/2006/chartDrawing" xmlns:dgm="http://schemas.openxmlformats.org/drawingml/2006/diagram" xmlns:pic="http://schemas.openxmlformats.org/drawingml/2006/picture" xmlns:xdr="http://schemas.openxmlformats.org/drawingml/2006/spreadsheetDrawing" xmlns:dsp="http://schemas.microsoft.com/office/drawing/2008/diagram" xmlns:ns17="urn:schemas-microsoft-com:office:excel" xmlns:o="urn:schemas-microsoft-com:office:office" xmlns:v="urn:schemas-microsoft-com:vml" xmlns:w10="urn:schemas-microsoft-com:office:word" xmlns:ns21="urn:schemas-microsoft-com:office:powerpoint" xmlns:ns23="http://schemas.microsoft.com/office/2006/coverPageProps" xmlns:odx="http://opendope.org/xpaths" xmlns:odc="http://opendope.org/conditions" xmlns:odq="http://opendope.org/questions" xmlns:oda="http://opendope.org/answers" xmlns:odi="http://opendope.org/components" xmlns:odgm="http://opendope.org/SmartArt/DataHierarchy" xmlns:ns30="http://schemas.openxmlformats.org/officeDocument/2006/bibliography" xmlns:ns31="http://schemas.openxmlformats.org/drawingml/2006/compatibility" xmlns:ns32="http://schemas.openxmlformats.org/drawingml/2006/lockedCanvas">
+<w:styles xmlns:w="http://schemas.openxmlformats.org/wordprocessingml/2006/main" xmlns:m="http://schemas.openxmlformats.org/officeDocument/2006/math" xmlns:r="http://schemas.openxmlformats.org/officeDocument/2006/relationships" xmlns:w14="http://schemas.microsoft.com/office/word/2010/wordml" xmlns:wp="http://schemas.openxmlformats.org/drawingml/2006/wordprocessingDrawing" xmlns:a="http://schemas.openxmlformats.org/drawingml/2006/main" xmlns:w15="http://schemas.microsoft.com/office/word/2012/wordml" xmlns:mc="http://schemas.openxmlformats.org/markup-compatibility/2006" xmlns:ns9="http://schemas.openxmlformats.org/schemaLibrary/2006/main" xmlns:wne="http://schemas.microsoft.com/office/word/2006/wordml" xmlns:c="http://schemas.openxmlformats.org/drawingml/2006/chart" xmlns:ns12="http://schemas.openxmlformats.org/drawingml/2006/chartDrawing" xmlns:dgm="http://schemas.openxmlformats.org/drawingml/2006/diagram" xmlns:pic="http://schemas.openxmlformats.org/drawingml/2006/picture" xmlns:xdr="http://schemas.openxmlformats.org/drawingml/2006/spreadsheetDrawing" xmlns:dsp="http://schemas.microsoft.com/office/drawing/2008/diagram" xmlns:ns17="urn:schemas-microsoft-com:office:excel" xmlns:o="urn:schemas-microsoft-com:office:office" xmlns:v="urn:schemas-microsoft-com:vml" xmlns:w10="urn:schemas-microsoft-com:office:word" xmlns:ns21="urn:schemas-microsoft-com:office:powerpoint" xmlns:ns23="http://schemas.microsoft.com/office/2006/coverPageProps" xmlns:odx="http://opendope.org/xpaths" xmlns:odc="http://opendope.org/conditions" xmlns:odq="http://opendope.org/questions" xmlns:oda="http://opendope.org/answers" xmlns:odi="http://opendope.org/components" xmlns:odgm="http://opendope.org/SmartArt/DataHierarchy" xmlns:ns30="http://schemas.openxmlformats.org/officeDocument/2006/bibliography" xmlns:ns31="http://schemas.openxmlformats.org/drawingml/2006/compatibility" xmlns:ns32="http://schemas.openxmlformats.org/drawingml/2006/lockedCanvas">
   <w:docDefaults>
     <w:rPrDefault>
       <w:rPr>

</xml_diff>

<commit_message>
data update small changes in code
</commit_message>
<xml_diff>
--- a/out/verzeichnis_statistik.docx
+++ b/out/verzeichnis_statistik.docx
@@ -311,7 +311,7 @@
                 <w:color w:val="000000"/>
                 <w:sz w:val="22"/>
               </w:rPr>
-              <w:t xml:space="preserve">(91)</w:t>
+              <w:t xml:space="preserve">(87)</w:t>
             </w:r>
           </w:p>
         </w:tc>
@@ -355,7 +355,7 @@
                 <w:color w:val="000000"/>
                 <w:sz w:val="22"/>
               </w:rPr>
-              <w:t xml:space="preserve"> (65)</w:t>
+              <w:t xml:space="preserve"> (63)</w:t>
             </w:r>
           </w:p>
         </w:tc>
@@ -499,7 +499,7 @@
                 <w:color w:val="000000"/>
                 <w:sz w:val="22"/>
               </w:rPr>
-              <w:t xml:space="preserve">      43</w:t>
+              <w:t xml:space="preserve">      41</w:t>
             </w:r>
           </w:p>
         </w:tc>
@@ -559,7 +559,7 @@
                 <w:color w:val="000000"/>
                 <w:sz w:val="22"/>
               </w:rPr>
-              <w:t xml:space="preserve"> (17)</w:t>
+              <w:t xml:space="preserve"> (16)</w:t>
             </w:r>
           </w:p>
         </w:tc>
@@ -631,7 +631,7 @@
                 <w:color w:val="000000"/>
                 <w:sz w:val="22"/>
               </w:rPr>
-              <w:t xml:space="preserve">       8</w:t>
+              <w:t xml:space="preserve">       7</w:t>
             </w:r>
           </w:p>
         </w:tc>
@@ -763,7 +763,7 @@
                 <w:color w:val="000000"/>
                 <w:sz w:val="22"/>
               </w:rPr>
-              <w:t xml:space="preserve"> (7)</w:t>
+              <w:t xml:space="preserve"> (6)</w:t>
             </w:r>
           </w:p>
         </w:tc>
@@ -835,7 +835,7 @@
                 <w:color w:val="000000"/>
                 <w:sz w:val="22"/>
               </w:rPr>
-              <w:t xml:space="preserve">       3</w:t>
+              <w:t xml:space="preserve">       2</w:t>
             </w:r>
           </w:p>
         </w:tc>
@@ -1166,7 +1166,7 @@
                 <w:color w:val="000000"/>
                 <w:sz w:val="22"/>
               </w:rPr>
-              <w:t xml:space="preserve">(78)</w:t>
+              <w:t xml:space="preserve">(79)</w:t>
             </w:r>
           </w:p>
         </w:tc>
@@ -1210,7 +1210,7 @@
                 <w:color w:val="000000"/>
                 <w:sz w:val="22"/>
               </w:rPr>
-              <w:t xml:space="preserve"> (62)</w:t>
+              <w:t xml:space="preserve"> (63)</w:t>
             </w:r>
           </w:p>
         </w:tc>
@@ -1354,7 +1354,7 @@
                 <w:color w:val="000000"/>
                 <w:sz w:val="22"/>
               </w:rPr>
-              <w:t xml:space="preserve">      28</w:t>
+              <w:t xml:space="preserve">      29</w:t>
             </w:r>
           </w:p>
         </w:tc>
@@ -2021,7 +2021,7 @@
                 <w:color w:val="000000"/>
                 <w:sz w:val="22"/>
               </w:rPr>
-              <w:t xml:space="preserve">(4)</w:t>
+              <w:t xml:space="preserve">(31)</w:t>
             </w:r>
           </w:p>
         </w:tc>
@@ -2065,7 +2065,7 @@
                 <w:color w:val="000000"/>
                 <w:sz w:val="22"/>
               </w:rPr>
-              <w:t xml:space="preserve"> (3)</w:t>
+              <w:t xml:space="preserve"> (18)</w:t>
             </w:r>
           </w:p>
         </w:tc>
@@ -2137,7 +2137,7 @@
                 <w:color w:val="000000"/>
                 <w:sz w:val="22"/>
               </w:rPr>
-              <w:t xml:space="preserve">       3</w:t>
+              <w:t xml:space="preserve">       4</w:t>
             </w:r>
           </w:p>
         </w:tc>
@@ -2173,7 +2173,7 @@
                 <w:color w:val="000000"/>
                 <w:sz w:val="22"/>
               </w:rPr>
-              <w:t xml:space="preserve">       0</w:t>
+              <w:t xml:space="preserve">      12</w:t>
             </w:r>
           </w:p>
         </w:tc>
@@ -2209,7 +2209,7 @@
                 <w:color w:val="000000"/>
                 <w:sz w:val="22"/>
               </w:rPr>
-              <w:t xml:space="preserve">       0</w:t>
+              <w:t xml:space="preserve">       2</w:t>
             </w:r>
           </w:p>
         </w:tc>
@@ -2269,7 +2269,7 @@
                 <w:color w:val="000000"/>
                 <w:sz w:val="22"/>
               </w:rPr>
-              <w:t xml:space="preserve"> (0)</w:t>
+              <w:t xml:space="preserve"> (11)</w:t>
             </w:r>
           </w:p>
         </w:tc>
@@ -2341,7 +2341,7 @@
                 <w:color w:val="000000"/>
                 <w:sz w:val="22"/>
               </w:rPr>
-              <w:t xml:space="preserve">       0</w:t>
+              <w:t xml:space="preserve">       1</w:t>
             </w:r>
           </w:p>
         </w:tc>
@@ -2377,7 +2377,7 @@
                 <w:color w:val="000000"/>
                 <w:sz w:val="22"/>
               </w:rPr>
-              <w:t xml:space="preserve">       0</w:t>
+              <w:t xml:space="preserve">       9</w:t>
             </w:r>
           </w:p>
         </w:tc>
@@ -2413,7 +2413,7 @@
                 <w:color w:val="000000"/>
                 <w:sz w:val="22"/>
               </w:rPr>
-              <w:t xml:space="preserve">       0</w:t>
+              <w:t xml:space="preserve">       1</w:t>
             </w:r>
           </w:p>
         </w:tc>
@@ -2473,7 +2473,7 @@
                 <w:color w:val="000000"/>
                 <w:sz w:val="22"/>
               </w:rPr>
-              <w:t xml:space="preserve"> (0)</w:t>
+              <w:t xml:space="preserve"> (1)</w:t>
             </w:r>
           </w:p>
         </w:tc>
@@ -2545,7 +2545,7 @@
                 <w:color w:val="000000"/>
                 <w:sz w:val="22"/>
               </w:rPr>
-              <w:t xml:space="preserve">       0</w:t>
+              <w:t xml:space="preserve">       1</w:t>
             </w:r>
           </w:p>
         </w:tc>
@@ -4586,7 +4586,7 @@
                 <w:color w:val="000000"/>
                 <w:sz w:val="22"/>
               </w:rPr>
-              <w:t xml:space="preserve">(1)</w:t>
+              <w:t xml:space="preserve">(3)</w:t>
             </w:r>
           </w:p>
         </w:tc>
@@ -4630,7 +4630,7 @@
                 <w:color w:val="000000"/>
                 <w:sz w:val="22"/>
               </w:rPr>
-              <w:t xml:space="preserve"> (1)</w:t>
+              <w:t xml:space="preserve"> (3)</w:t>
             </w:r>
           </w:p>
         </w:tc>
@@ -4666,7 +4666,7 @@
                 <w:color w:val="000000"/>
                 <w:sz w:val="22"/>
               </w:rPr>
-              <w:t xml:space="preserve">            0</w:t>
+              <w:t xml:space="preserve">            2</w:t>
             </w:r>
           </w:p>
         </w:tc>
@@ -5418,7 +5418,7 @@
                 <w:color w:val="000000"/>
                 <w:sz w:val="22"/>
               </w:rPr>
-              <w:t xml:space="preserve">Datenportale insgesamt: 176 (DE: 133, AU: 29, CH: 8, Sonst: 6)</w:t>
+              <w:t xml:space="preserve">Datenportale insgesamt: 202 (DE: 149, AU: 39, CH: 8, Sonst: 6)</w:t>
             </w:r>
           </w:p>
         </w:tc>

</xml_diff>

<commit_message>
data update (statistics portals and sdi) sort table acording to range and place names small improvements
</commit_message>
<xml_diff>
--- a/out/verzeichnis_statistik.docx
+++ b/out/verzeichnis_statistik.docx
@@ -1,6 +1,6 @@
 
 <file path=word/document.xml><?xml version="1.0" encoding="utf-8"?>
-<w:document xmlns:w="http://schemas.openxmlformats.org/wordprocessingml/2006/main" xmlns:w15="http://schemas.microsoft.com/office/word/2012/wordml" xmlns:r="http://schemas.openxmlformats.org/officeDocument/2006/relationships" xmlns:m="http://schemas.openxmlformats.org/officeDocument/2006/math" xmlns:w14="http://schemas.microsoft.com/office/word/2010/wordml" xmlns:wp="http://schemas.openxmlformats.org/drawingml/2006/wordprocessingDrawing" xmlns:a="http://schemas.openxmlformats.org/drawingml/2006/main" xmlns:mc="http://schemas.openxmlformats.org/markup-compatibility/2006" xmlns:ns9="http://schemas.openxmlformats.org/schemaLibrary/2006/main" xmlns:wne="http://schemas.microsoft.com/office/word/2006/wordml" xmlns:c="http://schemas.openxmlformats.org/drawingml/2006/chart" xmlns:ns12="http://schemas.openxmlformats.org/drawingml/2006/chartDrawing" xmlns:dgm="http://schemas.openxmlformats.org/drawingml/2006/diagram" xmlns:pic="http://schemas.openxmlformats.org/drawingml/2006/picture" xmlns:xdr="http://schemas.openxmlformats.org/drawingml/2006/spreadsheetDrawing" xmlns:dsp="http://schemas.microsoft.com/office/drawing/2008/diagram" xmlns:ns17="urn:schemas-microsoft-com:office:excel" xmlns:o="urn:schemas-microsoft-com:office:office" xmlns:v="urn:schemas-microsoft-com:vml" xmlns:w10="urn:schemas-microsoft-com:office:word" xmlns:ns21="urn:schemas-microsoft-com:office:powerpoint" xmlns:ns23="http://schemas.microsoft.com/office/2006/coverPageProps" xmlns:odx="http://opendope.org/xpaths" xmlns:odc="http://opendope.org/conditions" xmlns:odq="http://opendope.org/questions" xmlns:oda="http://opendope.org/answers" xmlns:odi="http://opendope.org/components" xmlns:odgm="http://opendope.org/SmartArt/DataHierarchy" xmlns:ns30="http://schemas.openxmlformats.org/officeDocument/2006/bibliography" xmlns:ns31="http://schemas.openxmlformats.org/drawingml/2006/compatibility" xmlns:ns32="http://schemas.openxmlformats.org/drawingml/2006/lockedCanvas" mc:Ignorable="w14 w15">
+<w:document xmlns:w="http://schemas.openxmlformats.org/wordprocessingml/2006/main" xmlns:m="http://schemas.openxmlformats.org/officeDocument/2006/math" xmlns:r="http://schemas.openxmlformats.org/officeDocument/2006/relationships" xmlns:w14="http://schemas.microsoft.com/office/word/2010/wordml" xmlns:wp="http://schemas.openxmlformats.org/drawingml/2006/wordprocessingDrawing" xmlns:a="http://schemas.openxmlformats.org/drawingml/2006/main" xmlns:w15="http://schemas.microsoft.com/office/word/2012/wordml" xmlns:mc="http://schemas.openxmlformats.org/markup-compatibility/2006" xmlns:ns9="http://schemas.openxmlformats.org/schemaLibrary/2006/main" xmlns:wne="http://schemas.microsoft.com/office/word/2006/wordml" xmlns:c="http://schemas.openxmlformats.org/drawingml/2006/chart" xmlns:ns12="http://schemas.openxmlformats.org/drawingml/2006/chartDrawing" xmlns:dgm="http://schemas.openxmlformats.org/drawingml/2006/diagram" xmlns:pic="http://schemas.openxmlformats.org/drawingml/2006/picture" xmlns:xdr="http://schemas.openxmlformats.org/drawingml/2006/spreadsheetDrawing" xmlns:dsp="http://schemas.microsoft.com/office/drawing/2008/diagram" xmlns:v="urn:schemas-microsoft-com:vml" xmlns:o="urn:schemas-microsoft-com:office:office" xmlns:ns19="urn:schemas-microsoft-com:office:excel" xmlns:w10="urn:schemas-microsoft-com:office:word" xmlns:ns21="urn:schemas-microsoft-com:office:powerpoint" xmlns:ns23="http://schemas.microsoft.com/office/2006/coverPageProps" xmlns:odx="http://opendope.org/xpaths" xmlns:odc="http://opendope.org/conditions" xmlns:odq="http://opendope.org/questions" xmlns:oda="http://opendope.org/answers" xmlns:odi="http://opendope.org/components" xmlns:odgm="http://opendope.org/SmartArt/DataHierarchy" xmlns:ns30="http://schemas.openxmlformats.org/officeDocument/2006/bibliography" xmlns:ns31="http://schemas.openxmlformats.org/drawingml/2006/compatibility" xmlns:ns32="http://schemas.openxmlformats.org/drawingml/2006/lockedCanvas" mc:Ignorable="w14 w15">
   <w:body>
     <w:p>
       <w:pPr>
@@ -311,7 +311,7 @@
                 <w:color w:val="000000"/>
                 <w:sz w:val="22"/>
               </w:rPr>
-              <w:t xml:space="preserve">(87)</w:t>
+              <w:t xml:space="preserve">(89)</w:t>
             </w:r>
           </w:p>
         </w:tc>
@@ -559,7 +559,7 @@
                 <w:color w:val="000000"/>
                 <w:sz w:val="22"/>
               </w:rPr>
-              <w:t xml:space="preserve"> (16)</w:t>
+              <w:t xml:space="preserve"> (17)</w:t>
             </w:r>
           </w:p>
         </w:tc>
@@ -631,7 +631,7 @@
                 <w:color w:val="000000"/>
                 <w:sz w:val="22"/>
               </w:rPr>
-              <w:t xml:space="preserve">       7</w:t>
+              <w:t xml:space="preserve">       8</w:t>
             </w:r>
           </w:p>
         </w:tc>
@@ -763,7 +763,7 @@
                 <w:color w:val="000000"/>
                 <w:sz w:val="22"/>
               </w:rPr>
-              <w:t xml:space="preserve"> (6)</w:t>
+              <w:t xml:space="preserve"> (7)</w:t>
             </w:r>
           </w:p>
         </w:tc>
@@ -871,7 +871,7 @@
                 <w:color w:val="000000"/>
                 <w:sz w:val="22"/>
               </w:rPr>
-              <w:t xml:space="preserve">       2</w:t>
+              <w:t xml:space="preserve">       3</w:t>
             </w:r>
           </w:p>
         </w:tc>
@@ -959,15 +959,15 @@
                 <w:color w:val="000000"/>
                 <w:sz w:val="22"/>
               </w:rPr>
-              <w:t xml:space="preserve">länderübergreifend</w:t>
-            </w:r>
-            <w:r>
-              <w:rPr>
-                <w:rFonts w:ascii="Times New Roman" w:hAnsi="Times New Roman" w:cs="Times New Roman"/>
-                <w:color w:val="000000"/>
-                <w:sz w:val="22"/>
-              </w:rPr>
-              <w:t xml:space="preserve"> (2)</w:t>
+              <w:t xml:space="preserve">länderübergreifend / Sonstige</w:t>
+            </w:r>
+            <w:r>
+              <w:rPr>
+                <w:rFonts w:ascii="Times New Roman" w:hAnsi="Times New Roman" w:cs="Times New Roman"/>
+                <w:color w:val="000000"/>
+                <w:sz w:val="22"/>
+              </w:rPr>
+              <w:t xml:space="preserve"> (0)</w:t>
             </w:r>
           </w:p>
         </w:tc>
@@ -1003,7 +1003,7 @@
                 <w:color w:val="000000"/>
                 <w:sz w:val="22"/>
               </w:rPr>
-              <w:t xml:space="preserve">            2</w:t>
+              <w:t xml:space="preserve">            0</w:t>
             </w:r>
           </w:p>
         </w:tc>
@@ -1166,7 +1166,7 @@
                 <w:color w:val="000000"/>
                 <w:sz w:val="22"/>
               </w:rPr>
-              <w:t xml:space="preserve">(79)</w:t>
+              <w:t xml:space="preserve">(88)</w:t>
             </w:r>
           </w:p>
         </w:tc>
@@ -1618,7 +1618,7 @@
                 <w:color w:val="000000"/>
                 <w:sz w:val="22"/>
               </w:rPr>
-              <w:t xml:space="preserve"> (1)</w:t>
+              <w:t xml:space="preserve"> (10)</w:t>
             </w:r>
           </w:p>
         </w:tc>
@@ -1690,7 +1690,7 @@
                 <w:color w:val="000000"/>
                 <w:sz w:val="22"/>
               </w:rPr>
-              <w:t xml:space="preserve">       1</w:t>
+              <w:t xml:space="preserve">       2</w:t>
             </w:r>
           </w:p>
         </w:tc>
@@ -1726,7 +1726,7 @@
                 <w:color w:val="000000"/>
                 <w:sz w:val="22"/>
               </w:rPr>
-              <w:t xml:space="preserve">       0</w:t>
+              <w:t xml:space="preserve">       8</w:t>
             </w:r>
           </w:p>
         </w:tc>
@@ -1814,15 +1814,15 @@
                 <w:color w:val="000000"/>
                 <w:sz w:val="22"/>
               </w:rPr>
-              <w:t xml:space="preserve">länderübergreifend</w:t>
-            </w:r>
-            <w:r>
-              <w:rPr>
-                <w:rFonts w:ascii="Times New Roman" w:hAnsi="Times New Roman" w:cs="Times New Roman"/>
-                <w:color w:val="000000"/>
-                <w:sz w:val="22"/>
-              </w:rPr>
-              <w:t xml:space="preserve"> (3)</w:t>
+              <w:t xml:space="preserve">länderübergreifend / Sonstige</w:t>
+            </w:r>
+            <w:r>
+              <w:rPr>
+                <w:rFonts w:ascii="Times New Roman" w:hAnsi="Times New Roman" w:cs="Times New Roman"/>
+                <w:color w:val="000000"/>
+                <w:sz w:val="22"/>
+              </w:rPr>
+              <w:t xml:space="preserve"> (0)</w:t>
             </w:r>
           </w:p>
         </w:tc>
@@ -1858,7 +1858,7 @@
                 <w:color w:val="000000"/>
                 <w:sz w:val="22"/>
               </w:rPr>
-              <w:t xml:space="preserve">            1</w:t>
+              <w:t xml:space="preserve">            0</w:t>
             </w:r>
           </w:p>
         </w:tc>
@@ -1930,7 +1930,7 @@
                 <w:color w:val="000000"/>
                 <w:sz w:val="22"/>
               </w:rPr>
-              <w:t xml:space="preserve">       2</w:t>
+              <w:t xml:space="preserve">       0</w:t>
             </w:r>
           </w:p>
         </w:tc>
@@ -2021,7 +2021,7 @@
                 <w:color w:val="000000"/>
                 <w:sz w:val="22"/>
               </w:rPr>
-              <w:t xml:space="preserve">(31)</w:t>
+              <w:t xml:space="preserve">(62)</w:t>
             </w:r>
           </w:p>
         </w:tc>
@@ -2473,7 +2473,7 @@
                 <w:color w:val="000000"/>
                 <w:sz w:val="22"/>
               </w:rPr>
-              <w:t xml:space="preserve"> (1)</w:t>
+              <w:t xml:space="preserve"> (31)</w:t>
             </w:r>
           </w:p>
         </w:tc>
@@ -2545,7 +2545,7 @@
                 <w:color w:val="000000"/>
                 <w:sz w:val="22"/>
               </w:rPr>
-              <w:t xml:space="preserve">       1</w:t>
+              <w:t xml:space="preserve">       3</w:t>
             </w:r>
           </w:p>
         </w:tc>
@@ -2581,7 +2581,7 @@
                 <w:color w:val="000000"/>
                 <w:sz w:val="22"/>
               </w:rPr>
-              <w:t xml:space="preserve">       0</w:t>
+              <w:t xml:space="preserve">      23</w:t>
             </w:r>
           </w:p>
         </w:tc>
@@ -2617,7 +2617,7 @@
                 <w:color w:val="000000"/>
                 <w:sz w:val="22"/>
               </w:rPr>
-              <w:t xml:space="preserve">       0</w:t>
+              <w:t xml:space="preserve">       5</w:t>
             </w:r>
           </w:p>
         </w:tc>
@@ -2669,15 +2669,15 @@
                 <w:color w:val="000000"/>
                 <w:sz w:val="22"/>
               </w:rPr>
-              <w:t xml:space="preserve">länderübergreifend</w:t>
-            </w:r>
-            <w:r>
-              <w:rPr>
-                <w:rFonts w:ascii="Times New Roman" w:hAnsi="Times New Roman" w:cs="Times New Roman"/>
-                <w:color w:val="000000"/>
-                <w:sz w:val="22"/>
-              </w:rPr>
-              <w:t xml:space="preserve"> (1)</w:t>
+              <w:t xml:space="preserve">länderübergreifend / Sonstige</w:t>
+            </w:r>
+            <w:r>
+              <w:rPr>
+                <w:rFonts w:ascii="Times New Roman" w:hAnsi="Times New Roman" w:cs="Times New Roman"/>
+                <w:color w:val="000000"/>
+                <w:sz w:val="22"/>
+              </w:rPr>
+              <w:t xml:space="preserve"> (0)</w:t>
             </w:r>
           </w:p>
         </w:tc>
@@ -2713,7 +2713,7 @@
                 <w:color w:val="000000"/>
                 <w:sz w:val="22"/>
               </w:rPr>
-              <w:t xml:space="preserve">            1</w:t>
+              <w:t xml:space="preserve">            0</w:t>
             </w:r>
           </w:p>
         </w:tc>
@@ -3524,7 +3524,7 @@
                 <w:color w:val="000000"/>
                 <w:sz w:val="22"/>
               </w:rPr>
-              <w:t xml:space="preserve">länderübergreifend</w:t>
+              <w:t xml:space="preserve">länderübergreifend / Sonstige</w:t>
             </w:r>
             <w:r>
               <w:rPr>
@@ -4379,7 +4379,7 @@
                 <w:color w:val="000000"/>
                 <w:sz w:val="22"/>
               </w:rPr>
-              <w:t xml:space="preserve">länderübergreifend</w:t>
+              <w:t xml:space="preserve">länderübergreifend / Sonstige</w:t>
             </w:r>
             <w:r>
               <w:rPr>
@@ -5234,7 +5234,7 @@
                 <w:color w:val="000000"/>
                 <w:sz w:val="22"/>
               </w:rPr>
-              <w:t xml:space="preserve">länderübergreifend</w:t>
+              <w:t xml:space="preserve">länderübergreifend / Sonstige</w:t>
             </w:r>
             <w:r>
               <w:rPr>
@@ -5418,7 +5418,7 @@
                 <w:color w:val="000000"/>
                 <w:sz w:val="22"/>
               </w:rPr>
-              <w:t xml:space="preserve">Datenportale insgesamt: 202 (DE: 149, AU: 39, CH: 8, Sonst: 6)</w:t>
+              <w:t xml:space="preserve">Datenportale insgesamt: 244 (DE: 149, AU: 40, CH: 48, Sonst: 0, DE: 7)</w:t>
             </w:r>
           </w:p>
         </w:tc>
@@ -5540,7 +5540,7 @@
 </file>
 
 <file path=word/numbering.xml><?xml version="1.0" encoding="utf-8"?>
-<w:numbering xmlns:w="http://schemas.openxmlformats.org/wordprocessingml/2006/main" xmlns:w15="http://schemas.microsoft.com/office/word/2012/wordml" xmlns:r="http://schemas.openxmlformats.org/officeDocument/2006/relationships" xmlns:m="http://schemas.openxmlformats.org/officeDocument/2006/math" xmlns:w14="http://schemas.microsoft.com/office/word/2010/wordml" xmlns:wp="http://schemas.openxmlformats.org/drawingml/2006/wordprocessingDrawing" xmlns:a="http://schemas.openxmlformats.org/drawingml/2006/main" xmlns:mc="http://schemas.openxmlformats.org/markup-compatibility/2006" xmlns:ns9="http://schemas.openxmlformats.org/schemaLibrary/2006/main" xmlns:wne="http://schemas.microsoft.com/office/word/2006/wordml" xmlns:c="http://schemas.openxmlformats.org/drawingml/2006/chart" xmlns:ns12="http://schemas.openxmlformats.org/drawingml/2006/chartDrawing" xmlns:dgm="http://schemas.openxmlformats.org/drawingml/2006/diagram" xmlns:pic="http://schemas.openxmlformats.org/drawingml/2006/picture" xmlns:xdr="http://schemas.openxmlformats.org/drawingml/2006/spreadsheetDrawing" xmlns:dsp="http://schemas.microsoft.com/office/drawing/2008/diagram" xmlns:ns17="urn:schemas-microsoft-com:office:excel" xmlns:o="urn:schemas-microsoft-com:office:office" xmlns:v="urn:schemas-microsoft-com:vml" xmlns:w10="urn:schemas-microsoft-com:office:word" xmlns:ns21="urn:schemas-microsoft-com:office:powerpoint" xmlns:ns23="http://schemas.microsoft.com/office/2006/coverPageProps" xmlns:odx="http://opendope.org/xpaths" xmlns:odc="http://opendope.org/conditions" xmlns:odq="http://opendope.org/questions" xmlns:oda="http://opendope.org/answers" xmlns:odi="http://opendope.org/components" xmlns:odgm="http://opendope.org/SmartArt/DataHierarchy" xmlns:ns30="http://schemas.openxmlformats.org/officeDocument/2006/bibliography" xmlns:ns31="http://schemas.openxmlformats.org/drawingml/2006/compatibility" xmlns:ns32="http://schemas.openxmlformats.org/drawingml/2006/lockedCanvas">
+<w:numbering xmlns:w="http://schemas.openxmlformats.org/wordprocessingml/2006/main" xmlns:m="http://schemas.openxmlformats.org/officeDocument/2006/math" xmlns:r="http://schemas.openxmlformats.org/officeDocument/2006/relationships" xmlns:w14="http://schemas.microsoft.com/office/word/2010/wordml" xmlns:wp="http://schemas.openxmlformats.org/drawingml/2006/wordprocessingDrawing" xmlns:a="http://schemas.openxmlformats.org/drawingml/2006/main" xmlns:w15="http://schemas.microsoft.com/office/word/2012/wordml" xmlns:mc="http://schemas.openxmlformats.org/markup-compatibility/2006" xmlns:ns9="http://schemas.openxmlformats.org/schemaLibrary/2006/main" xmlns:wne="http://schemas.microsoft.com/office/word/2006/wordml" xmlns:c="http://schemas.openxmlformats.org/drawingml/2006/chart" xmlns:ns12="http://schemas.openxmlformats.org/drawingml/2006/chartDrawing" xmlns:dgm="http://schemas.openxmlformats.org/drawingml/2006/diagram" xmlns:pic="http://schemas.openxmlformats.org/drawingml/2006/picture" xmlns:xdr="http://schemas.openxmlformats.org/drawingml/2006/spreadsheetDrawing" xmlns:dsp="http://schemas.microsoft.com/office/drawing/2008/diagram" xmlns:v="urn:schemas-microsoft-com:vml" xmlns:o="urn:schemas-microsoft-com:office:office" xmlns:ns19="urn:schemas-microsoft-com:office:excel" xmlns:w10="urn:schemas-microsoft-com:office:word" xmlns:ns21="urn:schemas-microsoft-com:office:powerpoint" xmlns:ns23="http://schemas.microsoft.com/office/2006/coverPageProps" xmlns:odx="http://opendope.org/xpaths" xmlns:odc="http://opendope.org/conditions" xmlns:odq="http://opendope.org/questions" xmlns:oda="http://opendope.org/answers" xmlns:odi="http://opendope.org/components" xmlns:odgm="http://opendope.org/SmartArt/DataHierarchy" xmlns:ns30="http://schemas.openxmlformats.org/officeDocument/2006/bibliography" xmlns:ns31="http://schemas.openxmlformats.org/drawingml/2006/compatibility" xmlns:ns32="http://schemas.openxmlformats.org/drawingml/2006/lockedCanvas">
   <w:abstractNum w:abstractNumId="0">
     <w:nsid w:val="1482775B"/>
     <w:multiLevelType w:val="multilevel"/>
@@ -6190,7 +6190,7 @@
 </file>
 
 <file path=word/styles.xml><?xml version="1.0" encoding="utf-8"?>
-<w:styles xmlns:w="http://schemas.openxmlformats.org/wordprocessingml/2006/main" xmlns:w15="http://schemas.microsoft.com/office/word/2012/wordml" xmlns:r="http://schemas.openxmlformats.org/officeDocument/2006/relationships" xmlns:m="http://schemas.openxmlformats.org/officeDocument/2006/math" xmlns:w14="http://schemas.microsoft.com/office/word/2010/wordml" xmlns:wp="http://schemas.openxmlformats.org/drawingml/2006/wordprocessingDrawing" xmlns:a="http://schemas.openxmlformats.org/drawingml/2006/main" xmlns:mc="http://schemas.openxmlformats.org/markup-compatibility/2006" xmlns:ns9="http://schemas.openxmlformats.org/schemaLibrary/2006/main" xmlns:wne="http://schemas.microsoft.com/office/word/2006/wordml" xmlns:c="http://schemas.openxmlformats.org/drawingml/2006/chart" xmlns:ns12="http://schemas.openxmlformats.org/drawingml/2006/chartDrawing" xmlns:dgm="http://schemas.openxmlformats.org/drawingml/2006/diagram" xmlns:pic="http://schemas.openxmlformats.org/drawingml/2006/picture" xmlns:xdr="http://schemas.openxmlformats.org/drawingml/2006/spreadsheetDrawing" xmlns:dsp="http://schemas.microsoft.com/office/drawing/2008/diagram" xmlns:ns17="urn:schemas-microsoft-com:office:excel" xmlns:o="urn:schemas-microsoft-com:office:office" xmlns:v="urn:schemas-microsoft-com:vml" xmlns:w10="urn:schemas-microsoft-com:office:word" xmlns:ns21="urn:schemas-microsoft-com:office:powerpoint" xmlns:ns23="http://schemas.microsoft.com/office/2006/coverPageProps" xmlns:odx="http://opendope.org/xpaths" xmlns:odc="http://opendope.org/conditions" xmlns:odq="http://opendope.org/questions" xmlns:oda="http://opendope.org/answers" xmlns:odi="http://opendope.org/components" xmlns:odgm="http://opendope.org/SmartArt/DataHierarchy" xmlns:ns30="http://schemas.openxmlformats.org/officeDocument/2006/bibliography" xmlns:ns31="http://schemas.openxmlformats.org/drawingml/2006/compatibility" xmlns:ns32="http://schemas.openxmlformats.org/drawingml/2006/lockedCanvas">
+<w:styles xmlns:w="http://schemas.openxmlformats.org/wordprocessingml/2006/main" xmlns:m="http://schemas.openxmlformats.org/officeDocument/2006/math" xmlns:r="http://schemas.openxmlformats.org/officeDocument/2006/relationships" xmlns:w14="http://schemas.microsoft.com/office/word/2010/wordml" xmlns:wp="http://schemas.openxmlformats.org/drawingml/2006/wordprocessingDrawing" xmlns:a="http://schemas.openxmlformats.org/drawingml/2006/main" xmlns:w15="http://schemas.microsoft.com/office/word/2012/wordml" xmlns:mc="http://schemas.openxmlformats.org/markup-compatibility/2006" xmlns:ns9="http://schemas.openxmlformats.org/schemaLibrary/2006/main" xmlns:wne="http://schemas.microsoft.com/office/word/2006/wordml" xmlns:c="http://schemas.openxmlformats.org/drawingml/2006/chart" xmlns:ns12="http://schemas.openxmlformats.org/drawingml/2006/chartDrawing" xmlns:dgm="http://schemas.openxmlformats.org/drawingml/2006/diagram" xmlns:pic="http://schemas.openxmlformats.org/drawingml/2006/picture" xmlns:xdr="http://schemas.openxmlformats.org/drawingml/2006/spreadsheetDrawing" xmlns:dsp="http://schemas.microsoft.com/office/drawing/2008/diagram" xmlns:v="urn:schemas-microsoft-com:vml" xmlns:o="urn:schemas-microsoft-com:office:office" xmlns:ns19="urn:schemas-microsoft-com:office:excel" xmlns:w10="urn:schemas-microsoft-com:office:word" xmlns:ns21="urn:schemas-microsoft-com:office:powerpoint" xmlns:ns23="http://schemas.microsoft.com/office/2006/coverPageProps" xmlns:odx="http://opendope.org/xpaths" xmlns:odc="http://opendope.org/conditions" xmlns:odq="http://opendope.org/questions" xmlns:oda="http://opendope.org/answers" xmlns:odi="http://opendope.org/components" xmlns:odgm="http://opendope.org/SmartArt/DataHierarchy" xmlns:ns30="http://schemas.openxmlformats.org/officeDocument/2006/bibliography" xmlns:ns31="http://schemas.openxmlformats.org/drawingml/2006/compatibility" xmlns:ns32="http://schemas.openxmlformats.org/drawingml/2006/lockedCanvas">
   <w:docDefaults>
     <w:rPrDefault>
       <w:rPr>

</xml_diff>